<commit_message>
midway talk script update
</commit_message>
<xml_diff>
--- a/Midway_pres_Nov25.docx
+++ b/Midway_pres_Nov25.docx
@@ -2455,6 +2455,45 @@
         </w:rPr>
         <w:t>How we think AP work</w:t>
       </w:r>
+    </w:p>
+    <w:p>
+      <w:pPr>
+        <w:rPr>
+          <w:color w:val="FF0000"/>
+          <w:lang w:val="en-US"/>
+        </w:rPr>
+      </w:pPr>
+    </w:p>
+    <w:p>
+      <w:pPr>
+        <w:rPr>
+          <w:color w:val="FF0000"/>
+          <w:lang w:val="en-US"/>
+        </w:rPr>
+      </w:pPr>
+      <w:r>
+        <w:rPr>
+          <w:color w:val="FF0000"/>
+          <w:lang w:val="en-US"/>
+        </w:rPr>
+        <w:t xml:space="preserve">What do studies of </w:t>
+      </w:r>
+      <w:proofErr w:type="spellStart"/>
+      <w:r>
+        <w:rPr>
+          <w:color w:val="FF0000"/>
+          <w:lang w:val="en-US"/>
+        </w:rPr>
+        <w:t>DNAm</w:t>
+      </w:r>
+      <w:proofErr w:type="spellEnd"/>
+      <w:r>
+        <w:rPr>
+          <w:color w:val="FF0000"/>
+          <w:lang w:val="en-US"/>
+        </w:rPr>
+        <w:t xml:space="preserve"> tell us?</w:t>
+      </w:r>
       <w:r>
         <w:rPr>
           <w:color w:val="FF0000"/>
@@ -2574,6 +2613,7 @@
           <w:color w:val="FF0000"/>
           <w:lang w:val="en-US"/>
         </w:rPr>
+        <w:lastRenderedPageBreak/>
         <w:t xml:space="preserve">BDNF: promotes neuronal survival in adult brain, plays a role in the regulation of the stress response and in the biology of mood disorders. </w:t>
       </w:r>
     </w:p>
@@ -2589,7 +2629,6 @@
           <w:color w:val="FF0000"/>
           <w:lang w:val="en-US"/>
         </w:rPr>
-        <w:lastRenderedPageBreak/>
         <w:t>SLC6</w:t>
       </w:r>
       <w:r>
@@ -2718,81 +2757,87 @@
           <w:lang w:val="en-US"/>
         </w:rPr>
       </w:pPr>
-      <w:r>
-        <w:rPr>
-          <w:color w:val="FF0000"/>
-          <w:lang w:val="en-US"/>
-        </w:rPr>
-        <w:t xml:space="preserve">Slide 14: combinations of drugs </w:t>
-      </w:r>
-    </w:p>
-    <w:p>
-      <w:pPr>
-        <w:rPr>
-          <w:color w:val="FF0000"/>
-          <w:lang w:val="en-US"/>
-        </w:rPr>
-      </w:pPr>
-    </w:p>
-    <w:p>
-      <w:pPr>
-        <w:rPr>
-          <w:color w:val="FF0000"/>
-          <w:lang w:val="en-US"/>
-        </w:rPr>
-      </w:pPr>
-      <w:r>
-        <w:rPr>
-          <w:color w:val="FF0000"/>
-          <w:lang w:val="en-US"/>
-        </w:rPr>
-        <w:t xml:space="preserve">Slide 15: Antipsychotics and corresponding receptors </w:t>
-      </w:r>
-    </w:p>
-    <w:p>
-      <w:pPr>
-        <w:rPr>
-          <w:color w:val="FF0000"/>
-          <w:lang w:val="en-US"/>
-        </w:rPr>
-      </w:pPr>
-    </w:p>
-    <w:p>
-      <w:pPr>
-        <w:rPr>
-          <w:color w:val="FF0000"/>
-          <w:lang w:val="en-US"/>
-        </w:rPr>
-      </w:pPr>
-      <w:r>
-        <w:rPr>
-          <w:color w:val="FF0000"/>
-          <w:lang w:val="en-US"/>
-        </w:rPr>
-        <w:t xml:space="preserve">Slide 15: Methods </w:t>
-      </w:r>
-    </w:p>
-    <w:p>
-      <w:pPr>
-        <w:rPr>
-          <w:color w:val="FF0000"/>
-          <w:lang w:val="en-US"/>
-        </w:rPr>
-      </w:pPr>
-    </w:p>
-    <w:p>
-      <w:pPr>
-        <w:rPr>
-          <w:color w:val="FF0000"/>
-          <w:lang w:val="en-US"/>
-        </w:rPr>
-      </w:pPr>
-      <w:r>
-        <w:rPr>
-          <w:color w:val="FF0000"/>
-          <w:lang w:val="en-US"/>
-        </w:rPr>
-        <w:t xml:space="preserve">CpG dinucleotides in which the methyl group is transferred, are not randomly distributed in the human </w:t>
+    </w:p>
+    <w:p>
+      <w:pPr>
+        <w:rPr>
+          <w:color w:val="FF0000"/>
+          <w:lang w:val="en-US"/>
+        </w:rPr>
+      </w:pPr>
+      <w:r>
+        <w:rPr>
+          <w:color w:val="FF0000"/>
+          <w:lang w:val="en-US"/>
+        </w:rPr>
+        <w:t>Slide 1</w:t>
+      </w:r>
+      <w:r>
+        <w:rPr>
+          <w:color w:val="FF0000"/>
+          <w:lang w:val="en-US"/>
+        </w:rPr>
+        <w:t>6</w:t>
+      </w:r>
+      <w:r>
+        <w:rPr>
+          <w:color w:val="FF0000"/>
+          <w:lang w:val="en-US"/>
+        </w:rPr>
+        <w:t xml:space="preserve">: Methods </w:t>
+      </w:r>
+    </w:p>
+    <w:p>
+      <w:pPr>
+        <w:rPr>
+          <w:color w:val="FF0000"/>
+          <w:lang w:val="en-US"/>
+        </w:rPr>
+      </w:pPr>
+    </w:p>
+    <w:p>
+      <w:pPr>
+        <w:rPr>
+          <w:color w:val="FF0000"/>
+          <w:lang w:val="en-US"/>
+        </w:rPr>
+      </w:pPr>
+      <w:r>
+        <w:rPr>
+          <w:color w:val="FF0000"/>
+          <w:lang w:val="en-US"/>
+        </w:rPr>
+        <w:t xml:space="preserve">1. Select SCZ, BPD and MDD cases being treated with antipsychotics </w:t>
+      </w:r>
+    </w:p>
+    <w:p>
+      <w:pPr>
+        <w:rPr>
+          <w:color w:val="FF0000"/>
+          <w:lang w:val="en-US"/>
+        </w:rPr>
+      </w:pPr>
+      <w:r>
+        <w:rPr>
+          <w:color w:val="FF0000"/>
+          <w:lang w:val="en-US"/>
+        </w:rPr>
+        <w:t xml:space="preserve">1. Select samples with blood drawn within 4 months of interview date </w:t>
+      </w:r>
+    </w:p>
+    <w:p>
+      <w:pPr>
+        <w:rPr>
+          <w:color w:val="FF0000"/>
+          <w:lang w:val="en-US"/>
+        </w:rPr>
+      </w:pPr>
+      <w:r>
+        <w:rPr>
+          <w:color w:val="FF0000"/>
+          <w:lang w:val="en-US"/>
+        </w:rPr>
+        <w:t xml:space="preserve">1. Common: Compare AP use vs </w:t>
       </w:r>
       <w:proofErr w:type="gramStart"/>
       <w:r>
@@ -2800,7 +2845,7 @@
           <w:color w:val="FF0000"/>
           <w:lang w:val="en-US"/>
         </w:rPr>
-        <w:t>genome</w:t>
+        <w:t>non AP</w:t>
       </w:r>
       <w:proofErr w:type="gramEnd"/>
       <w:r>
@@ -2808,76 +2853,204 @@
           <w:color w:val="FF0000"/>
           <w:lang w:val="en-US"/>
         </w:rPr>
-        <w:t xml:space="preserve"> and are predominantly concentrated in "CpG islands" located at gene promoters. Hypermethylation of CpG islands which are normally hypo or unmethylated leads to transcriptional inactivation of associated gene</w:t>
-      </w:r>
-      <w:r>
-        <w:rPr>
-          <w:color w:val="FF0000"/>
-          <w:lang w:val="en-US"/>
-        </w:rPr>
-        <w:t xml:space="preserve">. </w:t>
-      </w:r>
-      <w:r>
-        <w:rPr>
-          <w:color w:val="FF0000"/>
-          <w:lang w:val="en-US"/>
-        </w:rPr>
-        <w:t xml:space="preserve">The second type of DNA methylation (cytosine methylation; 5mC) is observed at the gene body and gene-body DNA methylation is associated with the activation of genes in contrast to the methylation observed in CpG islands (Greenberg and </w:t>
-      </w:r>
-      <w:proofErr w:type="spellStart"/>
-      <w:r>
-        <w:rPr>
-          <w:color w:val="FF0000"/>
-          <w:lang w:val="en-US"/>
-        </w:rPr>
-        <w:t>Bourc’his</w:t>
-      </w:r>
-      <w:proofErr w:type="spellEnd"/>
-      <w:r>
-        <w:rPr>
-          <w:color w:val="FF0000"/>
-          <w:lang w:val="en-US"/>
-        </w:rPr>
-        <w:t>, 2019).</w:t>
-      </w:r>
-      <w:r>
-        <w:rPr>
-          <w:color w:val="FF0000"/>
-          <w:lang w:val="en-US"/>
-        </w:rPr>
-        <w:t xml:space="preserve"> </w:t>
-      </w:r>
-      <w:r>
-        <w:rPr>
-          <w:color w:val="FF0000"/>
-          <w:lang w:val="en-US"/>
-        </w:rPr>
-        <w:t xml:space="preserve">In the past, DNA methylation was believed to be an irreversible and static epigenetic event related to gene repression, which could only be alleviated by DNA replication (Rasmussen and </w:t>
-      </w:r>
-      <w:proofErr w:type="spellStart"/>
-      <w:r>
-        <w:rPr>
-          <w:color w:val="FF0000"/>
-          <w:lang w:val="en-US"/>
-        </w:rPr>
-        <w:t>Helin</w:t>
-      </w:r>
-      <w:proofErr w:type="spellEnd"/>
-      <w:r>
-        <w:rPr>
-          <w:color w:val="FF0000"/>
-          <w:lang w:val="en-US"/>
-        </w:rPr>
-        <w:t>, 2016). Today, however, it is known that DNA methylation is a highly dynamic process. Indeed, studies have shown that ten eleven translocation (TET) proteins (TET1, TET2, TET3) can modify 5mC and potentially erase DNA methylation.</w:t>
-      </w:r>
-    </w:p>
-    <w:p>
-      <w:pPr>
-        <w:rPr>
-          <w:color w:val="FF0000"/>
-          <w:lang w:val="en-US"/>
-        </w:rPr>
-      </w:pPr>
+        <w:t xml:space="preserve"> use   </w:t>
+      </w:r>
+    </w:p>
+    <w:p>
+      <w:pPr>
+        <w:rPr>
+          <w:color w:val="FF0000"/>
+          <w:lang w:val="en-US"/>
+        </w:rPr>
+      </w:pPr>
+      <w:r>
+        <w:rPr>
+          <w:color w:val="FF0000"/>
+          <w:lang w:val="en-US"/>
+        </w:rPr>
+        <w:t xml:space="preserve">1. Specific: Contrast </w:t>
+      </w:r>
+      <w:proofErr w:type="gramStart"/>
+      <w:r>
+        <w:rPr>
+          <w:color w:val="FF0000"/>
+          <w:lang w:val="en-US"/>
+        </w:rPr>
+        <w:t>mono-therapy</w:t>
+      </w:r>
+      <w:proofErr w:type="gramEnd"/>
+      <w:r>
+        <w:rPr>
+          <w:color w:val="FF0000"/>
+          <w:lang w:val="en-US"/>
+        </w:rPr>
+        <w:t xml:space="preserve"> against non-target polytherapy.  </w:t>
+      </w:r>
+    </w:p>
+    <w:p>
+      <w:pPr>
+        <w:rPr>
+          <w:color w:val="FF0000"/>
+          <w:lang w:val="en-US"/>
+        </w:rPr>
+      </w:pPr>
+      <w:proofErr w:type="gramStart"/>
+      <w:r>
+        <w:rPr>
+          <w:color w:val="FF0000"/>
+          <w:lang w:val="en-US"/>
+        </w:rPr>
+        <w:t>1  Model</w:t>
+      </w:r>
+      <w:proofErr w:type="gramEnd"/>
+      <w:r>
+        <w:rPr>
+          <w:color w:val="FF0000"/>
+          <w:lang w:val="en-US"/>
+        </w:rPr>
+        <w:t xml:space="preserve">: </w:t>
+      </w:r>
+      <w:proofErr w:type="spellStart"/>
+      <w:r>
+        <w:rPr>
+          <w:color w:val="FF0000"/>
+          <w:lang w:val="en-US"/>
+        </w:rPr>
+        <w:t>DNAm</w:t>
+      </w:r>
+      <w:proofErr w:type="spellEnd"/>
+      <w:r>
+        <w:rPr>
+          <w:color w:val="FF0000"/>
+          <w:lang w:val="en-US"/>
+        </w:rPr>
+        <w:t xml:space="preserve"> ~ </w:t>
+      </w:r>
+      <w:proofErr w:type="spellStart"/>
+      <w:r>
+        <w:rPr>
+          <w:color w:val="FF0000"/>
+          <w:lang w:val="en-US"/>
+        </w:rPr>
+        <w:t>Psychosis_Cases</w:t>
+      </w:r>
+      <w:proofErr w:type="spellEnd"/>
+      <w:r>
+        <w:rPr>
+          <w:color w:val="FF0000"/>
+          <w:lang w:val="en-US"/>
+        </w:rPr>
+        <w:t xml:space="preserve"> + Age + Sex + Smoking + </w:t>
+      </w:r>
+      <w:proofErr w:type="spellStart"/>
+      <w:r>
+        <w:rPr>
+          <w:color w:val="FF0000"/>
+          <w:lang w:val="en-US"/>
+        </w:rPr>
+        <w:t>e</w:t>
+      </w:r>
+      <w:r>
+        <w:rPr>
+          <w:color w:val="FF0000"/>
+          <w:lang w:val="en-US"/>
+        </w:rPr>
+        <w:t>Cells</w:t>
+      </w:r>
+      <w:proofErr w:type="spellEnd"/>
+      <w:r>
+        <w:rPr>
+          <w:color w:val="FF0000"/>
+          <w:lang w:val="en-US"/>
+        </w:rPr>
+        <w:t xml:space="preserve"> + Technical +</w:t>
+      </w:r>
+      <w:r>
+        <w:rPr>
+          <w:rFonts w:ascii="Cambria Math" w:hAnsi="Cambria Math" w:cs="Cambria Math"/>
+          <w:color w:val="FF0000"/>
+          <w:lang w:val="en-US"/>
+        </w:rPr>
+        <w:t>𝜺</w:t>
+      </w:r>
+    </w:p>
+    <w:p>
+      <w:pPr>
+        <w:rPr>
+          <w:color w:val="FF0000"/>
+          <w:lang w:val="en-US"/>
+        </w:rPr>
+      </w:pPr>
+      <w:r>
+        <w:rPr>
+          <w:color w:val="FF0000"/>
+          <w:lang w:val="en-US"/>
+        </w:rPr>
+        <w:t xml:space="preserve">1. Identify </w:t>
+      </w:r>
+      <w:proofErr w:type="spellStart"/>
+      <w:r>
+        <w:rPr>
+          <w:color w:val="FF0000"/>
+          <w:lang w:val="en-US"/>
+        </w:rPr>
+        <w:t>CpGs</w:t>
+      </w:r>
+      <w:proofErr w:type="spellEnd"/>
+      <w:r>
+        <w:rPr>
+          <w:color w:val="FF0000"/>
+          <w:lang w:val="en-US"/>
+        </w:rPr>
+        <w:t xml:space="preserve">, associated genes, and DMRs </w:t>
+      </w:r>
+    </w:p>
+    <w:p>
+      <w:pPr>
+        <w:rPr>
+          <w:color w:val="FF0000"/>
+          <w:lang w:val="en-US"/>
+        </w:rPr>
+      </w:pPr>
+      <w:r>
+        <w:rPr>
+          <w:color w:val="FF0000"/>
+          <w:lang w:val="en-US"/>
+        </w:rPr>
+        <w:t xml:space="preserve">1. GSEA and </w:t>
+      </w:r>
+      <w:proofErr w:type="spellStart"/>
+      <w:r>
+        <w:rPr>
+          <w:color w:val="FF0000"/>
+          <w:lang w:val="en-US"/>
+        </w:rPr>
+        <w:t>pathyway</w:t>
+      </w:r>
+      <w:proofErr w:type="spellEnd"/>
+      <w:r>
+        <w:rPr>
+          <w:color w:val="FF0000"/>
+          <w:lang w:val="en-US"/>
+        </w:rPr>
+        <w:t xml:space="preserve"> analysis (</w:t>
+      </w:r>
+      <w:proofErr w:type="spellStart"/>
+      <w:r>
+        <w:rPr>
+          <w:color w:val="FF0000"/>
+          <w:lang w:val="en-US"/>
+        </w:rPr>
+        <w:t>i.e.GREAT</w:t>
+      </w:r>
+      <w:proofErr w:type="spellEnd"/>
+      <w:r>
+        <w:rPr>
+          <w:color w:val="FF0000"/>
+          <w:lang w:val="en-US"/>
+        </w:rPr>
+        <w:t xml:space="preserve">) </w:t>
+      </w:r>
     </w:p>
     <w:p>
       <w:pPr>
@@ -3181,15 +3354,7 @@
           <w:color w:val="000000" w:themeColor="text1"/>
           <w:lang w:val="en-US"/>
         </w:rPr>
-        <w:t xml:space="preserve"> and antidepressants.  We </w:t>
-      </w:r>
-      <w:r>
-        <w:rPr>
-          <w:color w:val="000000" w:themeColor="text1"/>
-          <w:lang w:val="en-US"/>
-        </w:rPr>
-        <w:lastRenderedPageBreak/>
-        <w:t xml:space="preserve">correct for age, sex, smoking, cell types and perhaps one technical batch. Does the model get too big?? </w:t>
+        <w:t xml:space="preserve"> and antidepressants.  We correct for age, sex, smoking, cell types and perhaps one technical batch. Does the model get too big?? </w:t>
       </w:r>
       <w:r>
         <w:rPr>
@@ -3238,6 +3403,7 @@
           <w:color w:val="000000" w:themeColor="text1"/>
           <w:lang w:val="en-US"/>
         </w:rPr>
+        <w:lastRenderedPageBreak/>
         <w:t xml:space="preserve">Effects of anticonvulsants on DNA methylation in </w:t>
       </w:r>
       <w:proofErr w:type="gramStart"/>
@@ -3670,7 +3836,6 @@
           <w:color w:val="000000" w:themeColor="text1"/>
           <w:lang w:val="en-US"/>
         </w:rPr>
-        <w:lastRenderedPageBreak/>
         <w:t>Project 1</w:t>
       </w:r>
       <w:r>
@@ -3725,7 +3890,15 @@
           <w:color w:val="000000" w:themeColor="text1"/>
           <w:lang w:val="en-US"/>
         </w:rPr>
-        <w:t xml:space="preserve"> the day and are influenced by many factors, including diet, exercise, smoking, ill-health and medication use.  In this study, we looked at the association of schizophrenia versus healthy controls on cell-type proportions.  It is well documented that patients with schizophrenia have higher neutrophil-to lymphocyte ratios than controls, suggestive of a low-grade inflammatory process.  But recent studies report on the influence of time-of-day on </w:t>
+        <w:t xml:space="preserve"> the day and are influenced by many factors, including diet, exercise, smoking, ill-health and medication use.  In this study, we looked at the association of schizophrenia versus healthy controls on cell-type proportions.  It is well documented that patients with schizophrenia have higher neutrophil-to lymphocyte ratios than </w:t>
+      </w:r>
+      <w:r>
+        <w:rPr>
+          <w:color w:val="000000" w:themeColor="text1"/>
+          <w:lang w:val="en-US"/>
+        </w:rPr>
+        <w:lastRenderedPageBreak/>
+        <w:t xml:space="preserve">controls, suggestive of a low-grade inflammatory process.  But recent studies report on the influence of time-of-day on </w:t>
       </w:r>
       <w:r>
         <w:rPr>
@@ -4309,7 +4482,6 @@
           <w:color w:val="000000" w:themeColor="text1"/>
           <w:lang w:val="en-US"/>
         </w:rPr>
-        <w:lastRenderedPageBreak/>
         <w:t>Recently, another study on the blood and brain tissues of SZ patients emphasized that DDR1 hypermethylation in leukocytes and brain tissue could be associated with psychosis, physiological stress and inﬂammation (Garcia-Ruiz et al., 2020).</w:t>
       </w:r>
     </w:p>

</xml_diff>

<commit_message>
update script and notes
</commit_message>
<xml_diff>
--- a/Midway_pres_Nov25.docx
+++ b/Midway_pres_Nov25.docx
@@ -40,6 +40,12 @@
           <w:lang w:val="en-US"/>
         </w:rPr>
       </w:pPr>
+      <w:r>
+        <w:rPr>
+          <w:lang w:val="en-US"/>
+        </w:rPr>
+        <w:t xml:space="preserve">Welcome to my Midway Evaluation.  </w:t>
+      </w:r>
     </w:p>
     <w:p>
       <w:pPr>
@@ -93,21 +99,49 @@
       <w:pPr>
         <w:jc w:val="both"/>
         <w:rPr>
-          <w:color w:val="000000" w:themeColor="text1"/>
-          <w:lang w:val="en-US"/>
-        </w:rPr>
-      </w:pPr>
-      <w:r>
-        <w:rPr>
-          <w:lang w:val="en-US"/>
-        </w:rPr>
-        <w:t>Welcome to my Midway Evaluation.  I hope to convey to yo</w:t>
-      </w:r>
-      <w:r>
-        <w:rPr>
-          <w:lang w:val="en-US"/>
-        </w:rPr>
-        <w:t>u my interest in my PhD project which has held my attention these last two years</w:t>
+          <w:color w:val="FF0000"/>
+          <w:lang w:val="en-US"/>
+        </w:rPr>
+      </w:pPr>
+      <w:r>
+        <w:rPr>
+          <w:color w:val="FF0000"/>
+          <w:lang w:val="en-US"/>
+        </w:rPr>
+        <w:t>The tentative title of my project is An Epigenetic Study of Treatment Effects and Environmental Factors in SCZ and BPD.</w:t>
+      </w:r>
+    </w:p>
+    <w:p>
+      <w:pPr>
+        <w:jc w:val="both"/>
+        <w:rPr>
+          <w:color w:val="000000" w:themeColor="text1"/>
+          <w:lang w:val="en-US"/>
+        </w:rPr>
+      </w:pPr>
+      <w:r>
+        <w:rPr>
+          <w:lang w:val="en-US"/>
+        </w:rPr>
+        <w:t>I hope to convey to yo</w:t>
+      </w:r>
+      <w:r>
+        <w:rPr>
+          <w:lang w:val="en-US"/>
+        </w:rPr>
+        <w:t xml:space="preserve">u my interest </w:t>
+      </w:r>
+      <w:r>
+        <w:rPr>
+          <w:lang w:val="en-US"/>
+        </w:rPr>
+        <w:t>for this</w:t>
+      </w:r>
+      <w:r>
+        <w:rPr>
+          <w:lang w:val="en-US"/>
+        </w:rPr>
+        <w:t xml:space="preserve"> project which has held my attention these last two years</w:t>
       </w:r>
       <w:r>
         <w:rPr>
@@ -395,6 +429,27 @@
           <w:lang w:val="en-US"/>
         </w:rPr>
       </w:pPr>
+      <w:r>
+        <w:rPr>
+          <w:color w:val="FF0000"/>
+          <w:lang w:val="en-US"/>
+        </w:rPr>
+        <w:t xml:space="preserve">Slide </w:t>
+      </w:r>
+      <w:r>
+        <w:rPr>
+          <w:color w:val="FF0000"/>
+          <w:lang w:val="en-US"/>
+        </w:rPr>
+        <w:t>5</w:t>
+      </w:r>
+      <w:r>
+        <w:rPr>
+          <w:color w:val="FF0000"/>
+          <w:lang w:val="en-US"/>
+        </w:rPr>
+        <w:t>: Objects of this PhD work</w:t>
+      </w:r>
     </w:p>
     <w:p>
       <w:pPr>
@@ -404,50 +459,11 @@
           <w:lang w:val="en-US"/>
         </w:rPr>
       </w:pPr>
-      <w:r>
-        <w:rPr>
-          <w:color w:val="FF0000"/>
-          <w:lang w:val="en-US"/>
-        </w:rPr>
-        <w:t xml:space="preserve">Slide </w:t>
-      </w:r>
-      <w:r>
-        <w:rPr>
-          <w:color w:val="FF0000"/>
-          <w:lang w:val="en-US"/>
-        </w:rPr>
-        <w:t>5</w:t>
-      </w:r>
-      <w:r>
-        <w:rPr>
-          <w:color w:val="FF0000"/>
-          <w:lang w:val="en-US"/>
-        </w:rPr>
-        <w:t>: Objects of this PhD work</w:t>
-      </w:r>
     </w:p>
     <w:p>
       <w:pPr>
         <w:jc w:val="both"/>
         <w:rPr>
-          <w:color w:val="FF0000"/>
-          <w:lang w:val="en-US"/>
-        </w:rPr>
-      </w:pPr>
-    </w:p>
-    <w:p>
-      <w:pPr>
-        <w:jc w:val="both"/>
-        <w:rPr>
-          <w:color w:val="FF0000"/>
-          <w:lang w:val="en-US"/>
-        </w:rPr>
-      </w:pPr>
-    </w:p>
-    <w:p>
-      <w:pPr>
-        <w:jc w:val="both"/>
-        <w:rPr>
           <w:color w:val="000000" w:themeColor="text1"/>
           <w:lang w:val="en-US"/>
         </w:rPr>
@@ -566,15 +582,6 @@
         </w:rPr>
         <w:t>, 2019, Yu, 2019)</w:t>
       </w:r>
-    </w:p>
-    <w:p>
-      <w:pPr>
-        <w:jc w:val="both"/>
-        <w:rPr>
-          <w:color w:val="000000" w:themeColor="text1"/>
-          <w:lang w:val="en-US"/>
-        </w:rPr>
-      </w:pPr>
     </w:p>
     <w:p>
       <w:pPr>
@@ -783,7 +790,6 @@
         <w:t>.</w:t>
       </w:r>
     </w:p>
-    <w:p/>
     <w:p>
       <w:pPr>
         <w:jc w:val="both"/>
@@ -812,7 +818,7 @@
           <w:color w:val="FF0000"/>
           <w:lang w:val="en-US"/>
         </w:rPr>
-        <w:t>5</w:t>
+        <w:t>6</w:t>
       </w:r>
       <w:r>
         <w:rPr>
@@ -863,14 +869,6 @@
     <w:p>
       <w:pPr>
         <w:rPr>
-          <w:color w:val="FF0000"/>
-          <w:lang w:val="en-US"/>
-        </w:rPr>
-      </w:pPr>
-    </w:p>
-    <w:p>
-      <w:pPr>
-        <w:rPr>
           <w:color w:val="000000" w:themeColor="text1"/>
           <w:lang w:val="en-US"/>
         </w:rPr>
@@ -1121,15 +1119,6 @@
     </w:p>
     <w:p>
       <w:pPr>
-        <w:jc w:val="both"/>
-        <w:rPr>
-          <w:color w:val="FF0000"/>
-          <w:lang w:val="en-US"/>
-        </w:rPr>
-      </w:pPr>
-    </w:p>
-    <w:p>
-      <w:pPr>
         <w:rPr>
           <w:color w:val="FF0000"/>
           <w:lang w:val="en-US"/>
@@ -1155,7 +1144,21 @@
           <w:color w:val="FF0000"/>
           <w:lang w:val="en-US"/>
         </w:rPr>
-        <w:t xml:space="preserve">6. Characteristics of </w:t>
+        <w:t>7</w:t>
+      </w:r>
+      <w:r>
+        <w:rPr>
+          <w:color w:val="FF0000"/>
+          <w:lang w:val="en-US"/>
+        </w:rPr>
+        <w:t xml:space="preserve">. </w:t>
+      </w:r>
+      <w:r>
+        <w:rPr>
+          <w:color w:val="FF0000"/>
+          <w:lang w:val="en-US"/>
+        </w:rPr>
+        <w:t xml:space="preserve">Role of </w:t>
       </w:r>
       <w:proofErr w:type="spellStart"/>
       <w:r>
@@ -1171,58 +1174,8 @@
           <w:color w:val="FF0000"/>
           <w:lang w:val="en-US"/>
         </w:rPr>
-        <w:t>/EWAS advances</w:t>
-      </w:r>
-    </w:p>
-    <w:p>
-      <w:pPr>
-        <w:spacing w:line="276" w:lineRule="auto"/>
-        <w:jc w:val="both"/>
-        <w:rPr>
-          <w:color w:val="000000" w:themeColor="text1"/>
-          <w:lang w:val="en-US"/>
-        </w:rPr>
-      </w:pPr>
-    </w:p>
-    <w:p>
-      <w:pPr>
-        <w:spacing w:line="276" w:lineRule="auto"/>
-        <w:jc w:val="both"/>
-        <w:rPr>
-          <w:color w:val="000000" w:themeColor="text1"/>
-          <w:lang w:val="en-US"/>
-        </w:rPr>
-      </w:pPr>
-      <w:r>
-        <w:rPr>
-          <w:color w:val="000000" w:themeColor="text1"/>
-          <w:lang w:val="en-US"/>
-        </w:rPr>
-        <w:t>###</w:t>
-      </w:r>
-      <w:r>
-        <w:rPr>
-          <w:color w:val="000000" w:themeColor="text1"/>
-          <w:lang w:val="en-US"/>
-        </w:rPr>
-        <w:t xml:space="preserve"> </w:t>
-      </w:r>
-      <w:r>
-        <w:rPr>
-          <w:color w:val="FF0000"/>
-          <w:lang w:val="en-US"/>
-        </w:rPr>
-        <w:t xml:space="preserve">Characteristics of </w:t>
-      </w:r>
-      <w:proofErr w:type="spellStart"/>
-      <w:r>
-        <w:rPr>
-          <w:color w:val="FF0000"/>
-          <w:lang w:val="en-US"/>
-        </w:rPr>
-        <w:t>DNAm</w:t>
-      </w:r>
-      <w:proofErr w:type="spellEnd"/>
+        <w:t xml:space="preserve"> in psychiatric disorders</w:t>
+      </w:r>
     </w:p>
     <w:p>
       <w:pPr>
@@ -1246,13 +1199,28 @@
           <w:lang w:val="en-US"/>
         </w:rPr>
       </w:pPr>
+      <w:r>
+        <w:rPr>
+          <w:color w:val="FF0000"/>
+          <w:lang w:val="en-US"/>
+        </w:rPr>
+        <w:lastRenderedPageBreak/>
+        <w:t xml:space="preserve">Regulation of gene transcription: </w:t>
+      </w:r>
+      <w:r>
+        <w:rPr>
+          <w:color w:val="000000" w:themeColor="text1"/>
+          <w:lang w:val="en-US"/>
+        </w:rPr>
+        <w:t>Key role in determining transcription factor binding and enhancer function during development (</w:t>
+      </w:r>
       <w:proofErr w:type="spellStart"/>
       <w:r>
         <w:rPr>
           <w:color w:val="000000" w:themeColor="text1"/>
           <w:lang w:val="en-US"/>
         </w:rPr>
-        <w:t>DNAm</w:t>
+        <w:t>Ziller</w:t>
       </w:r>
       <w:proofErr w:type="spellEnd"/>
       <w:r>
@@ -1260,8 +1228,177 @@
           <w:color w:val="000000" w:themeColor="text1"/>
           <w:lang w:val="en-US"/>
         </w:rPr>
-        <w:t xml:space="preserve"> is highly tissue and cell-type specific (ref) Jaffee? And plays an essential role in </w:t>
-      </w:r>
+        <w:t>)</w:t>
+      </w:r>
+    </w:p>
+    <w:p>
+      <w:pPr>
+        <w:pStyle w:val="ListParagraph"/>
+        <w:numPr>
+          <w:ilvl w:val="0"/>
+          <w:numId w:val="5"/>
+        </w:numPr>
+        <w:spacing w:line="276" w:lineRule="auto"/>
+        <w:jc w:val="both"/>
+        <w:rPr>
+          <w:color w:val="FF0000"/>
+          <w:lang w:val="en-US"/>
+        </w:rPr>
+      </w:pPr>
+    </w:p>
+    <w:p>
+      <w:pPr>
+        <w:pStyle w:val="ListParagraph"/>
+        <w:numPr>
+          <w:ilvl w:val="0"/>
+          <w:numId w:val="5"/>
+        </w:numPr>
+        <w:spacing w:line="276" w:lineRule="auto"/>
+        <w:jc w:val="both"/>
+        <w:rPr>
+          <w:color w:val="FF0000"/>
+          <w:lang w:val="en-US"/>
+        </w:rPr>
+      </w:pPr>
+      <w:r>
+        <w:rPr>
+          <w:color w:val="FF0000"/>
+          <w:lang w:val="en-US"/>
+        </w:rPr>
+        <w:t>Inheritance – or something twins</w:t>
+      </w:r>
+      <w:r>
+        <w:rPr>
+          <w:color w:val="FF0000"/>
+          <w:lang w:val="en-US"/>
+        </w:rPr>
+        <w:t xml:space="preserve"> (Dempster et al., 2011)</w:t>
+      </w:r>
+    </w:p>
+    <w:p>
+      <w:pPr>
+        <w:pStyle w:val="ListParagraph"/>
+        <w:numPr>
+          <w:ilvl w:val="0"/>
+          <w:numId w:val="5"/>
+        </w:numPr>
+        <w:spacing w:line="276" w:lineRule="auto"/>
+        <w:jc w:val="both"/>
+        <w:rPr>
+          <w:color w:val="FF0000"/>
+          <w:lang w:val="en-US"/>
+        </w:rPr>
+      </w:pPr>
+      <w:r>
+        <w:rPr>
+          <w:color w:val="FF0000"/>
+          <w:lang w:val="en-US"/>
+        </w:rPr>
+        <w:t>Dynamic: influenced by many environmental exposures</w:t>
+      </w:r>
+    </w:p>
+    <w:p>
+      <w:pPr>
+        <w:pStyle w:val="ListParagraph"/>
+        <w:numPr>
+          <w:ilvl w:val="0"/>
+          <w:numId w:val="5"/>
+        </w:numPr>
+        <w:spacing w:line="276" w:lineRule="auto"/>
+        <w:jc w:val="both"/>
+        <w:rPr>
+          <w:color w:val="FF0000"/>
+          <w:lang w:val="en-US"/>
+        </w:rPr>
+      </w:pPr>
+      <w:r>
+        <w:rPr>
+          <w:color w:val="FF0000"/>
+          <w:lang w:val="en-US"/>
+        </w:rPr>
+        <w:t>Overtime changes as a function of age and chronicity of disorder</w:t>
+      </w:r>
+    </w:p>
+    <w:p>
+      <w:pPr>
+        <w:rPr>
+          <w:color w:val="000000" w:themeColor="text1"/>
+          <w:lang w:val="en-US"/>
+        </w:rPr>
+      </w:pPr>
+    </w:p>
+    <w:p>
+      <w:pPr>
+        <w:rPr>
+          <w:color w:val="000000" w:themeColor="text1"/>
+          <w:lang w:val="en-US"/>
+        </w:rPr>
+      </w:pPr>
+    </w:p>
+    <w:p>
+      <w:pPr>
+        <w:rPr>
+          <w:color w:val="FF0000"/>
+          <w:lang w:val="en-US"/>
+        </w:rPr>
+      </w:pPr>
+      <w:r>
+        <w:rPr>
+          <w:color w:val="FF0000"/>
+          <w:lang w:val="en-US"/>
+        </w:rPr>
+        <w:t xml:space="preserve">Slide </w:t>
+      </w:r>
+      <w:r>
+        <w:rPr>
+          <w:color w:val="FF0000"/>
+          <w:lang w:val="en-US"/>
+        </w:rPr>
+        <w:t>8</w:t>
+      </w:r>
+      <w:r>
+        <w:rPr>
+          <w:color w:val="FF0000"/>
+          <w:lang w:val="en-US"/>
+        </w:rPr>
+        <w:t xml:space="preserve">: Circadian rhythms and </w:t>
+      </w:r>
+      <w:r>
+        <w:rPr>
+          <w:color w:val="FF0000"/>
+          <w:lang w:val="en-US"/>
+        </w:rPr>
+        <w:t>“</w:t>
+      </w:r>
+      <w:r>
+        <w:rPr>
+          <w:color w:val="FF0000"/>
+          <w:lang w:val="en-US"/>
+        </w:rPr>
+        <w:t>chrono-epigenetics</w:t>
+      </w:r>
+      <w:r>
+        <w:rPr>
+          <w:color w:val="FF0000"/>
+          <w:lang w:val="en-US"/>
+        </w:rPr>
+        <w:t>”</w:t>
+      </w:r>
+      <w:r>
+        <w:rPr>
+          <w:color w:val="FF0000"/>
+          <w:lang w:val="en-US"/>
+        </w:rPr>
+        <w:t xml:space="preserve"> </w:t>
+      </w:r>
+    </w:p>
+    <w:p>
+      <w:pPr>
+        <w:rPr>
+          <w:color w:val="FF0000"/>
+          <w:lang w:val="en-US"/>
+        </w:rPr>
+      </w:pPr>
     </w:p>
     <w:p>
       <w:pPr>
@@ -1271,32 +1408,18 @@
           <w:numId w:val="3"/>
         </w:numPr>
         <w:rPr>
-          <w:color w:val="000000" w:themeColor="text1"/>
-          <w:lang w:val="en-US"/>
-        </w:rPr>
-      </w:pPr>
-      <w:r>
-        <w:rPr>
-          <w:color w:val="000000" w:themeColor="text1"/>
-          <w:lang w:val="en-US"/>
-        </w:rPr>
-        <w:t>tissue differentiation (</w:t>
-      </w:r>
-      <w:proofErr w:type="spellStart"/>
-      <w:r>
-        <w:rPr>
-          <w:color w:val="000000" w:themeColor="text1"/>
-          <w:lang w:val="en-US"/>
-        </w:rPr>
-        <w:t>Reik</w:t>
-      </w:r>
-      <w:proofErr w:type="spellEnd"/>
-      <w:r>
-        <w:rPr>
-          <w:color w:val="000000" w:themeColor="text1"/>
-          <w:lang w:val="en-US"/>
-        </w:rPr>
-        <w:t>)</w:t>
+          <w:rFonts w:ascii="Times New Roman" w:hAnsi="Times New Roman" w:cs="Times New Roman"/>
+          <w:color w:val="000000" w:themeColor="text1"/>
+          <w:lang w:val="en-US"/>
+        </w:rPr>
+      </w:pPr>
+      <w:r>
+        <w:rPr>
+          <w:rFonts w:ascii="Times New Roman" w:hAnsi="Times New Roman" w:cs="Times New Roman"/>
+          <w:color w:val="000000" w:themeColor="text1"/>
+          <w:lang w:val="en-US"/>
+        </w:rPr>
+        <w:t xml:space="preserve">Circadian rhythms are disrupted in serious mental disorders </w:t>
       </w:r>
     </w:p>
     <w:p>
@@ -1307,32 +1430,18 @@
           <w:numId w:val="3"/>
         </w:numPr>
         <w:rPr>
-          <w:color w:val="000000" w:themeColor="text1"/>
-          <w:lang w:val="en-US"/>
-        </w:rPr>
-      </w:pPr>
-      <w:r>
-        <w:rPr>
-          <w:color w:val="000000" w:themeColor="text1"/>
-          <w:lang w:val="en-US"/>
-        </w:rPr>
-        <w:t>Key role in determining transcription factor binding and enhancer function during development (</w:t>
-      </w:r>
-      <w:proofErr w:type="spellStart"/>
-      <w:r>
-        <w:rPr>
-          <w:color w:val="000000" w:themeColor="text1"/>
-          <w:lang w:val="en-US"/>
-        </w:rPr>
-        <w:t>Ziller</w:t>
-      </w:r>
-      <w:proofErr w:type="spellEnd"/>
-      <w:r>
-        <w:rPr>
-          <w:color w:val="000000" w:themeColor="text1"/>
-          <w:lang w:val="en-US"/>
-        </w:rPr>
-        <w:t>)</w:t>
+          <w:rFonts w:ascii="Times New Roman" w:hAnsi="Times New Roman" w:cs="Times New Roman"/>
+          <w:color w:val="000000" w:themeColor="text1"/>
+          <w:lang w:val="en-US"/>
+        </w:rPr>
+      </w:pPr>
+      <w:r>
+        <w:rPr>
+          <w:rFonts w:ascii="Times New Roman" w:hAnsi="Times New Roman" w:cs="Times New Roman"/>
+          <w:color w:val="000000" w:themeColor="text1"/>
+          <w:lang w:val="en-US"/>
+        </w:rPr>
+        <w:t>Methyl cycle and circadian clocks co-evolved and affects biological rhythms from bacteria to humans</w:t>
       </w:r>
     </w:p>
     <w:p>
@@ -1343,416 +1452,84 @@
           <w:numId w:val="3"/>
         </w:numPr>
         <w:rPr>
-          <w:color w:val="000000" w:themeColor="text1"/>
-          <w:lang w:val="en-US"/>
-        </w:rPr>
-      </w:pPr>
-      <w:proofErr w:type="spellStart"/>
-      <w:r>
-        <w:rPr>
-          <w:color w:val="000000" w:themeColor="text1"/>
-          <w:lang w:val="en-US"/>
-        </w:rPr>
-        <w:t>DNAm</w:t>
-      </w:r>
-      <w:proofErr w:type="spellEnd"/>
-      <w:r>
-        <w:rPr>
-          <w:color w:val="000000" w:themeColor="text1"/>
-          <w:lang w:val="en-US"/>
-        </w:rPr>
-        <w:t xml:space="preserve"> is highly malleable, and is influenced by many environmental exposures, including diet, levels of </w:t>
-      </w:r>
-      <w:r>
-        <w:rPr>
-          <w:i/>
-          <w:iCs/>
-          <w:color w:val="000000" w:themeColor="text1"/>
-          <w:lang w:val="en-US"/>
-        </w:rPr>
-        <w:t xml:space="preserve">in </w:t>
-      </w:r>
-      <w:proofErr w:type="gramStart"/>
-      <w:r>
-        <w:rPr>
-          <w:i/>
-          <w:iCs/>
-          <w:color w:val="000000" w:themeColor="text1"/>
-          <w:lang w:val="en-US"/>
-        </w:rPr>
-        <w:t xml:space="preserve">utero </w:t>
-      </w:r>
-      <w:r>
-        <w:rPr>
-          <w:color w:val="000000" w:themeColor="text1"/>
-          <w:lang w:val="en-US"/>
-        </w:rPr>
-        <w:t xml:space="preserve"> nutrients</w:t>
-      </w:r>
-      <w:proofErr w:type="gramEnd"/>
-      <w:r>
-        <w:rPr>
-          <w:color w:val="000000" w:themeColor="text1"/>
-          <w:lang w:val="en-US"/>
-        </w:rPr>
-        <w:t xml:space="preserve"> and smoking (15-19)</w:t>
-      </w:r>
-    </w:p>
-    <w:p>
-      <w:pPr>
-        <w:pStyle w:val="ListParagraph"/>
-        <w:numPr>
-          <w:ilvl w:val="0"/>
-          <w:numId w:val="3"/>
-        </w:numPr>
-        <w:rPr>
-          <w:color w:val="000000" w:themeColor="text1"/>
-          <w:lang w:val="en-US"/>
-        </w:rPr>
-      </w:pPr>
-      <w:r>
-        <w:rPr>
-          <w:color w:val="000000" w:themeColor="text1"/>
-          <w:lang w:val="en-US"/>
-        </w:rPr>
-        <w:t xml:space="preserve">Over time the </w:t>
-      </w:r>
-      <w:proofErr w:type="spellStart"/>
-      <w:r>
-        <w:rPr>
-          <w:color w:val="000000" w:themeColor="text1"/>
-          <w:lang w:val="en-US"/>
-        </w:rPr>
-        <w:t>DNAm</w:t>
-      </w:r>
-      <w:proofErr w:type="spellEnd"/>
-      <w:r>
-        <w:rPr>
-          <w:color w:val="000000" w:themeColor="text1"/>
-          <w:lang w:val="en-US"/>
-        </w:rPr>
-        <w:t xml:space="preserve"> landscape changes as a function of age (20), cancer (20) and complex diseases (3) </w:t>
-      </w:r>
-    </w:p>
-    <w:p>
-      <w:pPr>
-        <w:rPr>
-          <w:color w:val="000000" w:themeColor="text1"/>
-          <w:lang w:val="en-US"/>
-        </w:rPr>
-      </w:pPr>
-    </w:p>
-    <w:p>
-      <w:pPr>
-        <w:rPr>
-          <w:color w:val="000000" w:themeColor="text1"/>
-          <w:lang w:val="en-US"/>
-        </w:rPr>
-      </w:pPr>
-      <w:r>
-        <w:rPr>
-          <w:color w:val="FF0000"/>
-          <w:lang w:val="en-US"/>
-        </w:rPr>
-        <w:t xml:space="preserve">Slide </w:t>
-      </w:r>
-      <w:r>
-        <w:rPr>
-          <w:color w:val="FF0000"/>
-          <w:lang w:val="en-US"/>
-        </w:rPr>
-        <w:t>7</w:t>
-      </w:r>
-    </w:p>
-    <w:p>
-      <w:pPr>
-        <w:ind w:left="60"/>
-        <w:rPr>
-          <w:color w:val="000000" w:themeColor="text1"/>
-          <w:lang w:val="en-US"/>
-        </w:rPr>
-      </w:pPr>
-    </w:p>
-    <w:p>
-      <w:pPr>
-        <w:rPr>
-          <w:color w:val="000000" w:themeColor="text1"/>
-          <w:lang w:val="en-US"/>
-        </w:rPr>
-      </w:pPr>
-      <w:r>
-        <w:rPr>
-          <w:color w:val="000000" w:themeColor="text1"/>
-          <w:lang w:val="en-US"/>
-        </w:rPr>
-        <w:t>###</w:t>
-      </w:r>
-      <w:r>
-        <w:rPr>
-          <w:color w:val="FF0000"/>
-          <w:lang w:val="en-US"/>
-        </w:rPr>
-        <w:t xml:space="preserve"> </w:t>
-      </w:r>
-      <w:r>
-        <w:rPr>
-          <w:color w:val="FF0000"/>
-          <w:lang w:val="en-US"/>
-        </w:rPr>
-        <w:t>Advances in Epigenomic Wide Association Studies (EWAS)</w:t>
-      </w:r>
-    </w:p>
-    <w:p>
-      <w:pPr>
-        <w:rPr>
-          <w:color w:val="333333"/>
-          <w:shd w:val="clear" w:color="auto" w:fill="FFFFFF"/>
-        </w:rPr>
-      </w:pPr>
-      <w:r>
-        <w:rPr>
-          <w:color w:val="333333"/>
-          <w:shd w:val="clear" w:color="auto" w:fill="FFFFFF"/>
-        </w:rPr>
-        <w:t>Epigenome-wide association studies (EWAS) seek to identify epigenetic alterations, which are associated with disease predisposition or disease itself.</w:t>
-      </w:r>
-    </w:p>
-    <w:p>
-      <w:pPr>
-        <w:rPr>
-          <w:color w:val="333333"/>
-          <w:shd w:val="clear" w:color="auto" w:fill="FFFFFF"/>
-        </w:rPr>
-      </w:pPr>
-    </w:p>
-    <w:p>
-      <w:r>
-        <w:t xml:space="preserve">1st generation: Case-Control </w:t>
-      </w:r>
-    </w:p>
-    <w:p>
-      <w:r>
-        <w:t xml:space="preserve">2nd generation: Cellular heterogeneity (Jaffe &amp; Irizarry, 2014, Lappalainen &amp; Greally, 2017) </w:t>
-      </w:r>
-    </w:p>
-    <w:p>
-      <w:r>
-        <w:t>3rd generation: Temporal dimension: chrono-epigenetics (Oh, E. &amp; Petronis, 2021)</w:t>
-      </w:r>
-    </w:p>
-    <w:p>
-      <w:pPr>
-        <w:rPr>
-          <w:color w:val="FF0000"/>
-        </w:rPr>
-      </w:pPr>
-    </w:p>
-    <w:p>
-      <w:pPr>
-        <w:rPr>
-          <w:color w:val="FF0000"/>
-          <w:lang w:val="en-US"/>
-        </w:rPr>
-      </w:pPr>
-      <w:r>
-        <w:rPr>
-          <w:color w:val="FF0000"/>
-          <w:lang w:val="en-US"/>
-        </w:rPr>
-        <w:t xml:space="preserve">Slide </w:t>
-      </w:r>
-      <w:r>
-        <w:rPr>
-          <w:color w:val="FF0000"/>
-          <w:lang w:val="en-US"/>
-        </w:rPr>
-        <w:t>8</w:t>
-      </w:r>
-      <w:r>
-        <w:rPr>
-          <w:color w:val="FF0000"/>
-          <w:lang w:val="en-US"/>
-        </w:rPr>
-        <w:t xml:space="preserve">: </w:t>
-      </w:r>
-      <w:r>
-        <w:rPr>
-          <w:color w:val="FF0000"/>
-          <w:lang w:val="en-US"/>
-        </w:rPr>
-        <w:t xml:space="preserve">Circadian rhythms and chrono-epigenetics </w:t>
-      </w:r>
-    </w:p>
-    <w:p>
-      <w:pPr>
-        <w:rPr>
-          <w:color w:val="FF0000"/>
-          <w:lang w:val="en-US"/>
-        </w:rPr>
-      </w:pPr>
-    </w:p>
-    <w:p>
-      <w:pPr>
-        <w:pStyle w:val="ListParagraph"/>
-        <w:numPr>
-          <w:ilvl w:val="0"/>
-          <w:numId w:val="3"/>
-        </w:numPr>
-        <w:rPr>
-          <w:color w:val="000000" w:themeColor="text1"/>
-          <w:lang w:val="en-US"/>
-        </w:rPr>
-      </w:pPr>
-      <w:r>
-        <w:rPr>
-          <w:color w:val="000000" w:themeColor="text1"/>
-          <w:lang w:val="en-US"/>
-        </w:rPr>
-        <w:t>Methyl cycle is the universal pathway that provides methyl groups</w:t>
-      </w:r>
-      <w:r>
-        <w:rPr>
-          <w:color w:val="000000" w:themeColor="text1"/>
-          <w:lang w:val="en-US"/>
-        </w:rPr>
-        <w:t xml:space="preserve"> to nucleic acids and thereby regulates all aspects of cellular activity. </w:t>
-      </w:r>
-    </w:p>
-    <w:p>
-      <w:pPr>
-        <w:pStyle w:val="ListParagraph"/>
-        <w:numPr>
-          <w:ilvl w:val="0"/>
-          <w:numId w:val="3"/>
-        </w:numPr>
-        <w:rPr>
-          <w:color w:val="000000" w:themeColor="text1"/>
-          <w:lang w:val="en-US"/>
-        </w:rPr>
-      </w:pPr>
-      <w:r>
-        <w:rPr>
-          <w:color w:val="000000" w:themeColor="text1"/>
-          <w:lang w:val="en-US"/>
-        </w:rPr>
-        <w:t>Methyl cycle and circadian clocks co-evolved and affects biological rhythms from bacteria to humans</w:t>
-      </w:r>
-    </w:p>
-    <w:p>
-      <w:pPr>
-        <w:pStyle w:val="ListParagraph"/>
-        <w:numPr>
-          <w:ilvl w:val="0"/>
-          <w:numId w:val="3"/>
-        </w:numPr>
-        <w:rPr>
-          <w:color w:val="000000" w:themeColor="text1"/>
-          <w:lang w:val="en-US"/>
-        </w:rPr>
-      </w:pPr>
-      <w:r>
-        <w:rPr>
-          <w:color w:val="000000" w:themeColor="text1"/>
-          <w:lang w:val="en-US"/>
-        </w:rPr>
-        <w:t xml:space="preserve">DISC1 was associated with SCZ over 20 years ago and is involved in neuronal signaling and neurodevelopment. </w:t>
-      </w:r>
-      <w:r>
-        <w:rPr>
-          <w:color w:val="000000" w:themeColor="text1"/>
-          <w:lang w:val="en-US"/>
-        </w:rPr>
-        <w:t xml:space="preserve">It has been shown to oscillate with circadian rhythms in the brain´s main pacemaker (SCN) – with expression late nighttime and early daytime. </w:t>
-      </w:r>
-      <w:r>
-        <w:rPr>
-          <w:color w:val="000000" w:themeColor="text1"/>
-          <w:lang w:val="en-US"/>
-        </w:rPr>
-        <w:t xml:space="preserve"> </w:t>
-      </w:r>
-      <w:r>
-        <w:rPr>
-          <w:color w:val="000000" w:themeColor="text1"/>
-          <w:lang w:val="en-US"/>
-        </w:rPr>
-        <w:t xml:space="preserve">DISC1 knockout in mice decreases the expression of circadian genes. </w:t>
-      </w:r>
-    </w:p>
-    <w:p>
-      <w:pPr>
-        <w:rPr>
-          <w:lang w:val="en-US"/>
-        </w:rPr>
-      </w:pPr>
-      <w:r>
-        <w:rPr>
-          <w:color w:val="000000" w:themeColor="text1"/>
-          <w:lang w:val="en-US"/>
-        </w:rPr>
-        <w:t xml:space="preserve">It is associated with sleep behaviors and was found to exhibit daily oscillating pattern – and is </w:t>
-      </w:r>
-      <w:r>
-        <w:rPr>
-          <w:color w:val="000000" w:themeColor="text1"/>
-          <w:lang w:val="en-US"/>
-        </w:rPr>
-        <w:t xml:space="preserve">regulated by binding to CLOCK and BMAL1 to E-boxes in its promoter. </w:t>
-      </w:r>
-      <w:r>
-        <w:rPr>
+          <w:rFonts w:ascii="Times New Roman" w:hAnsi="Times New Roman" w:cs="Times New Roman"/>
+          <w:color w:val="000000" w:themeColor="text1"/>
+          <w:lang w:val="en-US"/>
+        </w:rPr>
+      </w:pPr>
+      <w:r>
+        <w:rPr>
+          <w:rFonts w:ascii="Times New Roman" w:hAnsi="Times New Roman" w:cs="Times New Roman"/>
+          <w:color w:val="000000" w:themeColor="text1"/>
+          <w:lang w:val="en-US"/>
+        </w:rPr>
+        <w:t xml:space="preserve">DISC1 is involved in neuronal signaling and neurodevelopment. </w:t>
+      </w:r>
+      <w:r>
+        <w:rPr>
+          <w:rFonts w:ascii="Times New Roman" w:hAnsi="Times New Roman" w:cs="Times New Roman"/>
+          <w:color w:val="000000" w:themeColor="text1"/>
+          <w:lang w:val="en-US"/>
+        </w:rPr>
+        <w:t xml:space="preserve">It has been shown to oscillate with circadian rhythms in the brain´s main pacemaker (SCN) – </w:t>
+      </w:r>
+      <w:r>
+        <w:rPr>
+          <w:rFonts w:ascii="Times New Roman" w:hAnsi="Times New Roman" w:cs="Times New Roman"/>
+          <w:color w:val="000000" w:themeColor="text1"/>
+          <w:lang w:val="en-US"/>
+        </w:rPr>
+        <w:t>and is associated with sleep behaviors</w:t>
+      </w:r>
+      <w:r>
+        <w:rPr>
+          <w:rFonts w:ascii="Times New Roman" w:hAnsi="Times New Roman" w:cs="Times New Roman"/>
+          <w:color w:val="000000" w:themeColor="text1"/>
+          <w:lang w:val="en-US"/>
+        </w:rPr>
+        <w:t xml:space="preserve">. </w:t>
+      </w:r>
+      <w:r>
+        <w:rPr>
+          <w:rFonts w:ascii="Times New Roman" w:hAnsi="Times New Roman" w:cs="Times New Roman"/>
           <w:color w:val="222222"/>
           <w:shd w:val="clear" w:color="auto" w:fill="FFFFFF"/>
         </w:rPr>
-        <w:t>oscillation of</w:t>
-      </w:r>
-      <w:r>
-        <w:rPr>
-          <w:rStyle w:val="apple-converted-space"/>
+        <w:t>DISC1 contributes to the core circadian system by regulating BMAL1 stability</w:t>
+      </w:r>
+      <w:r>
+        <w:rPr>
+          <w:rFonts w:ascii="Times New Roman" w:hAnsi="Times New Roman" w:cs="Times New Roman"/>
           <w:color w:val="222222"/>
           <w:shd w:val="clear" w:color="auto" w:fill="FFFFFF"/>
-        </w:rPr>
-        <w:t> </w:t>
-      </w:r>
-      <w:r>
-        <w:rPr>
-          <w:i/>
-          <w:iCs/>
-          <w:color w:val="222222"/>
-        </w:rPr>
-        <w:t>DISC1</w:t>
-      </w:r>
-      <w:r>
-        <w:rPr>
+          <w:lang w:val="en-US"/>
+        </w:rPr>
+        <w:t xml:space="preserve"> </w:t>
+      </w:r>
+      <w:r>
+        <w:rPr>
+          <w:rFonts w:ascii="Times New Roman" w:hAnsi="Times New Roman" w:cs="Times New Roman"/>
           <w:color w:val="222222"/>
           <w:shd w:val="clear" w:color="auto" w:fill="FFFFFF"/>
-        </w:rPr>
-        <w:t>expression is under the control of CLOCK and BMAL1, and that DISC1 contributes to the core circadian system by regulating BMAL1 stability.</w:t>
-      </w:r>
-      <w:r>
-        <w:rPr>
+          <w:lang w:val="en-US"/>
+        </w:rPr>
+        <w:t>-</w:t>
+      </w:r>
+      <w:r>
+        <w:t xml:space="preserve"> </w:t>
+      </w:r>
+      <w:r>
+        <w:rPr>
+          <w:rFonts w:ascii="Times New Roman" w:hAnsi="Times New Roman" w:cs="Times New Roman"/>
           <w:color w:val="222222"/>
           <w:shd w:val="clear" w:color="auto" w:fill="FFFFFF"/>
           <w:lang w:val="en-US"/>
         </w:rPr>
-        <w:t xml:space="preserve">  </w:t>
-      </w:r>
-      <w:r>
-        <w:rPr>
-          <w:color w:val="222222"/>
-          <w:shd w:val="clear" w:color="auto" w:fill="FFFFFF"/>
-          <w:lang w:val="en-US"/>
-        </w:rPr>
-        <w:t xml:space="preserve">Low expression of DISC-1 showed reduced expression of other circadian genes. </w:t>
-      </w:r>
-    </w:p>
-    <w:p>
-      <w:pPr>
-        <w:pStyle w:val="ListParagraph"/>
-        <w:numPr>
-          <w:ilvl w:val="0"/>
-          <w:numId w:val="3"/>
-        </w:numPr>
+        <w:t>DISC1 in SCZ has a protective role for BMAL1</w:t>
+      </w:r>
+    </w:p>
+    <w:p>
+      <w:pPr>
         <w:rPr>
           <w:color w:val="000000" w:themeColor="text1"/>
           <w:lang w:val="en-US"/>
@@ -1796,6 +1573,13 @@
         <w:t>DNAm</w:t>
       </w:r>
       <w:proofErr w:type="spellEnd"/>
+      <w:r>
+        <w:rPr>
+          <w:color w:val="FF0000"/>
+          <w:lang w:val="en-US"/>
+        </w:rPr>
+        <w:t xml:space="preserve"> measurement</w:t>
+      </w:r>
     </w:p>
     <w:p>
       <w:pPr>
@@ -1824,7 +1608,14 @@
           <w:color w:val="FF0000"/>
           <w:lang w:val="en-US"/>
         </w:rPr>
-        <w:t>10</w:t>
+        <w:t>1</w:t>
+      </w:r>
+      <w:r>
+        <w:rPr>
+          <w:color w:val="FF0000"/>
+          <w:lang w:val="en-US"/>
+        </w:rPr>
+        <w:t>0</w:t>
       </w:r>
       <w:r>
         <w:rPr>
@@ -1842,6 +1633,13 @@
         <w:t>DNAm</w:t>
       </w:r>
       <w:proofErr w:type="spellEnd"/>
+      <w:r>
+        <w:rPr>
+          <w:color w:val="FF0000"/>
+          <w:lang w:val="en-US"/>
+        </w:rPr>
+        <w:t xml:space="preserve"> measurement</w:t>
+      </w:r>
     </w:p>
     <w:p>
       <w:pPr>
@@ -1901,6 +1699,203 @@
           <w:color w:val="FF0000"/>
           <w:lang w:val="en-US"/>
         </w:rPr>
+        <w:t>2</w:t>
+      </w:r>
+      <w:r>
+        <w:rPr>
+          <w:color w:val="FF0000"/>
+          <w:lang w:val="en-US"/>
+        </w:rPr>
+        <w:t xml:space="preserve">: Project 1 </w:t>
+      </w:r>
+    </w:p>
+    <w:p>
+      <w:pPr>
+        <w:rPr>
+          <w:color w:val="FF0000"/>
+          <w:lang w:val="en-US"/>
+        </w:rPr>
+      </w:pPr>
+    </w:p>
+    <w:p>
+      <w:pPr>
+        <w:jc w:val="both"/>
+        <w:rPr>
+          <w:color w:val="000000" w:themeColor="text1"/>
+          <w:lang w:val="en-US"/>
+        </w:rPr>
+      </w:pPr>
+      <w:r>
+        <w:rPr>
+          <w:color w:val="000000" w:themeColor="text1"/>
+          <w:lang w:val="en-US"/>
+        </w:rPr>
+        <w:t>W</w:t>
+      </w:r>
+      <w:r>
+        <w:rPr>
+          <w:color w:val="000000" w:themeColor="text1"/>
+          <w:lang w:val="en-US"/>
+        </w:rPr>
+        <w:t xml:space="preserve">e decided to look closer at this issue of time, in relation to our samples.  I am introducing a painting here as a bridge to the clinic.  The painter Eugene </w:t>
+      </w:r>
+      <w:proofErr w:type="spellStart"/>
+      <w:r>
+        <w:rPr>
+          <w:color w:val="000000" w:themeColor="text1"/>
+          <w:lang w:val="en-US"/>
+        </w:rPr>
+        <w:t>Gabritschevsky</w:t>
+      </w:r>
+      <w:proofErr w:type="spellEnd"/>
+      <w:r>
+        <w:rPr>
+          <w:color w:val="000000" w:themeColor="text1"/>
+          <w:lang w:val="en-US"/>
+        </w:rPr>
+        <w:t xml:space="preserve"> was a Russian biologist and geneticist who spent half of his adult life in an institution being treated for psychosis.  In this painting he portrays light at the horizon – it is not certain if </w:t>
+      </w:r>
+      <w:r>
+        <w:rPr>
+          <w:color w:val="000000" w:themeColor="text1"/>
+          <w:lang w:val="en-US"/>
+        </w:rPr>
+        <w:t xml:space="preserve">he saw this light when he arose in the morning, or if he had been up all night.  What we do know is that light is a strong external cue that entrains circadian rhythms in the central pacemaker in the brain which then </w:t>
+      </w:r>
+      <w:r>
+        <w:rPr>
+          <w:color w:val="000000" w:themeColor="text1"/>
+          <w:lang w:val="en-US"/>
+        </w:rPr>
+        <w:t>directs</w:t>
+      </w:r>
+      <w:r>
+        <w:rPr>
+          <w:color w:val="000000" w:themeColor="text1"/>
+          <w:lang w:val="en-US"/>
+        </w:rPr>
+        <w:t xml:space="preserve"> rhythms in cell</w:t>
+      </w:r>
+      <w:r>
+        <w:rPr>
+          <w:color w:val="000000" w:themeColor="text1"/>
+          <w:lang w:val="en-US"/>
+        </w:rPr>
+        <w:t>ular activity throughout the body, affecting physiology and behavior (Hastings, et al, 2018).</w:t>
+      </w:r>
+      <w:r>
+        <w:rPr>
+          <w:color w:val="000000" w:themeColor="text1"/>
+          <w:lang w:val="en-US"/>
+        </w:rPr>
+        <w:t xml:space="preserve"> </w:t>
+      </w:r>
+      <w:r>
+        <w:rPr>
+          <w:color w:val="000000" w:themeColor="text1"/>
+          <w:lang w:val="en-US"/>
+        </w:rPr>
+        <w:t>Virtually all cells display circadian rhythms, including w</w:t>
+      </w:r>
+      <w:r>
+        <w:rPr>
+          <w:color w:val="000000" w:themeColor="text1"/>
+          <w:lang w:val="en-US"/>
+        </w:rPr>
+        <w:t xml:space="preserve">hite blood cells </w:t>
+      </w:r>
+      <w:r>
+        <w:rPr>
+          <w:color w:val="000000" w:themeColor="text1"/>
+          <w:lang w:val="en-US"/>
+        </w:rPr>
+        <w:t>and</w:t>
+      </w:r>
+      <w:r>
+        <w:rPr>
+          <w:color w:val="000000" w:themeColor="text1"/>
+          <w:lang w:val="en-US"/>
+        </w:rPr>
+        <w:t xml:space="preserve"> DNA methylation </w:t>
+      </w:r>
+      <w:r>
+        <w:rPr>
+          <w:color w:val="000000" w:themeColor="text1"/>
+          <w:lang w:val="en-US"/>
+        </w:rPr>
+        <w:t>contributes to</w:t>
+      </w:r>
+      <w:r>
+        <w:rPr>
+          <w:color w:val="000000" w:themeColor="text1"/>
+          <w:lang w:val="en-US"/>
+        </w:rPr>
+        <w:t xml:space="preserve"> the</w:t>
+      </w:r>
+      <w:r>
+        <w:rPr>
+          <w:color w:val="000000" w:themeColor="text1"/>
+          <w:lang w:val="en-US"/>
+        </w:rPr>
+        <w:t xml:space="preserve"> precision of the molecular clock</w:t>
+      </w:r>
+      <w:r>
+        <w:rPr>
+          <w:color w:val="000000" w:themeColor="text1"/>
+          <w:lang w:val="en-US"/>
+        </w:rPr>
+        <w:t xml:space="preserve"> – as I mentioned with the example of the BMAL clock gene</w:t>
+      </w:r>
+      <w:r>
+        <w:rPr>
+          <w:color w:val="000000" w:themeColor="text1"/>
+          <w:lang w:val="en-US"/>
+        </w:rPr>
+        <w:t xml:space="preserve">. </w:t>
+      </w:r>
+      <w:r>
+        <w:rPr>
+          <w:color w:val="000000" w:themeColor="text1"/>
+          <w:lang w:val="en-US"/>
+        </w:rPr>
+        <w:t xml:space="preserve"> </w:t>
+      </w:r>
+    </w:p>
+    <w:p>
+      <w:pPr>
+        <w:rPr>
+          <w:color w:val="000000" w:themeColor="text1"/>
+          <w:lang w:val="en-US"/>
+        </w:rPr>
+      </w:pPr>
+    </w:p>
+    <w:p>
+      <w:pPr>
+        <w:rPr>
+          <w:color w:val="FF0000"/>
+          <w:lang w:val="en-US"/>
+        </w:rPr>
+      </w:pPr>
+    </w:p>
+    <w:p>
+      <w:pPr>
+        <w:rPr>
+          <w:color w:val="FF0000"/>
+          <w:lang w:val="en-US"/>
+        </w:rPr>
+      </w:pPr>
+      <w:r>
+        <w:rPr>
+          <w:color w:val="FF0000"/>
+          <w:lang w:val="en-US"/>
+        </w:rPr>
+        <w:t xml:space="preserve">Slide </w:t>
+      </w:r>
+      <w:r>
+        <w:rPr>
+          <w:color w:val="FF0000"/>
+          <w:lang w:val="en-US"/>
+        </w:rPr>
         <w:t>1</w:t>
       </w:r>
       <w:r>
@@ -1908,7 +1903,359 @@
           <w:color w:val="FF0000"/>
           <w:lang w:val="en-US"/>
         </w:rPr>
-        <w:t xml:space="preserve">: Project 1 </w:t>
+        <w:t>3</w:t>
+      </w:r>
+      <w:r>
+        <w:rPr>
+          <w:color w:val="FF0000"/>
+          <w:lang w:val="en-US"/>
+        </w:rPr>
+        <w:t xml:space="preserve">:  Methods </w:t>
+      </w:r>
+    </w:p>
+    <w:p>
+      <w:pPr>
+        <w:rPr>
+          <w:color w:val="FF0000"/>
+          <w:lang w:val="en-US"/>
+        </w:rPr>
+      </w:pPr>
+    </w:p>
+    <w:p>
+      <w:pPr>
+        <w:rPr>
+          <w:color w:val="000000" w:themeColor="text1"/>
+          <w:lang w:val="en-US"/>
+        </w:rPr>
+      </w:pPr>
+      <w:r>
+        <w:rPr>
+          <w:color w:val="000000" w:themeColor="text1"/>
+          <w:lang w:val="en-US"/>
+        </w:rPr>
+        <w:t xml:space="preserve">1. Selected SCZ cases &amp; controls with recorded time-of-blood draw (n=729) </w:t>
+      </w:r>
+    </w:p>
+    <w:p>
+      <w:pPr>
+        <w:rPr>
+          <w:color w:val="000000" w:themeColor="text1"/>
+          <w:lang w:val="en-US"/>
+        </w:rPr>
+      </w:pPr>
+      <w:r>
+        <w:rPr>
+          <w:color w:val="000000" w:themeColor="text1"/>
+          <w:lang w:val="en-US"/>
+        </w:rPr>
+        <w:t xml:space="preserve">2. Estimated cell-type proportions from </w:t>
+      </w:r>
+      <w:proofErr w:type="spellStart"/>
+      <w:r>
+        <w:rPr>
+          <w:color w:val="000000" w:themeColor="text1"/>
+          <w:lang w:val="en-US"/>
+        </w:rPr>
+        <w:t>DNAm</w:t>
+      </w:r>
+      <w:proofErr w:type="spellEnd"/>
+      <w:r>
+        <w:rPr>
+          <w:color w:val="000000" w:themeColor="text1"/>
+          <w:lang w:val="en-US"/>
+        </w:rPr>
+        <w:t xml:space="preserve"> </w:t>
+      </w:r>
+      <w:proofErr w:type="gramStart"/>
+      <w:r>
+        <w:rPr>
+          <w:color w:val="000000" w:themeColor="text1"/>
+          <w:lang w:val="en-US"/>
+        </w:rPr>
+        <w:t>data  *</w:t>
+      </w:r>
+      <w:proofErr w:type="gramEnd"/>
+      <w:r>
+        <w:rPr>
+          <w:color w:val="000000" w:themeColor="text1"/>
+          <w:lang w:val="en-US"/>
+        </w:rPr>
+        <w:t xml:space="preserve">Salas _et al.,_ 2018* </w:t>
+      </w:r>
+    </w:p>
+    <w:p>
+      <w:pPr>
+        <w:rPr>
+          <w:color w:val="000000" w:themeColor="text1"/>
+          <w:lang w:val="en-US"/>
+        </w:rPr>
+      </w:pPr>
+      <w:r>
+        <w:rPr>
+          <w:color w:val="000000" w:themeColor="text1"/>
+          <w:lang w:val="en-US"/>
+        </w:rPr>
+        <w:t xml:space="preserve">3. Compared linear regression models when adjusting for blood draw time.  </w:t>
+      </w:r>
+    </w:p>
+    <w:p>
+      <w:pPr>
+        <w:rPr>
+          <w:color w:val="000000" w:themeColor="text1"/>
+          <w:lang w:val="en-US"/>
+        </w:rPr>
+      </w:pPr>
+      <w:r>
+        <w:rPr>
+          <w:color w:val="000000" w:themeColor="text1"/>
+          <w:lang w:val="en-US"/>
+        </w:rPr>
+        <w:t xml:space="preserve">4. Compared full day vs half day </w:t>
+      </w:r>
+    </w:p>
+    <w:p>
+      <w:pPr>
+        <w:rPr>
+          <w:color w:val="000000" w:themeColor="text1"/>
+          <w:lang w:val="en-US"/>
+        </w:rPr>
+      </w:pPr>
+      <w:r>
+        <w:rPr>
+          <w:color w:val="000000" w:themeColor="text1"/>
+          <w:lang w:val="en-US"/>
+        </w:rPr>
+        <w:t>5. Sub-analyses: Neutrophil-to-lymp</w:t>
+      </w:r>
+      <w:r>
+        <w:rPr>
+          <w:color w:val="000000" w:themeColor="text1"/>
+          <w:lang w:val="en-US"/>
+        </w:rPr>
+        <w:t>h</w:t>
+      </w:r>
+      <w:r>
+        <w:rPr>
+          <w:color w:val="000000" w:themeColor="text1"/>
+          <w:lang w:val="en-US"/>
+        </w:rPr>
+        <w:t>ocyte ratio / Medication-free SCZ</w:t>
+      </w:r>
+    </w:p>
+    <w:p>
+      <w:pPr>
+        <w:rPr>
+          <w:color w:val="000000" w:themeColor="text1"/>
+          <w:lang w:val="en-US"/>
+        </w:rPr>
+      </w:pPr>
+    </w:p>
+    <w:p>
+      <w:pPr>
+        <w:rPr>
+          <w:color w:val="FF0000"/>
+          <w:lang w:val="en-US"/>
+        </w:rPr>
+      </w:pPr>
+    </w:p>
+    <w:p>
+      <w:pPr>
+        <w:rPr>
+          <w:color w:val="FF0000"/>
+          <w:lang w:val="en-US"/>
+        </w:rPr>
+      </w:pPr>
+      <w:r>
+        <w:rPr>
+          <w:color w:val="FF0000"/>
+          <w:lang w:val="en-US"/>
+        </w:rPr>
+        <w:t xml:space="preserve">Slide </w:t>
+      </w:r>
+      <w:r>
+        <w:rPr>
+          <w:color w:val="FF0000"/>
+          <w:lang w:val="en-US"/>
+        </w:rPr>
+        <w:t>1</w:t>
+      </w:r>
+      <w:r>
+        <w:rPr>
+          <w:color w:val="FF0000"/>
+          <w:lang w:val="en-US"/>
+        </w:rPr>
+        <w:t>4</w:t>
+      </w:r>
+      <w:r>
+        <w:rPr>
+          <w:color w:val="FF0000"/>
+          <w:lang w:val="en-US"/>
+        </w:rPr>
+        <w:t xml:space="preserve">:  Distribution of time and models  </w:t>
+      </w:r>
+    </w:p>
+    <w:p>
+      <w:pPr>
+        <w:rPr>
+          <w:color w:val="FF0000"/>
+          <w:lang w:val="en-US"/>
+        </w:rPr>
+      </w:pPr>
+    </w:p>
+    <w:p>
+      <w:pPr>
+        <w:rPr>
+          <w:color w:val="FF0000"/>
+          <w:lang w:val="en-US"/>
+        </w:rPr>
+      </w:pPr>
+    </w:p>
+    <w:p>
+      <w:pPr>
+        <w:rPr>
+          <w:color w:val="FF0000"/>
+          <w:lang w:val="en-US"/>
+        </w:rPr>
+      </w:pPr>
+      <w:r>
+        <w:rPr>
+          <w:color w:val="FF0000"/>
+          <w:lang w:val="en-US"/>
+        </w:rPr>
+        <w:t xml:space="preserve">Slide </w:t>
+      </w:r>
+      <w:r>
+        <w:rPr>
+          <w:color w:val="FF0000"/>
+          <w:lang w:val="en-US"/>
+        </w:rPr>
+        <w:t>1</w:t>
+      </w:r>
+      <w:r>
+        <w:rPr>
+          <w:color w:val="FF0000"/>
+          <w:lang w:val="en-US"/>
+        </w:rPr>
+        <w:t>5</w:t>
+      </w:r>
+      <w:r>
+        <w:rPr>
+          <w:color w:val="FF0000"/>
+          <w:lang w:val="en-US"/>
+        </w:rPr>
+        <w:t xml:space="preserve">: Results </w:t>
+      </w:r>
+    </w:p>
+    <w:p>
+      <w:pPr>
+        <w:rPr>
+          <w:color w:val="FF0000"/>
+          <w:lang w:val="en-US"/>
+        </w:rPr>
+      </w:pPr>
+    </w:p>
+    <w:p>
+      <w:pPr>
+        <w:rPr>
+          <w:color w:val="FF0000"/>
+          <w:lang w:val="en-US"/>
+        </w:rPr>
+      </w:pPr>
+    </w:p>
+    <w:p>
+      <w:pPr>
+        <w:rPr>
+          <w:color w:val="000000" w:themeColor="text1"/>
+          <w:lang w:val="en-US"/>
+        </w:rPr>
+      </w:pPr>
+      <w:r>
+        <w:rPr>
+          <w:color w:val="000000" w:themeColor="text1"/>
+          <w:lang w:val="en-US"/>
+        </w:rPr>
+        <w:t xml:space="preserve">Check results for NLR – Medication did not have an affect </w:t>
+      </w:r>
+    </w:p>
+    <w:p>
+      <w:pPr>
+        <w:rPr>
+          <w:color w:val="000000" w:themeColor="text1"/>
+          <w:lang w:val="en-US"/>
+        </w:rPr>
+      </w:pPr>
+      <w:r>
+        <w:rPr>
+          <w:color w:val="000000" w:themeColor="text1"/>
+          <w:lang w:val="en-US"/>
+        </w:rPr>
+        <w:t xml:space="preserve">Conclusion: </w:t>
+      </w:r>
+      <w:r>
+        <w:rPr>
+          <w:color w:val="000000" w:themeColor="text1"/>
+          <w:lang w:val="en-US"/>
+        </w:rPr>
+        <w:t>Overlooking time-of-blood draw may lead to false association in omics studies of Schizophrenia</w:t>
+      </w:r>
+    </w:p>
+    <w:p>
+      <w:pPr>
+        <w:rPr>
+          <w:color w:val="FF0000"/>
+          <w:lang w:val="en-US"/>
+        </w:rPr>
+      </w:pPr>
+    </w:p>
+    <w:p>
+      <w:pPr>
+        <w:rPr>
+          <w:color w:val="FF0000"/>
+          <w:lang w:val="en-US"/>
+        </w:rPr>
+      </w:pPr>
+    </w:p>
+    <w:p>
+      <w:pPr>
+        <w:rPr>
+          <w:color w:val="FF0000"/>
+          <w:lang w:val="en-US"/>
+        </w:rPr>
+      </w:pPr>
+      <w:r>
+        <w:rPr>
+          <w:color w:val="FF0000"/>
+          <w:lang w:val="en-US"/>
+        </w:rPr>
+        <w:t>Slide 1</w:t>
+      </w:r>
+      <w:r>
+        <w:rPr>
+          <w:color w:val="FF0000"/>
+          <w:lang w:val="en-US"/>
+        </w:rPr>
+        <w:t>6</w:t>
+      </w:r>
+      <w:r>
+        <w:rPr>
+          <w:color w:val="FF0000"/>
+          <w:lang w:val="en-US"/>
+        </w:rPr>
+        <w:t xml:space="preserve">: Project 2 </w:t>
+      </w:r>
+      <w:r>
+        <w:rPr>
+          <w:color w:val="FF0000"/>
+          <w:lang w:val="en-US"/>
+        </w:rPr>
+        <w:t xml:space="preserve">- </w:t>
+      </w:r>
+      <w:r>
+        <w:rPr>
+          <w:color w:val="FF0000"/>
+          <w:lang w:val="en-US"/>
+        </w:rPr>
+        <w:t xml:space="preserve">Common and Specific effects of antipsychotics on DNA methylation in Psychosis </w:t>
       </w:r>
     </w:p>
     <w:p>
@@ -1927,27 +2274,158 @@
           <w:lang w:val="en-US"/>
         </w:rPr>
       </w:pPr>
-      <w:proofErr w:type="gramStart"/>
-      <w:r>
-        <w:rPr>
-          <w:color w:val="000000" w:themeColor="text1"/>
-          <w:lang w:val="en-US"/>
-        </w:rPr>
-        <w:lastRenderedPageBreak/>
-        <w:t>So</w:t>
-      </w:r>
-      <w:proofErr w:type="gramEnd"/>
-      <w:r>
-        <w:rPr>
-          <w:color w:val="000000" w:themeColor="text1"/>
-          <w:lang w:val="en-US"/>
-        </w:rPr>
-        <w:t xml:space="preserve"> we decided to look closer at this issue of time, in relation to our samples.  I am introducing a painting here as a bridge to the clinic.  The painter Eugene </w:t>
+      <w:r>
+        <w:rPr>
+          <w:color w:val="000000" w:themeColor="text1"/>
+          <w:lang w:val="en-US"/>
+        </w:rPr>
+        <w:t xml:space="preserve">Antipsychotics are central to the treatment of psychosis and </w:t>
+      </w:r>
+      <w:r>
+        <w:rPr>
+          <w:color w:val="000000" w:themeColor="text1"/>
+          <w:lang w:val="en-US"/>
+        </w:rPr>
+        <w:t>reduc</w:t>
+      </w:r>
+      <w:r>
+        <w:rPr>
+          <w:color w:val="000000" w:themeColor="text1"/>
+          <w:lang w:val="en-US"/>
+        </w:rPr>
+        <w:t>e</w:t>
+      </w:r>
+      <w:r>
+        <w:rPr>
+          <w:color w:val="000000" w:themeColor="text1"/>
+          <w:lang w:val="en-US"/>
+        </w:rPr>
+        <w:t xml:space="preserve"> </w:t>
+      </w:r>
+      <w:r>
+        <w:rPr>
+          <w:color w:val="000000" w:themeColor="text1"/>
+          <w:lang w:val="en-US"/>
+        </w:rPr>
+        <w:t xml:space="preserve">distressful </w:t>
+      </w:r>
+      <w:r>
+        <w:rPr>
+          <w:color w:val="000000" w:themeColor="text1"/>
+          <w:lang w:val="en-US"/>
+        </w:rPr>
+        <w:t xml:space="preserve">symptoms </w:t>
+      </w:r>
+      <w:r>
+        <w:rPr>
+          <w:color w:val="000000" w:themeColor="text1"/>
+          <w:lang w:val="en-US"/>
+        </w:rPr>
+        <w:t>in most patients</w:t>
+      </w:r>
+      <w:r>
+        <w:rPr>
+          <w:color w:val="000000" w:themeColor="text1"/>
+          <w:lang w:val="en-US"/>
+        </w:rPr>
+        <w:t xml:space="preserve">. But for many, the side-effects can challenge compliance.  </w:t>
+      </w:r>
+      <w:r>
+        <w:rPr>
+          <w:color w:val="000000" w:themeColor="text1"/>
+          <w:lang w:val="en-US"/>
+        </w:rPr>
+        <w:t xml:space="preserve">Physical side-effects include weight gain, </w:t>
+      </w:r>
+      <w:r>
+        <w:rPr>
+          <w:color w:val="000000" w:themeColor="text1"/>
+          <w:lang w:val="en-US"/>
+        </w:rPr>
+        <w:t xml:space="preserve">but </w:t>
+      </w:r>
+      <w:r>
+        <w:rPr>
+          <w:color w:val="000000" w:themeColor="text1"/>
+          <w:lang w:val="en-US"/>
+        </w:rPr>
+        <w:t xml:space="preserve">also </w:t>
+      </w:r>
+      <w:r>
+        <w:rPr>
+          <w:color w:val="000000" w:themeColor="text1"/>
+          <w:lang w:val="en-US"/>
+        </w:rPr>
+        <w:t>sedation, and patients report feeling</w:t>
+      </w:r>
+      <w:r>
+        <w:rPr>
+          <w:color w:val="000000" w:themeColor="text1"/>
+          <w:shd w:val="clear" w:color="auto" w:fill="FCFCFC"/>
+        </w:rPr>
+        <w:t xml:space="preserve"> letharg</w:t>
       </w:r>
       <w:proofErr w:type="spellStart"/>
       <w:r>
         <w:rPr>
           <w:color w:val="000000" w:themeColor="text1"/>
+          <w:shd w:val="clear" w:color="auto" w:fill="FCFCFC"/>
+          <w:lang w:val="en-US"/>
+        </w:rPr>
+        <w:t>ic</w:t>
+      </w:r>
+      <w:proofErr w:type="spellEnd"/>
+      <w:r>
+        <w:rPr>
+          <w:color w:val="000000" w:themeColor="text1"/>
+          <w:shd w:val="clear" w:color="auto" w:fill="FCFCFC"/>
+        </w:rPr>
+        <w:t xml:space="preserve">, </w:t>
+      </w:r>
+      <w:r>
+        <w:rPr>
+          <w:color w:val="000000" w:themeColor="text1"/>
+          <w:shd w:val="clear" w:color="auto" w:fill="FCFCFC"/>
+          <w:lang w:val="en-US"/>
+        </w:rPr>
+        <w:t>have</w:t>
+      </w:r>
+      <w:r>
+        <w:rPr>
+          <w:color w:val="000000" w:themeColor="text1"/>
+          <w:shd w:val="clear" w:color="auto" w:fill="FCFCFC"/>
+          <w:lang w:val="en-US"/>
+        </w:rPr>
+        <w:t xml:space="preserve"> </w:t>
+      </w:r>
+      <w:r>
+        <w:rPr>
+          <w:color w:val="000000" w:themeColor="text1"/>
+          <w:shd w:val="clear" w:color="auto" w:fill="FCFCFC"/>
+        </w:rPr>
+        <w:t>cognitive slowing, and reduced motivation</w:t>
+      </w:r>
+      <w:r>
+        <w:rPr>
+          <w:color w:val="000000" w:themeColor="text1"/>
+          <w:shd w:val="clear" w:color="auto" w:fill="FCFCFC"/>
+          <w:lang w:val="en-US"/>
+        </w:rPr>
+        <w:t xml:space="preserve">. </w:t>
+      </w:r>
+      <w:r>
+        <w:rPr>
+          <w:color w:val="000000" w:themeColor="text1"/>
+          <w:shd w:val="clear" w:color="auto" w:fill="FCFCFC"/>
+          <w:lang w:val="en-US"/>
+        </w:rPr>
+        <w:t xml:space="preserve">I think this painting by </w:t>
+      </w:r>
+      <w:proofErr w:type="spellStart"/>
+      <w:r>
+        <w:rPr>
+          <w:color w:val="000000" w:themeColor="text1"/>
+          <w:shd w:val="clear" w:color="auto" w:fill="FCFCFC"/>
           <w:lang w:val="en-US"/>
         </w:rPr>
         <w:t>Gabritschevsky</w:t>
@@ -1956,232 +2434,245 @@
       <w:r>
         <w:rPr>
           <w:color w:val="000000" w:themeColor="text1"/>
-          <w:lang w:val="en-US"/>
-        </w:rPr>
-        <w:t xml:space="preserve"> was a Russian biologist and geneticist who spent half of his adult life in an institution being treated for psychosis.  In this painting he portrays light at the horizon – it is not certain if </w:t>
-      </w:r>
-      <w:r>
-        <w:rPr>
-          <w:color w:val="000000" w:themeColor="text1"/>
-          <w:lang w:val="en-US"/>
-        </w:rPr>
-        <w:t xml:space="preserve">he saw this light when he arose in the morning, or if he had been up all night.  What we do know is that light is a strong external cue that entrains circadian rhythms in the central pacemaker in the brain which then entrains these rhythms in cells in major organs in the body to activate physiological processes.  White blood cells also show circadian rhythms which is has been shown to influence DNA methylation studies. </w:t>
-      </w:r>
-    </w:p>
-    <w:p>
-      <w:pPr>
-        <w:rPr>
-          <w:color w:val="000000" w:themeColor="text1"/>
-          <w:lang w:val="en-US"/>
-        </w:rPr>
-      </w:pPr>
-    </w:p>
-    <w:p>
-      <w:pPr>
-        <w:pStyle w:val="ListParagraph"/>
-        <w:numPr>
-          <w:ilvl w:val="0"/>
-          <w:numId w:val="3"/>
-        </w:numPr>
-        <w:rPr>
-          <w:color w:val="000000" w:themeColor="text1"/>
-          <w:lang w:val="en-US"/>
-        </w:rPr>
-      </w:pPr>
-      <w:r>
-        <w:rPr>
-          <w:color w:val="000000" w:themeColor="text1"/>
-          <w:lang w:val="en-US"/>
-        </w:rPr>
-        <w:t>SCZ is associated with alterations in cell-type proportions – which may reflect many factors, including diet, exercise, smoking, ill-</w:t>
-      </w:r>
-      <w:proofErr w:type="gramStart"/>
-      <w:r>
-        <w:rPr>
-          <w:color w:val="000000" w:themeColor="text1"/>
-          <w:lang w:val="en-US"/>
-        </w:rPr>
-        <w:t>heath</w:t>
-      </w:r>
-      <w:proofErr w:type="gramEnd"/>
-      <w:r>
-        <w:rPr>
-          <w:color w:val="000000" w:themeColor="text1"/>
-          <w:lang w:val="en-US"/>
-        </w:rPr>
-        <w:t xml:space="preserve"> and medication. </w:t>
-      </w:r>
-    </w:p>
-    <w:p>
-      <w:pPr>
-        <w:pStyle w:val="ListParagraph"/>
-        <w:numPr>
-          <w:ilvl w:val="0"/>
-          <w:numId w:val="3"/>
-        </w:numPr>
-        <w:rPr>
-          <w:color w:val="000000" w:themeColor="text1"/>
-          <w:lang w:val="en-US"/>
-        </w:rPr>
-      </w:pPr>
-      <w:r>
-        <w:rPr>
-          <w:color w:val="000000" w:themeColor="text1"/>
-          <w:lang w:val="en-US"/>
-        </w:rPr>
-        <w:t xml:space="preserve">It is well documented that patients with SCZ have higher NLR than controls, suggestive of a low-grade inflammatory process. </w:t>
-      </w:r>
-    </w:p>
-    <w:p>
-      <w:pPr>
-        <w:pStyle w:val="ListParagraph"/>
-        <w:numPr>
-          <w:ilvl w:val="0"/>
-          <w:numId w:val="3"/>
-        </w:numPr>
-        <w:rPr>
-          <w:color w:val="000000" w:themeColor="text1"/>
-          <w:lang w:val="en-US"/>
-        </w:rPr>
-      </w:pPr>
-      <w:r>
-        <w:rPr>
-          <w:color w:val="000000" w:themeColor="text1"/>
-          <w:lang w:val="en-US"/>
-        </w:rPr>
-        <w:t xml:space="preserve">Psychiatric disorders are associated with circadian rhythm disruptions – as evidenced by sleep disorders and preference for </w:t>
-      </w:r>
-      <w:proofErr w:type="gramStart"/>
-      <w:r>
-        <w:rPr>
-          <w:color w:val="000000" w:themeColor="text1"/>
-          <w:lang w:val="en-US"/>
-        </w:rPr>
-        <w:t>evening, or</w:t>
-      </w:r>
-      <w:proofErr w:type="gramEnd"/>
-      <w:r>
-        <w:rPr>
-          <w:color w:val="000000" w:themeColor="text1"/>
-          <w:lang w:val="en-US"/>
-        </w:rPr>
-        <w:t xml:space="preserve"> feeling better in the evening. </w:t>
-      </w:r>
-    </w:p>
-    <w:p>
-      <w:pPr>
-        <w:rPr>
-          <w:color w:val="000000" w:themeColor="text1"/>
-          <w:lang w:val="en-US"/>
-        </w:rPr>
-      </w:pPr>
-    </w:p>
-    <w:p>
-      <w:pPr>
-        <w:rPr>
-          <w:color w:val="000000" w:themeColor="text1"/>
-          <w:lang w:val="en-US"/>
-        </w:rPr>
-      </w:pPr>
-    </w:p>
-    <w:p>
-      <w:pPr>
-        <w:rPr>
-          <w:color w:val="000000" w:themeColor="text1"/>
-          <w:lang w:val="en-US"/>
-        </w:rPr>
-      </w:pPr>
-    </w:p>
-    <w:p>
-      <w:pPr>
-        <w:rPr>
-          <w:color w:val="FF0000"/>
-          <w:lang w:val="en-US"/>
-        </w:rPr>
-      </w:pPr>
-    </w:p>
-    <w:p>
-      <w:pPr>
-        <w:rPr>
-          <w:color w:val="FF0000"/>
-          <w:lang w:val="en-US"/>
-        </w:rPr>
-      </w:pPr>
-      <w:r>
-        <w:rPr>
-          <w:color w:val="FF0000"/>
-          <w:lang w:val="en-US"/>
-        </w:rPr>
-        <w:t xml:space="preserve">Slide </w:t>
-      </w:r>
-      <w:r>
-        <w:rPr>
-          <w:color w:val="FF0000"/>
-          <w:lang w:val="en-US"/>
-        </w:rPr>
-        <w:t>1</w:t>
-      </w:r>
-      <w:r>
-        <w:rPr>
-          <w:color w:val="FF0000"/>
-          <w:lang w:val="en-US"/>
-        </w:rPr>
-        <w:t>1</w:t>
-      </w:r>
-      <w:r>
-        <w:rPr>
-          <w:color w:val="FF0000"/>
-          <w:lang w:val="en-US"/>
-        </w:rPr>
-        <w:t xml:space="preserve">:  Methods </w:t>
-      </w:r>
-    </w:p>
-    <w:p>
-      <w:pPr>
-        <w:rPr>
-          <w:color w:val="FF0000"/>
-          <w:lang w:val="en-US"/>
-        </w:rPr>
-      </w:pPr>
-    </w:p>
-    <w:p>
-      <w:pPr>
-        <w:rPr>
-          <w:color w:val="000000" w:themeColor="text1"/>
-          <w:lang w:val="en-US"/>
-        </w:rPr>
-      </w:pPr>
-      <w:r>
-        <w:rPr>
-          <w:color w:val="000000" w:themeColor="text1"/>
-          <w:lang w:val="en-US"/>
-        </w:rPr>
-        <w:t xml:space="preserve">1. Selected SCZ cases &amp; controls with recorded time-of-blood draw (n=729) </w:t>
-      </w:r>
-    </w:p>
-    <w:p>
-      <w:pPr>
-        <w:rPr>
-          <w:color w:val="000000" w:themeColor="text1"/>
-          <w:lang w:val="en-US"/>
-        </w:rPr>
-      </w:pPr>
-      <w:r>
-        <w:rPr>
-          <w:color w:val="000000" w:themeColor="text1"/>
-          <w:lang w:val="en-US"/>
-        </w:rPr>
-        <w:t xml:space="preserve">2. Estimated cell-type proportions from </w:t>
-      </w:r>
-      <w:proofErr w:type="spellStart"/>
-      <w:r>
-        <w:rPr>
-          <w:color w:val="000000" w:themeColor="text1"/>
-          <w:lang w:val="en-US"/>
-        </w:rPr>
-        <w:t>DNAm</w:t>
-      </w:r>
-      <w:proofErr w:type="spellEnd"/>
+          <w:shd w:val="clear" w:color="auto" w:fill="FCFCFC"/>
+          <w:lang w:val="en-US"/>
+        </w:rPr>
+        <w:t xml:space="preserve"> portrays the </w:t>
+      </w:r>
+      <w:r>
+        <w:rPr>
+          <w:color w:val="000000" w:themeColor="text1"/>
+          <w:shd w:val="clear" w:color="auto" w:fill="FCFCFC"/>
+        </w:rPr>
+        <w:t>emotional blunting</w:t>
+      </w:r>
+      <w:r>
+        <w:rPr>
+          <w:color w:val="000000" w:themeColor="text1"/>
+          <w:shd w:val="clear" w:color="auto" w:fill="FCFCFC"/>
+          <w:lang w:val="en-US"/>
+        </w:rPr>
+        <w:t xml:space="preserve"> that</w:t>
+      </w:r>
+      <w:r>
+        <w:rPr>
+          <w:color w:val="000000" w:themeColor="text1"/>
+          <w:shd w:val="clear" w:color="auto" w:fill="FCFCFC"/>
+          <w:lang w:val="en-US"/>
+        </w:rPr>
+        <w:t xml:space="preserve"> he may have felt. </w:t>
+      </w:r>
+      <w:r>
+        <w:rPr>
+          <w:color w:val="000000" w:themeColor="text1"/>
+          <w:shd w:val="clear" w:color="auto" w:fill="FCFCFC"/>
+          <w:lang w:val="en-US"/>
+        </w:rPr>
+        <w:t xml:space="preserve"> Gaining a better understanding of these medications is important to improving </w:t>
+      </w:r>
+      <w:r>
+        <w:rPr>
+          <w:color w:val="000000" w:themeColor="text1"/>
+          <w:shd w:val="clear" w:color="auto" w:fill="FCFCFC"/>
+          <w:lang w:val="en-US"/>
+        </w:rPr>
+        <w:t>treatment and</w:t>
+      </w:r>
+      <w:r>
+        <w:rPr>
+          <w:color w:val="000000" w:themeColor="text1"/>
+          <w:shd w:val="clear" w:color="auto" w:fill="FCFCFC"/>
+          <w:lang w:val="en-US"/>
+        </w:rPr>
+        <w:t xml:space="preserve"> providing an effective treatment option to the approximately 30% who do not respond well to these drugs.</w:t>
+      </w:r>
+    </w:p>
+    <w:p>
+      <w:pPr>
+        <w:rPr>
+          <w:color w:val="FF0000"/>
+          <w:lang w:val="en-US"/>
+        </w:rPr>
+      </w:pPr>
+    </w:p>
+    <w:p>
+      <w:pPr>
+        <w:rPr>
+          <w:color w:val="FF0000"/>
+          <w:lang w:val="en-US"/>
+        </w:rPr>
+      </w:pPr>
+      <w:r>
+        <w:rPr>
+          <w:color w:val="FF0000"/>
+          <w:lang w:val="en-US"/>
+        </w:rPr>
+        <w:t>Slide 1</w:t>
+      </w:r>
+      <w:r>
+        <w:rPr>
+          <w:color w:val="FF0000"/>
+          <w:lang w:val="en-US"/>
+        </w:rPr>
+        <w:t>7</w:t>
+      </w:r>
+      <w:r>
+        <w:rPr>
+          <w:color w:val="FF0000"/>
+          <w:lang w:val="en-US"/>
+        </w:rPr>
+        <w:t>: How we think AP work</w:t>
+      </w:r>
+    </w:p>
+    <w:p>
+      <w:pPr>
+        <w:jc w:val="both"/>
+        <w:rPr>
+          <w:color w:val="000000" w:themeColor="text1"/>
+          <w:lang w:val="en-US"/>
+        </w:rPr>
+      </w:pPr>
+      <w:r>
+        <w:rPr>
+          <w:color w:val="000000" w:themeColor="text1"/>
+          <w:lang w:val="en-US"/>
+        </w:rPr>
+        <w:t>The key role for clinical response is dopamine D2 receptor blockade in the striatum</w:t>
+      </w:r>
+      <w:r>
+        <w:rPr>
+          <w:color w:val="000000" w:themeColor="text1"/>
+          <w:lang w:val="en-US"/>
+        </w:rPr>
+        <w:t xml:space="preserve"> – but this blockade is also associated with endocrine and </w:t>
+      </w:r>
+      <w:r>
+        <w:rPr>
+          <w:color w:val="000000" w:themeColor="text1"/>
+          <w:lang w:val="en-US"/>
+        </w:rPr>
+        <w:t>potentially serious motor</w:t>
+      </w:r>
+      <w:r>
+        <w:rPr>
+          <w:color w:val="000000" w:themeColor="text1"/>
+          <w:lang w:val="en-US"/>
+        </w:rPr>
+        <w:t xml:space="preserve"> side-effects</w:t>
+      </w:r>
+      <w:r>
+        <w:rPr>
+          <w:color w:val="000000" w:themeColor="text1"/>
+          <w:lang w:val="en-US"/>
+        </w:rPr>
+        <w:t xml:space="preserve">. </w:t>
+      </w:r>
+      <w:r>
+        <w:rPr>
+          <w:color w:val="000000" w:themeColor="text1"/>
+          <w:lang w:val="en-US"/>
+        </w:rPr>
+        <w:t>Second generation A</w:t>
+      </w:r>
+      <w:r>
+        <w:rPr>
+          <w:color w:val="000000" w:themeColor="text1"/>
+          <w:lang w:val="en-US"/>
+        </w:rPr>
+        <w:t xml:space="preserve">ps are formulated with a </w:t>
+      </w:r>
+      <w:r>
+        <w:rPr>
+          <w:color w:val="000000" w:themeColor="text1"/>
+          <w:lang w:val="en-US"/>
+        </w:rPr>
+        <w:t xml:space="preserve">balance between D2&amp;D3 blockade </w:t>
+      </w:r>
+      <w:r>
+        <w:rPr>
+          <w:color w:val="000000" w:themeColor="text1"/>
+          <w:lang w:val="en-US"/>
+        </w:rPr>
+        <w:t>that is still effective for psychosis but has</w:t>
+      </w:r>
+      <w:r>
+        <w:rPr>
+          <w:color w:val="000000" w:themeColor="text1"/>
+          <w:lang w:val="en-US"/>
+        </w:rPr>
+        <w:t xml:space="preserve"> reduced risk of motor side-effects.</w:t>
+      </w:r>
+      <w:r>
+        <w:rPr>
+          <w:color w:val="000000" w:themeColor="text1"/>
+          <w:lang w:val="en-US"/>
+        </w:rPr>
+        <w:t xml:space="preserve"> These </w:t>
+      </w:r>
+      <w:r>
+        <w:rPr>
+          <w:color w:val="000000" w:themeColor="text1"/>
+          <w:lang w:val="en-US"/>
+        </w:rPr>
+        <w:t>2</w:t>
+      </w:r>
+      <w:r>
+        <w:rPr>
+          <w:color w:val="000000" w:themeColor="text1"/>
+          <w:vertAlign w:val="superscript"/>
+          <w:lang w:val="en-US"/>
+        </w:rPr>
+        <w:t>nd</w:t>
+      </w:r>
+      <w:r>
+        <w:rPr>
+          <w:color w:val="000000" w:themeColor="text1"/>
+          <w:lang w:val="en-US"/>
+        </w:rPr>
+        <w:t xml:space="preserve"> generation </w:t>
+      </w:r>
+      <w:r>
+        <w:rPr>
+          <w:color w:val="000000" w:themeColor="text1"/>
+          <w:lang w:val="en-US"/>
+        </w:rPr>
+        <w:t xml:space="preserve">drugs </w:t>
+      </w:r>
+      <w:r>
+        <w:rPr>
+          <w:color w:val="000000" w:themeColor="text1"/>
+          <w:lang w:val="en-US"/>
+        </w:rPr>
+        <w:t>also have</w:t>
+      </w:r>
+      <w:r>
+        <w:rPr>
+          <w:color w:val="000000" w:themeColor="text1"/>
+          <w:lang w:val="en-US"/>
+        </w:rPr>
+        <w:t xml:space="preserve"> affinity for </w:t>
+      </w:r>
+      <w:r>
+        <w:rPr>
+          <w:color w:val="000000" w:themeColor="text1"/>
+          <w:lang w:val="en-US"/>
+        </w:rPr>
+        <w:t xml:space="preserve">serotonergic, histaminergic, cholinergic, and adrenergic receptors. </w:t>
+      </w:r>
+      <w:r>
+        <w:rPr>
+          <w:color w:val="000000" w:themeColor="text1"/>
+          <w:lang w:val="en-US"/>
+        </w:rPr>
+        <w:t>The degree of affinity and receptor occupancy plays a role in therapeutic effects, for example</w:t>
+      </w:r>
+      <w:r>
+        <w:rPr>
+          <w:color w:val="000000" w:themeColor="text1"/>
+          <w:lang w:val="en-US"/>
+        </w:rPr>
+        <w:t>,</w:t>
+      </w:r>
       <w:r>
         <w:rPr>
           <w:color w:val="000000" w:themeColor="text1"/>
@@ -2189,305 +2680,62 @@
         </w:rPr>
         <w:t xml:space="preserve"> </w:t>
       </w:r>
-      <w:proofErr w:type="gramStart"/>
-      <w:r>
-        <w:rPr>
-          <w:color w:val="000000" w:themeColor="text1"/>
-          <w:lang w:val="en-US"/>
-        </w:rPr>
-        <w:t>data  *</w:t>
-      </w:r>
-      <w:proofErr w:type="gramEnd"/>
-      <w:r>
-        <w:rPr>
-          <w:color w:val="000000" w:themeColor="text1"/>
-          <w:lang w:val="en-US"/>
-        </w:rPr>
-        <w:t xml:space="preserve">Salas _et al.,_ 2018* </w:t>
-      </w:r>
-    </w:p>
-    <w:p>
-      <w:pPr>
-        <w:rPr>
-          <w:color w:val="000000" w:themeColor="text1"/>
-          <w:lang w:val="en-US"/>
-        </w:rPr>
-      </w:pPr>
-      <w:r>
-        <w:rPr>
-          <w:color w:val="000000" w:themeColor="text1"/>
-          <w:lang w:val="en-US"/>
-        </w:rPr>
-        <w:t xml:space="preserve">3. Compared linear regression models when adjusting for blood draw time.  </w:t>
-      </w:r>
-    </w:p>
-    <w:p>
-      <w:pPr>
-        <w:rPr>
-          <w:color w:val="000000" w:themeColor="text1"/>
-          <w:lang w:val="en-US"/>
-        </w:rPr>
-      </w:pPr>
-      <w:r>
-        <w:rPr>
-          <w:color w:val="000000" w:themeColor="text1"/>
-          <w:lang w:val="en-US"/>
-        </w:rPr>
-        <w:t xml:space="preserve">4. Compared full day vs half day </w:t>
-      </w:r>
-    </w:p>
-    <w:p>
-      <w:pPr>
-        <w:rPr>
-          <w:color w:val="000000" w:themeColor="text1"/>
-          <w:lang w:val="en-US"/>
-        </w:rPr>
-      </w:pPr>
-      <w:r>
-        <w:rPr>
-          <w:color w:val="000000" w:themeColor="text1"/>
-          <w:lang w:val="en-US"/>
-        </w:rPr>
-        <w:t>5. Sub-analyses: Neutrophil-to-lymp</w:t>
-      </w:r>
-      <w:r>
-        <w:rPr>
-          <w:color w:val="000000" w:themeColor="text1"/>
-          <w:lang w:val="en-US"/>
-        </w:rPr>
-        <w:t>h</w:t>
-      </w:r>
-      <w:r>
-        <w:rPr>
-          <w:color w:val="000000" w:themeColor="text1"/>
-          <w:lang w:val="en-US"/>
-        </w:rPr>
-        <w:t>ocyte ratio / Medication-free SCZ</w:t>
-      </w:r>
-    </w:p>
-    <w:p>
-      <w:pPr>
-        <w:rPr>
-          <w:color w:val="000000" w:themeColor="text1"/>
-          <w:lang w:val="en-US"/>
-        </w:rPr>
-      </w:pPr>
-    </w:p>
-    <w:p>
-      <w:pPr>
-        <w:rPr>
-          <w:color w:val="FF0000"/>
-          <w:lang w:val="en-US"/>
-        </w:rPr>
-      </w:pPr>
-    </w:p>
-    <w:p>
-      <w:pPr>
-        <w:rPr>
-          <w:color w:val="FF0000"/>
-          <w:lang w:val="en-US"/>
-        </w:rPr>
-      </w:pPr>
-      <w:r>
-        <w:rPr>
-          <w:color w:val="FF0000"/>
-          <w:lang w:val="en-US"/>
-        </w:rPr>
-        <w:t xml:space="preserve">Slide </w:t>
-      </w:r>
-      <w:r>
-        <w:rPr>
-          <w:color w:val="FF0000"/>
-          <w:lang w:val="en-US"/>
-        </w:rPr>
-        <w:t>1</w:t>
-      </w:r>
-      <w:r>
-        <w:rPr>
-          <w:color w:val="FF0000"/>
-          <w:lang w:val="en-US"/>
-        </w:rPr>
-        <w:t>2</w:t>
-      </w:r>
-      <w:r>
-        <w:rPr>
-          <w:color w:val="FF0000"/>
-          <w:lang w:val="en-US"/>
-        </w:rPr>
-        <w:t xml:space="preserve">:  Distribution of time and models  </w:t>
-      </w:r>
-    </w:p>
-    <w:p>
-      <w:pPr>
-        <w:rPr>
-          <w:color w:val="FF0000"/>
-          <w:lang w:val="en-US"/>
-        </w:rPr>
-      </w:pPr>
-    </w:p>
-    <w:p>
-      <w:pPr>
-        <w:rPr>
-          <w:color w:val="FF0000"/>
-          <w:lang w:val="en-US"/>
-        </w:rPr>
-      </w:pPr>
-    </w:p>
-    <w:p>
-      <w:pPr>
-        <w:rPr>
-          <w:color w:val="FF0000"/>
-          <w:lang w:val="en-US"/>
-        </w:rPr>
-      </w:pPr>
-      <w:r>
-        <w:rPr>
-          <w:color w:val="FF0000"/>
-          <w:lang w:val="en-US"/>
-        </w:rPr>
-        <w:t xml:space="preserve">Slide </w:t>
-      </w:r>
-      <w:r>
-        <w:rPr>
-          <w:color w:val="FF0000"/>
-          <w:lang w:val="en-US"/>
-        </w:rPr>
-        <w:t>1</w:t>
-      </w:r>
-      <w:r>
-        <w:rPr>
-          <w:color w:val="FF0000"/>
-          <w:lang w:val="en-US"/>
-        </w:rPr>
-        <w:t>3</w:t>
-      </w:r>
-      <w:r>
-        <w:rPr>
-          <w:color w:val="FF0000"/>
-          <w:lang w:val="en-US"/>
-        </w:rPr>
-        <w:t xml:space="preserve">: Results </w:t>
-      </w:r>
-    </w:p>
-    <w:p>
-      <w:pPr>
-        <w:rPr>
-          <w:color w:val="FF0000"/>
-          <w:lang w:val="en-US"/>
-        </w:rPr>
-      </w:pPr>
-    </w:p>
-    <w:p>
-      <w:pPr>
-        <w:rPr>
-          <w:color w:val="FF0000"/>
-          <w:lang w:val="en-US"/>
-        </w:rPr>
-      </w:pPr>
-    </w:p>
-    <w:p>
-      <w:pPr>
-        <w:rPr>
-          <w:color w:val="000000" w:themeColor="text1"/>
-          <w:lang w:val="en-US"/>
-        </w:rPr>
-      </w:pPr>
-      <w:r>
-        <w:rPr>
-          <w:color w:val="000000" w:themeColor="text1"/>
-          <w:lang w:val="en-US"/>
-        </w:rPr>
-        <w:t xml:space="preserve">Check results for NLR – Medication did not have an affect </w:t>
-      </w:r>
-    </w:p>
-    <w:p>
-      <w:pPr>
-        <w:rPr>
-          <w:color w:val="000000" w:themeColor="text1"/>
-          <w:lang w:val="en-US"/>
-        </w:rPr>
-      </w:pPr>
-      <w:r>
-        <w:rPr>
-          <w:color w:val="000000" w:themeColor="text1"/>
-          <w:lang w:val="en-US"/>
-        </w:rPr>
-        <w:t xml:space="preserve">Conclusion: </w:t>
-      </w:r>
-      <w:r>
-        <w:rPr>
-          <w:color w:val="000000" w:themeColor="text1"/>
-          <w:lang w:val="en-US"/>
-        </w:rPr>
-        <w:t>Overlooking time-of-blood draw may lead to false association in omics studies of Schizophrenia</w:t>
-      </w:r>
-    </w:p>
-    <w:p>
-      <w:pPr>
-        <w:rPr>
-          <w:color w:val="FF0000"/>
-          <w:lang w:val="en-US"/>
-        </w:rPr>
-      </w:pPr>
-    </w:p>
-    <w:p>
-      <w:pPr>
-        <w:rPr>
-          <w:color w:val="FF0000"/>
-          <w:lang w:val="en-US"/>
-        </w:rPr>
-      </w:pPr>
-    </w:p>
-    <w:p>
-      <w:pPr>
-        <w:rPr>
-          <w:color w:val="FF0000"/>
-          <w:lang w:val="en-US"/>
-        </w:rPr>
-      </w:pPr>
-      <w:r>
-        <w:rPr>
-          <w:color w:val="FF0000"/>
-          <w:lang w:val="en-US"/>
-        </w:rPr>
-        <w:t>Slide 1</w:t>
-      </w:r>
-      <w:r>
-        <w:rPr>
-          <w:color w:val="FF0000"/>
-          <w:lang w:val="en-US"/>
-        </w:rPr>
-        <w:t>4</w:t>
-      </w:r>
-      <w:r>
-        <w:rPr>
-          <w:color w:val="FF0000"/>
-          <w:lang w:val="en-US"/>
-        </w:rPr>
-        <w:t xml:space="preserve">: Project 2 </w:t>
-      </w:r>
-      <w:r>
-        <w:rPr>
-          <w:color w:val="FF0000"/>
-          <w:lang w:val="en-US"/>
-        </w:rPr>
-        <w:t xml:space="preserve">- </w:t>
-      </w:r>
-      <w:r>
-        <w:rPr>
-          <w:color w:val="FF0000"/>
-          <w:lang w:val="en-US"/>
-        </w:rPr>
-        <w:t xml:space="preserve">Common and Specific effects of antipsychotics on DNA methylation in Psychosis </w:t>
-      </w:r>
-    </w:p>
-    <w:p>
-      <w:pPr>
-        <w:rPr>
-          <w:color w:val="FF0000"/>
-          <w:lang w:val="en-US"/>
-        </w:rPr>
-      </w:pPr>
+      <w:r>
+        <w:rPr>
+          <w:color w:val="000000" w:themeColor="text1"/>
+          <w:lang w:val="en-US"/>
+        </w:rPr>
+        <w:t xml:space="preserve">levels of histamine H1 </w:t>
+      </w:r>
+      <w:r>
+        <w:rPr>
+          <w:color w:val="000000" w:themeColor="text1"/>
+          <w:lang w:val="en-US"/>
+        </w:rPr>
+        <w:t xml:space="preserve">receptor </w:t>
+      </w:r>
+      <w:r>
+        <w:rPr>
+          <w:color w:val="000000" w:themeColor="text1"/>
+          <w:lang w:val="en-US"/>
+        </w:rPr>
+        <w:t xml:space="preserve">occupancy </w:t>
+      </w:r>
+      <w:r>
+        <w:rPr>
+          <w:color w:val="000000" w:themeColor="text1"/>
+          <w:lang w:val="en-US"/>
+        </w:rPr>
+        <w:t xml:space="preserve">with Olanzapine and Quetiapine </w:t>
+      </w:r>
+      <w:r>
+        <w:rPr>
+          <w:color w:val="000000" w:themeColor="text1"/>
+          <w:lang w:val="en-US"/>
+        </w:rPr>
+        <w:t>is helpful in acute phases of psychosis as sedation can be beneficial– but over time can lead to lethargy</w:t>
+      </w:r>
+      <w:r>
+        <w:rPr>
+          <w:color w:val="000000" w:themeColor="text1"/>
+          <w:lang w:val="en-US"/>
+        </w:rPr>
+        <w:t xml:space="preserve"> which challenges medication compliance</w:t>
+      </w:r>
+      <w:r>
+        <w:rPr>
+          <w:color w:val="000000" w:themeColor="text1"/>
+          <w:lang w:val="en-US"/>
+        </w:rPr>
+        <w:t xml:space="preserve">. </w:t>
+      </w:r>
+      <w:r>
+        <w:rPr>
+          <w:color w:val="000000" w:themeColor="text1"/>
+          <w:lang w:val="en-US"/>
+        </w:rPr>
+        <w:t xml:space="preserve"> </w:t>
+      </w:r>
     </w:p>
     <w:p>
       <w:pPr>
@@ -2497,255 +2745,6 @@
           <w:lang w:val="en-US"/>
         </w:rPr>
       </w:pPr>
-      <w:r>
-        <w:rPr>
-          <w:color w:val="000000" w:themeColor="text1"/>
-          <w:lang w:val="en-US"/>
-        </w:rPr>
-        <w:t xml:space="preserve">Antipsychotics are central to the treatment of psychosis and </w:t>
-      </w:r>
-      <w:r>
-        <w:rPr>
-          <w:color w:val="000000" w:themeColor="text1"/>
-          <w:lang w:val="en-US"/>
-        </w:rPr>
-        <w:t>reduc</w:t>
-      </w:r>
-      <w:r>
-        <w:rPr>
-          <w:color w:val="000000" w:themeColor="text1"/>
-          <w:lang w:val="en-US"/>
-        </w:rPr>
-        <w:t>e</w:t>
-      </w:r>
-      <w:r>
-        <w:rPr>
-          <w:color w:val="000000" w:themeColor="text1"/>
-          <w:lang w:val="en-US"/>
-        </w:rPr>
-        <w:t xml:space="preserve"> </w:t>
-      </w:r>
-      <w:r>
-        <w:rPr>
-          <w:color w:val="000000" w:themeColor="text1"/>
-          <w:lang w:val="en-US"/>
-        </w:rPr>
-        <w:t xml:space="preserve">distressful </w:t>
-      </w:r>
-      <w:r>
-        <w:rPr>
-          <w:color w:val="000000" w:themeColor="text1"/>
-          <w:lang w:val="en-US"/>
-        </w:rPr>
-        <w:t xml:space="preserve">symptoms </w:t>
-      </w:r>
-      <w:r>
-        <w:rPr>
-          <w:color w:val="000000" w:themeColor="text1"/>
-          <w:lang w:val="en-US"/>
-        </w:rPr>
-        <w:t>in most patients</w:t>
-      </w:r>
-      <w:r>
-        <w:rPr>
-          <w:color w:val="000000" w:themeColor="text1"/>
-          <w:lang w:val="en-US"/>
-        </w:rPr>
-        <w:t xml:space="preserve">. But for many, the side-effects can challenge compliance.  </w:t>
-      </w:r>
-      <w:r>
-        <w:rPr>
-          <w:color w:val="000000" w:themeColor="text1"/>
-          <w:lang w:val="en-US"/>
-        </w:rPr>
-        <w:t xml:space="preserve">Physical side-effects include weight gain, </w:t>
-      </w:r>
-      <w:r>
-        <w:rPr>
-          <w:color w:val="000000" w:themeColor="text1"/>
-          <w:lang w:val="en-US"/>
-        </w:rPr>
-        <w:t xml:space="preserve">but </w:t>
-      </w:r>
-      <w:r>
-        <w:rPr>
-          <w:color w:val="000000" w:themeColor="text1"/>
-          <w:lang w:val="en-US"/>
-        </w:rPr>
-        <w:t xml:space="preserve">also </w:t>
-      </w:r>
-      <w:r>
-        <w:rPr>
-          <w:color w:val="000000" w:themeColor="text1"/>
-          <w:lang w:val="en-US"/>
-        </w:rPr>
-        <w:t>sedation, and patients report feeling</w:t>
-      </w:r>
-      <w:r>
-        <w:rPr>
-          <w:color w:val="000000" w:themeColor="text1"/>
-          <w:shd w:val="clear" w:color="auto" w:fill="FCFCFC"/>
-        </w:rPr>
-        <w:t xml:space="preserve"> letharg</w:t>
-      </w:r>
-      <w:proofErr w:type="spellStart"/>
-      <w:r>
-        <w:rPr>
-          <w:color w:val="000000" w:themeColor="text1"/>
-          <w:shd w:val="clear" w:color="auto" w:fill="FCFCFC"/>
-          <w:lang w:val="en-US"/>
-        </w:rPr>
-        <w:t>ic</w:t>
-      </w:r>
-      <w:proofErr w:type="spellEnd"/>
-      <w:r>
-        <w:rPr>
-          <w:color w:val="000000" w:themeColor="text1"/>
-          <w:shd w:val="clear" w:color="auto" w:fill="FCFCFC"/>
-        </w:rPr>
-        <w:t xml:space="preserve">, </w:t>
-      </w:r>
-      <w:r>
-        <w:rPr>
-          <w:color w:val="000000" w:themeColor="text1"/>
-          <w:shd w:val="clear" w:color="auto" w:fill="FCFCFC"/>
-          <w:lang w:val="en-US"/>
-        </w:rPr>
-        <w:t>have</w:t>
-      </w:r>
-      <w:r>
-        <w:rPr>
-          <w:color w:val="000000" w:themeColor="text1"/>
-          <w:shd w:val="clear" w:color="auto" w:fill="FCFCFC"/>
-          <w:lang w:val="en-US"/>
-        </w:rPr>
-        <w:t xml:space="preserve"> </w:t>
-      </w:r>
-      <w:r>
-        <w:rPr>
-          <w:color w:val="000000" w:themeColor="text1"/>
-          <w:shd w:val="clear" w:color="auto" w:fill="FCFCFC"/>
-        </w:rPr>
-        <w:t>cognitive slowing, and reduced motivation</w:t>
-      </w:r>
-      <w:r>
-        <w:rPr>
-          <w:color w:val="000000" w:themeColor="text1"/>
-          <w:shd w:val="clear" w:color="auto" w:fill="FCFCFC"/>
-          <w:lang w:val="en-US"/>
-        </w:rPr>
-        <w:t xml:space="preserve">. </w:t>
-      </w:r>
-      <w:r>
-        <w:rPr>
-          <w:color w:val="000000" w:themeColor="text1"/>
-          <w:shd w:val="clear" w:color="auto" w:fill="FCFCFC"/>
-          <w:lang w:val="en-US"/>
-        </w:rPr>
-        <w:t xml:space="preserve">I think this painting by </w:t>
-      </w:r>
-      <w:proofErr w:type="spellStart"/>
-      <w:r>
-        <w:rPr>
-          <w:color w:val="000000" w:themeColor="text1"/>
-          <w:shd w:val="clear" w:color="auto" w:fill="FCFCFC"/>
-          <w:lang w:val="en-US"/>
-        </w:rPr>
-        <w:t>Gabritschevsky</w:t>
-      </w:r>
-      <w:proofErr w:type="spellEnd"/>
-      <w:r>
-        <w:rPr>
-          <w:color w:val="000000" w:themeColor="text1"/>
-          <w:shd w:val="clear" w:color="auto" w:fill="FCFCFC"/>
-          <w:lang w:val="en-US"/>
-        </w:rPr>
-        <w:t xml:space="preserve"> portrays the </w:t>
-      </w:r>
-      <w:r>
-        <w:rPr>
-          <w:color w:val="000000" w:themeColor="text1"/>
-          <w:shd w:val="clear" w:color="auto" w:fill="FCFCFC"/>
-        </w:rPr>
-        <w:t>emotional blunting</w:t>
-      </w:r>
-      <w:r>
-        <w:rPr>
-          <w:color w:val="000000" w:themeColor="text1"/>
-          <w:shd w:val="clear" w:color="auto" w:fill="FCFCFC"/>
-          <w:lang w:val="en-US"/>
-        </w:rPr>
-        <w:t xml:space="preserve"> that</w:t>
-      </w:r>
-      <w:r>
-        <w:rPr>
-          <w:color w:val="000000" w:themeColor="text1"/>
-          <w:shd w:val="clear" w:color="auto" w:fill="FCFCFC"/>
-          <w:lang w:val="en-US"/>
-        </w:rPr>
-        <w:t xml:space="preserve"> he may have felt. </w:t>
-      </w:r>
-      <w:r>
-        <w:rPr>
-          <w:color w:val="000000" w:themeColor="text1"/>
-          <w:shd w:val="clear" w:color="auto" w:fill="FCFCFC"/>
-          <w:lang w:val="en-US"/>
-        </w:rPr>
-        <w:t xml:space="preserve"> Gaining a better understanding of these medications is important to improving </w:t>
-      </w:r>
-      <w:r>
-        <w:rPr>
-          <w:color w:val="000000" w:themeColor="text1"/>
-          <w:shd w:val="clear" w:color="auto" w:fill="FCFCFC"/>
-          <w:lang w:val="en-US"/>
-        </w:rPr>
-        <w:t>treatment and</w:t>
-      </w:r>
-      <w:r>
-        <w:rPr>
-          <w:color w:val="000000" w:themeColor="text1"/>
-          <w:shd w:val="clear" w:color="auto" w:fill="FCFCFC"/>
-          <w:lang w:val="en-US"/>
-        </w:rPr>
-        <w:t xml:space="preserve"> providing an effective treatment option to the approximately 30% who do not respond well to these drugs.</w:t>
-      </w:r>
-    </w:p>
-    <w:p>
-      <w:pPr>
-        <w:rPr>
-          <w:color w:val="FF0000"/>
-          <w:lang w:val="en-US"/>
-        </w:rPr>
-      </w:pPr>
-    </w:p>
-    <w:p>
-      <w:pPr>
-        <w:rPr>
-          <w:color w:val="FF0000"/>
-          <w:lang w:val="en-US"/>
-        </w:rPr>
-      </w:pPr>
-      <w:r>
-        <w:rPr>
-          <w:color w:val="FF0000"/>
-          <w:lang w:val="en-US"/>
-        </w:rPr>
-        <w:t>Slide 1</w:t>
-      </w:r>
-      <w:r>
-        <w:rPr>
-          <w:color w:val="FF0000"/>
-          <w:lang w:val="en-US"/>
-        </w:rPr>
-        <w:t>5</w:t>
-      </w:r>
-      <w:r>
-        <w:rPr>
-          <w:color w:val="FF0000"/>
-          <w:lang w:val="en-US"/>
-        </w:rPr>
-        <w:t>: How we think AP work</w:t>
-      </w:r>
     </w:p>
     <w:p>
       <w:pPr>
@@ -2760,236 +2759,7 @@
           <w:color w:val="000000" w:themeColor="text1"/>
           <w:lang w:val="en-US"/>
         </w:rPr>
-        <w:t>The key role for clinical response is dopamine D2 receptor blockade in the striatum</w:t>
-      </w:r>
-      <w:r>
-        <w:rPr>
-          <w:color w:val="000000" w:themeColor="text1"/>
-          <w:lang w:val="en-US"/>
-        </w:rPr>
-        <w:t xml:space="preserve"> – but this blockade is also associated with endocrine and </w:t>
-      </w:r>
-      <w:r>
-        <w:rPr>
-          <w:color w:val="000000" w:themeColor="text1"/>
-          <w:lang w:val="en-US"/>
-        </w:rPr>
-        <w:t>potentially serious motor</w:t>
-      </w:r>
-      <w:r>
-        <w:rPr>
-          <w:color w:val="000000" w:themeColor="text1"/>
-          <w:lang w:val="en-US"/>
-        </w:rPr>
-        <w:t xml:space="preserve"> side-effects</w:t>
-      </w:r>
-      <w:r>
-        <w:rPr>
-          <w:color w:val="000000" w:themeColor="text1"/>
-          <w:lang w:val="en-US"/>
-        </w:rPr>
-        <w:t xml:space="preserve">. </w:t>
-      </w:r>
-      <w:r>
-        <w:rPr>
-          <w:color w:val="000000" w:themeColor="text1"/>
-          <w:lang w:val="en-US"/>
-        </w:rPr>
-        <w:t>Second generation A</w:t>
-      </w:r>
-      <w:r>
-        <w:rPr>
-          <w:color w:val="000000" w:themeColor="text1"/>
-          <w:lang w:val="en-US"/>
-        </w:rPr>
-        <w:t xml:space="preserve">ps are formulated with a </w:t>
-      </w:r>
-      <w:r>
-        <w:rPr>
-          <w:color w:val="000000" w:themeColor="text1"/>
-          <w:lang w:val="en-US"/>
-        </w:rPr>
-        <w:t xml:space="preserve">balance between D2&amp;D3 blockade </w:t>
-      </w:r>
-      <w:r>
-        <w:rPr>
-          <w:color w:val="000000" w:themeColor="text1"/>
-          <w:lang w:val="en-US"/>
-        </w:rPr>
-        <w:t>that is still effective for psychosis but has</w:t>
-      </w:r>
-      <w:r>
-        <w:rPr>
-          <w:color w:val="000000" w:themeColor="text1"/>
-          <w:lang w:val="en-US"/>
-        </w:rPr>
-        <w:t xml:space="preserve"> reduced risk of motor side-effects.</w:t>
-      </w:r>
-      <w:r>
-        <w:rPr>
-          <w:color w:val="000000" w:themeColor="text1"/>
-          <w:lang w:val="en-US"/>
-        </w:rPr>
-        <w:t xml:space="preserve"> These </w:t>
-      </w:r>
-      <w:r>
-        <w:rPr>
-          <w:color w:val="000000" w:themeColor="text1"/>
-          <w:lang w:val="en-US"/>
-        </w:rPr>
-        <w:t>2</w:t>
-      </w:r>
-      <w:r>
-        <w:rPr>
-          <w:color w:val="000000" w:themeColor="text1"/>
-          <w:vertAlign w:val="superscript"/>
-          <w:lang w:val="en-US"/>
-        </w:rPr>
-        <w:t>nd</w:t>
-      </w:r>
-      <w:r>
-        <w:rPr>
-          <w:color w:val="000000" w:themeColor="text1"/>
-          <w:lang w:val="en-US"/>
-        </w:rPr>
-        <w:t xml:space="preserve"> generation </w:t>
-      </w:r>
-      <w:r>
-        <w:rPr>
-          <w:color w:val="000000" w:themeColor="text1"/>
-          <w:lang w:val="en-US"/>
-        </w:rPr>
-        <w:t xml:space="preserve">drugs </w:t>
-      </w:r>
-      <w:r>
-        <w:rPr>
-          <w:color w:val="000000" w:themeColor="text1"/>
-          <w:lang w:val="en-US"/>
-        </w:rPr>
-        <w:t>also have</w:t>
-      </w:r>
-      <w:r>
-        <w:rPr>
-          <w:color w:val="000000" w:themeColor="text1"/>
-          <w:lang w:val="en-US"/>
-        </w:rPr>
-        <w:t xml:space="preserve"> affinity for </w:t>
-      </w:r>
-      <w:r>
-        <w:rPr>
-          <w:color w:val="000000" w:themeColor="text1"/>
-          <w:lang w:val="en-US"/>
-        </w:rPr>
-        <w:t xml:space="preserve">serotonergic, histaminergic, cholinergic, and adrenergic receptors. </w:t>
-      </w:r>
-      <w:r>
-        <w:rPr>
-          <w:color w:val="000000" w:themeColor="text1"/>
-          <w:lang w:val="en-US"/>
-        </w:rPr>
-        <w:t>The degree of affinity and receptor occupancy plays a role in therapeutic effects, for example</w:t>
-      </w:r>
-      <w:r>
-        <w:rPr>
-          <w:color w:val="000000" w:themeColor="text1"/>
-          <w:lang w:val="en-US"/>
-        </w:rPr>
-        <w:t>,</w:t>
-      </w:r>
-      <w:r>
-        <w:rPr>
-          <w:color w:val="000000" w:themeColor="text1"/>
-          <w:lang w:val="en-US"/>
-        </w:rPr>
-        <w:t xml:space="preserve"> </w:t>
-      </w:r>
-      <w:r>
-        <w:rPr>
-          <w:color w:val="000000" w:themeColor="text1"/>
-          <w:lang w:val="en-US"/>
-        </w:rPr>
-        <w:t xml:space="preserve">levels of histamine H1 </w:t>
-      </w:r>
-      <w:r>
-        <w:rPr>
-          <w:color w:val="000000" w:themeColor="text1"/>
-          <w:lang w:val="en-US"/>
-        </w:rPr>
-        <w:t xml:space="preserve">receptor </w:t>
-      </w:r>
-      <w:r>
-        <w:rPr>
-          <w:color w:val="000000" w:themeColor="text1"/>
-          <w:lang w:val="en-US"/>
-        </w:rPr>
-        <w:t xml:space="preserve">occupancy </w:t>
-      </w:r>
-      <w:r>
-        <w:rPr>
-          <w:color w:val="000000" w:themeColor="text1"/>
-          <w:lang w:val="en-US"/>
-        </w:rPr>
-        <w:t xml:space="preserve">with Olanzapine and Quetiapine </w:t>
-      </w:r>
-      <w:r>
-        <w:rPr>
-          <w:color w:val="000000" w:themeColor="text1"/>
-          <w:lang w:val="en-US"/>
-        </w:rPr>
-        <w:t>is helpful in acute phases of psychosis as sedation can be beneficial– but over time can lead to lethargy</w:t>
-      </w:r>
-      <w:r>
-        <w:rPr>
-          <w:color w:val="000000" w:themeColor="text1"/>
-          <w:lang w:val="en-US"/>
-        </w:rPr>
-        <w:t xml:space="preserve"> which challenges medication compliance</w:t>
-      </w:r>
-      <w:r>
-        <w:rPr>
-          <w:color w:val="000000" w:themeColor="text1"/>
-          <w:lang w:val="en-US"/>
-        </w:rPr>
-        <w:t xml:space="preserve">. </w:t>
-      </w:r>
-      <w:r>
-        <w:rPr>
-          <w:color w:val="000000" w:themeColor="text1"/>
-          <w:lang w:val="en-US"/>
-        </w:rPr>
-        <w:t xml:space="preserve"> </w:t>
-      </w:r>
-    </w:p>
-    <w:p>
-      <w:pPr>
-        <w:jc w:val="both"/>
-        <w:rPr>
-          <w:color w:val="000000" w:themeColor="text1"/>
-          <w:lang w:val="en-US"/>
-        </w:rPr>
-      </w:pPr>
-    </w:p>
-    <w:p>
-      <w:pPr>
-        <w:jc w:val="both"/>
-        <w:rPr>
-          <w:color w:val="000000" w:themeColor="text1"/>
-          <w:lang w:val="en-US"/>
-        </w:rPr>
-      </w:pPr>
-      <w:r>
-        <w:rPr>
-          <w:color w:val="000000" w:themeColor="text1"/>
-          <w:lang w:val="en-US"/>
-        </w:rPr>
-        <w:t>Patients can be prescribed multiple antipsychotic drugs. Polypharmacy leads to greater dopamine D2 occupancy and blockade that</w:t>
-      </w:r>
-      <w:r>
-        <w:rPr>
-          <w:color w:val="000000" w:themeColor="text1"/>
-          <w:lang w:val="en-US"/>
-        </w:rPr>
-        <w:t xml:space="preserve"> may possibly be explained by:</w:t>
+        <w:t>Patients can be prescribed multiple antipsychotic drugs. Polypharmacy leads to greater dopamine D2 occupancy and blockade that may possibly be explained by:</w:t>
       </w:r>
     </w:p>
     <w:p>
@@ -3010,21 +2780,7 @@
           <w:color w:val="000000" w:themeColor="text1"/>
           <w:lang w:val="en-US"/>
         </w:rPr>
-        <w:t>increase</w:t>
-      </w:r>
-      <w:r>
-        <w:rPr>
-          <w:color w:val="000000" w:themeColor="text1"/>
-          <w:lang w:val="en-US"/>
-        </w:rPr>
-        <w:t>d</w:t>
-      </w:r>
-      <w:r>
-        <w:rPr>
-          <w:color w:val="000000" w:themeColor="text1"/>
-          <w:lang w:val="en-US"/>
-        </w:rPr>
-        <w:t xml:space="preserve"> efficacy, </w:t>
+        <w:t xml:space="preserve">increased efficacy, </w:t>
       </w:r>
     </w:p>
     <w:p>
@@ -3208,7 +2964,7 @@
           <w:color w:val="FF0000"/>
           <w:lang w:val="en-US"/>
         </w:rPr>
-        <w:t>6</w:t>
+        <w:t>8</w:t>
       </w:r>
       <w:r>
         <w:rPr>
@@ -3276,6 +3032,7 @@
           <w:color w:val="FF0000"/>
           <w:lang w:val="en-US"/>
         </w:rPr>
+        <w:lastRenderedPageBreak/>
         <w:t>Slide 1</w:t>
       </w:r>
       <w:r>
@@ -3283,7 +3040,7 @@
           <w:color w:val="FF0000"/>
           <w:lang w:val="en-US"/>
         </w:rPr>
-        <w:t>7</w:t>
+        <w:t>9</w:t>
       </w:r>
       <w:r>
         <w:rPr>
@@ -3320,28 +3077,57 @@
     <w:p>
       <w:pPr>
         <w:rPr>
-          <w:color w:val="FF0000"/>
-          <w:lang w:val="en-US"/>
-        </w:rPr>
-      </w:pPr>
-      <w:r>
-        <w:rPr>
-          <w:color w:val="FF0000"/>
-          <w:lang w:val="en-US"/>
-        </w:rPr>
-        <w:t>Candidate genes:</w:t>
-      </w:r>
-    </w:p>
-    <w:p>
-      <w:pPr>
-        <w:rPr>
-          <w:color w:val="FF0000"/>
-          <w:lang w:val="en-US"/>
-        </w:rPr>
-      </w:pPr>
-      <w:r>
-        <w:rPr>
-          <w:color w:val="FF0000"/>
+          <w:color w:val="0070C0"/>
+          <w:lang w:val="en-US"/>
+        </w:rPr>
+      </w:pPr>
+      <w:r>
+        <w:rPr>
+          <w:color w:val="0070C0"/>
+          <w:lang w:val="en-US"/>
+        </w:rPr>
+        <w:t>Candidate genes</w:t>
+      </w:r>
+      <w:r>
+        <w:rPr>
+          <w:color w:val="0070C0"/>
+          <w:lang w:val="en-US"/>
+        </w:rPr>
+        <w:t xml:space="preserve"> studies</w:t>
+      </w:r>
+      <w:r>
+        <w:rPr>
+          <w:color w:val="0070C0"/>
+          <w:lang w:val="en-US"/>
+        </w:rPr>
+        <w:t>:</w:t>
+      </w:r>
+      <w:r>
+        <w:rPr>
+          <w:color w:val="0070C0"/>
+          <w:lang w:val="en-US"/>
+        </w:rPr>
+        <w:t xml:space="preserve"> Theory-driven tests of association between phenotypes and variants of genes which have been identified as related or relevant to these phenotypes, typically based on their known biological properties. </w:t>
+      </w:r>
+    </w:p>
+    <w:p>
+      <w:pPr>
+        <w:rPr>
+          <w:color w:val="FF0000"/>
+          <w:lang w:val="en-US"/>
+        </w:rPr>
+      </w:pPr>
+    </w:p>
+    <w:p>
+      <w:pPr>
+        <w:rPr>
+          <w:color w:val="000000" w:themeColor="text1"/>
+          <w:lang w:val="en-US"/>
+        </w:rPr>
+      </w:pPr>
+      <w:r>
+        <w:rPr>
+          <w:color w:val="000000" w:themeColor="text1"/>
           <w:lang w:val="en-US"/>
         </w:rPr>
         <w:t>NR3C1 – codes for glucocorticoid receptor</w:t>
@@ -3350,13 +3136,13 @@
     <w:p>
       <w:pPr>
         <w:rPr>
-          <w:color w:val="FF0000"/>
-          <w:lang w:val="en-US"/>
-        </w:rPr>
-      </w:pPr>
-      <w:r>
-        <w:rPr>
-          <w:color w:val="FF0000"/>
+          <w:color w:val="000000" w:themeColor="text1"/>
+          <w:lang w:val="en-US"/>
+        </w:rPr>
+      </w:pPr>
+      <w:r>
+        <w:rPr>
+          <w:color w:val="000000" w:themeColor="text1"/>
           <w:lang w:val="en-US"/>
         </w:rPr>
         <w:t xml:space="preserve">BDNF: promotes neuronal survival in adult brain, plays a role in the regulation of the stress response and in the biology of mood disorders. </w:t>
@@ -3365,20 +3151,20 @@
     <w:p>
       <w:pPr>
         <w:rPr>
-          <w:color w:val="FF0000"/>
-          <w:lang w:val="en-US"/>
-        </w:rPr>
-      </w:pPr>
-      <w:r>
-        <w:rPr>
-          <w:color w:val="FF0000"/>
+          <w:color w:val="000000" w:themeColor="text1"/>
+          <w:lang w:val="en-US"/>
+        </w:rPr>
+      </w:pPr>
+      <w:r>
+        <w:rPr>
+          <w:color w:val="000000" w:themeColor="text1"/>
           <w:lang w:val="en-US"/>
         </w:rPr>
         <w:t>SLC6</w:t>
       </w:r>
       <w:r>
         <w:rPr>
-          <w:color w:val="FF0000"/>
+          <w:color w:val="000000" w:themeColor="text1"/>
           <w:lang w:val="en-US"/>
         </w:rPr>
         <w:t xml:space="preserve">A4 – codes for serotonin transporter </w:t>
@@ -3403,17 +3189,48 @@
     <w:p>
       <w:pPr>
         <w:rPr>
-          <w:color w:val="FF0000"/>
-          <w:lang w:val="en-US"/>
-        </w:rPr>
-      </w:pPr>
-      <w:r>
-        <w:rPr>
-          <w:color w:val="FF0000"/>
-          <w:lang w:val="en-US"/>
-        </w:rPr>
-        <w:t>GWAS genes</w:t>
-      </w:r>
+          <w:color w:val="0070C0"/>
+          <w:lang w:val="en-US"/>
+        </w:rPr>
+      </w:pPr>
+      <w:r>
+        <w:rPr>
+          <w:color w:val="0070C0"/>
+          <w:lang w:val="en-US"/>
+        </w:rPr>
+        <w:t xml:space="preserve">GWAS </w:t>
+      </w:r>
+      <w:r>
+        <w:rPr>
+          <w:color w:val="0070C0"/>
+          <w:lang w:val="en-US"/>
+        </w:rPr>
+        <w:t xml:space="preserve">studies scan large numbers of commonly occurring genetic variants (SNPs) across the entire genome of many individuals and test for associations between phenotypes and </w:t>
+      </w:r>
+      <w:proofErr w:type="gramStart"/>
+      <w:r>
+        <w:rPr>
+          <w:color w:val="0070C0"/>
+          <w:lang w:val="en-US"/>
+        </w:rPr>
+        <w:t>a large number of</w:t>
+      </w:r>
+      <w:proofErr w:type="gramEnd"/>
+      <w:r>
+        <w:rPr>
+          <w:color w:val="0070C0"/>
+          <w:lang w:val="en-US"/>
+        </w:rPr>
+        <w:t xml:space="preserve"> genetic variants.  – Represents a blind (hypothesis-free) search for evidence of association. </w:t>
+      </w:r>
+    </w:p>
+    <w:p>
+      <w:pPr>
+        <w:rPr>
+          <w:color w:val="0070C0"/>
+          <w:lang w:val="en-US"/>
+        </w:rPr>
+      </w:pPr>
     </w:p>
     <w:p>
       <w:pPr>
@@ -3433,14 +3250,12 @@
     <w:p>
       <w:pPr>
         <w:rPr>
-          <w:rFonts w:asciiTheme="minorHAnsi" w:hAnsiTheme="minorHAnsi" w:cstheme="minorHAnsi"/>
-          <w:color w:val="000000" w:themeColor="text1"/>
-          <w:lang w:val="en-US"/>
-        </w:rPr>
-      </w:pPr>
-      <w:r>
-        <w:rPr>
-          <w:rFonts w:asciiTheme="minorHAnsi" w:hAnsiTheme="minorHAnsi" w:cstheme="minorHAnsi"/>
+          <w:color w:val="000000" w:themeColor="text1"/>
+          <w:lang w:val="en-US"/>
+        </w:rPr>
+      </w:pPr>
+      <w:r>
+        <w:rPr>
           <w:color w:val="000000" w:themeColor="text1"/>
           <w:lang w:val="en-US"/>
         </w:rPr>
@@ -3448,7 +3263,6 @@
       </w:r>
       <w:r>
         <w:rPr>
-          <w:rFonts w:asciiTheme="minorHAnsi" w:hAnsiTheme="minorHAnsi" w:cstheme="minorHAnsi"/>
           <w:color w:val="000000" w:themeColor="text1"/>
           <w:lang w:val="en-US"/>
         </w:rPr>
@@ -3456,14 +3270,8 @@
       </w:r>
     </w:p>
     <w:p>
-      <w:pPr>
-        <w:rPr>
-          <w:rFonts w:asciiTheme="minorHAnsi" w:hAnsiTheme="minorHAnsi" w:cstheme="minorHAnsi"/>
-        </w:rPr>
-      </w:pPr>
-      <w:r>
-        <w:rPr>
-          <w:rFonts w:asciiTheme="minorHAnsi" w:hAnsiTheme="minorHAnsi" w:cstheme="minorHAnsi"/>
+      <w:r>
+        <w:rPr>
           <w:color w:val="333333"/>
           <w:shd w:val="clear" w:color="auto" w:fill="FFFFFF"/>
           <w:lang w:val="en-US"/>
@@ -3472,7 +3280,6 @@
       </w:r>
       <w:r>
         <w:rPr>
-          <w:rFonts w:asciiTheme="minorHAnsi" w:hAnsiTheme="minorHAnsi" w:cstheme="minorHAnsi"/>
           <w:color w:val="333333"/>
           <w:shd w:val="clear" w:color="auto" w:fill="FFFFFF"/>
         </w:rPr>
@@ -3482,47 +3289,46 @@
     <w:p>
       <w:pPr>
         <w:rPr>
-          <w:rFonts w:asciiTheme="minorHAnsi" w:hAnsiTheme="minorHAnsi" w:cstheme="minorHAnsi"/>
-          <w:color w:val="FF0000"/>
-        </w:rPr>
-      </w:pPr>
-    </w:p>
-    <w:p>
-      <w:pPr>
-        <w:rPr>
-          <w:color w:val="FF0000"/>
-          <w:lang w:val="en-US"/>
-        </w:rPr>
-      </w:pPr>
-    </w:p>
-    <w:p>
-      <w:pPr>
-        <w:rPr>
-          <w:color w:val="FF0000"/>
-          <w:lang w:val="en-US"/>
-        </w:rPr>
-      </w:pPr>
-    </w:p>
-    <w:p>
-      <w:pPr>
-        <w:rPr>
-          <w:color w:val="FF0000"/>
-          <w:lang w:val="en-US"/>
-        </w:rPr>
-      </w:pPr>
-      <w:r>
-        <w:rPr>
-          <w:color w:val="FF0000"/>
-          <w:lang w:val="en-US"/>
-        </w:rPr>
-        <w:t>Slide 1</w:t>
-      </w:r>
-      <w:r>
-        <w:rPr>
-          <w:color w:val="FF0000"/>
-          <w:lang w:val="en-US"/>
-        </w:rPr>
-        <w:t>8</w:t>
+          <w:color w:val="FF0000"/>
+        </w:rPr>
+      </w:pPr>
+    </w:p>
+    <w:p>
+      <w:pPr>
+        <w:rPr>
+          <w:color w:val="FF0000"/>
+          <w:lang w:val="en-US"/>
+        </w:rPr>
+      </w:pPr>
+    </w:p>
+    <w:p>
+      <w:pPr>
+        <w:rPr>
+          <w:color w:val="FF0000"/>
+          <w:lang w:val="en-US"/>
+        </w:rPr>
+      </w:pPr>
+    </w:p>
+    <w:p>
+      <w:pPr>
+        <w:rPr>
+          <w:color w:val="FF0000"/>
+          <w:lang w:val="en-US"/>
+        </w:rPr>
+      </w:pPr>
+      <w:r>
+        <w:rPr>
+          <w:color w:val="FF0000"/>
+          <w:lang w:val="en-US"/>
+        </w:rPr>
+        <w:t xml:space="preserve">Slide </w:t>
+      </w:r>
+      <w:r>
+        <w:rPr>
+          <w:color w:val="FF0000"/>
+          <w:lang w:val="en-US"/>
+        </w:rPr>
+        <w:t>20</w:t>
       </w:r>
       <w:r>
         <w:rPr>
@@ -3567,7 +3373,6 @@
           <w:color w:val="FF0000"/>
           <w:lang w:val="en-US"/>
         </w:rPr>
-        <w:lastRenderedPageBreak/>
         <w:t xml:space="preserve">1. Select samples with blood drawn within 4 months of interview date </w:t>
       </w:r>
     </w:p>
@@ -3826,14 +3631,14 @@
           <w:color w:val="FF0000"/>
           <w:lang w:val="en-US"/>
         </w:rPr>
-        <w:t>Slide 1</w:t>
-      </w:r>
-      <w:r>
-        <w:rPr>
-          <w:color w:val="FF0000"/>
-          <w:lang w:val="en-US"/>
-        </w:rPr>
-        <w:t>9</w:t>
+        <w:t xml:space="preserve">Slide </w:t>
+      </w:r>
+      <w:r>
+        <w:rPr>
+          <w:color w:val="FF0000"/>
+          <w:lang w:val="en-US"/>
+        </w:rPr>
+        <w:t>21</w:t>
       </w:r>
       <w:r>
         <w:rPr>
@@ -3880,6 +3685,198 @@
           <w:lang w:val="en-US"/>
         </w:rPr>
       </w:pPr>
+      <w:r>
+        <w:rPr>
+          <w:color w:val="FF0000"/>
+          <w:lang w:val="en-US"/>
+        </w:rPr>
+        <w:t xml:space="preserve">Painting of “twins” </w:t>
+      </w:r>
+    </w:p>
+    <w:p>
+      <w:pPr>
+        <w:rPr>
+          <w:color w:val="FF0000"/>
+          <w:lang w:val="en-US"/>
+        </w:rPr>
+      </w:pPr>
+      <w:r>
+        <w:rPr>
+          <w:color w:val="FF0000"/>
+          <w:lang w:val="en-US"/>
+        </w:rPr>
+        <w:t xml:space="preserve">Let´s say that SCZ and BPD appear here as twins.  There are many genetic overlaps.  But they are also heterogenous disorders. On a clinical level however, many of the symptoms are different. </w:t>
+      </w:r>
+    </w:p>
+    <w:p>
+      <w:pPr>
+        <w:pStyle w:val="ListParagraph"/>
+        <w:numPr>
+          <w:ilvl w:val="0"/>
+          <w:numId w:val="3"/>
+        </w:numPr>
+        <w:rPr>
+          <w:color w:val="FF0000"/>
+          <w:lang w:val="en-US"/>
+        </w:rPr>
+      </w:pPr>
+      <w:r>
+        <w:rPr>
+          <w:color w:val="FF0000"/>
+          <w:lang w:val="en-US"/>
+        </w:rPr>
+        <w:t xml:space="preserve">SCZ: </w:t>
+      </w:r>
+      <w:r>
+        <w:rPr>
+          <w:color w:val="FF0000"/>
+          <w:lang w:val="en-US"/>
+        </w:rPr>
+        <w:t>Up to 80% of patients with SCZ have some form of cognitive impairment (</w:t>
+      </w:r>
+      <w:proofErr w:type="spellStart"/>
+      <w:proofErr w:type="gramStart"/>
+      <w:r>
+        <w:rPr>
+          <w:color w:val="FF0000"/>
+          <w:lang w:val="en-US"/>
+        </w:rPr>
+        <w:t>Reichenberg,_</w:t>
+      </w:r>
+      <w:proofErr w:type="gramEnd"/>
+      <w:r>
+        <w:rPr>
+          <w:color w:val="FF0000"/>
+          <w:lang w:val="en-US"/>
+        </w:rPr>
+        <w:t>et</w:t>
+      </w:r>
+      <w:proofErr w:type="spellEnd"/>
+      <w:r>
+        <w:rPr>
+          <w:color w:val="FF0000"/>
+          <w:lang w:val="en-US"/>
+        </w:rPr>
+        <w:t xml:space="preserve"> al._, 2009), which may predate the onset of schizophrenia (Bora and Murray, 2014)</w:t>
+      </w:r>
+      <w:r>
+        <w:rPr>
+          <w:color w:val="FF0000"/>
+          <w:lang w:val="en-US"/>
+        </w:rPr>
+        <w:t xml:space="preserve"> </w:t>
+      </w:r>
+    </w:p>
+    <w:p>
+      <w:pPr>
+        <w:pStyle w:val="ListParagraph"/>
+        <w:numPr>
+          <w:ilvl w:val="0"/>
+          <w:numId w:val="3"/>
+        </w:numPr>
+        <w:rPr>
+          <w:color w:val="FF0000"/>
+          <w:lang w:val="en-US"/>
+        </w:rPr>
+      </w:pPr>
+      <w:r>
+        <w:rPr>
+          <w:color w:val="FF0000"/>
+          <w:lang w:val="en-US"/>
+        </w:rPr>
+        <w:t xml:space="preserve">BPD: Episodes of extreme mood swings, divergent energy </w:t>
+      </w:r>
+    </w:p>
+    <w:p>
+      <w:pPr>
+        <w:pStyle w:val="ListParagraph"/>
+        <w:numPr>
+          <w:ilvl w:val="0"/>
+          <w:numId w:val="3"/>
+        </w:numPr>
+        <w:rPr>
+          <w:color w:val="FF0000"/>
+          <w:lang w:val="en-US"/>
+        </w:rPr>
+      </w:pPr>
+      <w:r>
+        <w:rPr>
+          <w:color w:val="FF0000"/>
+          <w:lang w:val="en-US"/>
+        </w:rPr>
+        <w:t>Intelligence</w:t>
+      </w:r>
+    </w:p>
+    <w:p>
+      <w:pPr>
+        <w:pStyle w:val="ListParagraph"/>
+        <w:numPr>
+          <w:ilvl w:val="0"/>
+          <w:numId w:val="3"/>
+        </w:numPr>
+        <w:rPr>
+          <w:color w:val="FF0000"/>
+          <w:lang w:val="en-US"/>
+        </w:rPr>
+      </w:pPr>
+      <w:r>
+        <w:rPr>
+          <w:color w:val="FF0000"/>
+          <w:lang w:val="en-US"/>
+        </w:rPr>
+        <w:t xml:space="preserve">Development </w:t>
+      </w:r>
+    </w:p>
+    <w:p>
+      <w:pPr>
+        <w:rPr>
+          <w:color w:val="FF0000"/>
+          <w:lang w:val="en-US"/>
+        </w:rPr>
+      </w:pPr>
+    </w:p>
+    <w:p>
+      <w:pPr>
+        <w:pStyle w:val="ListParagraph"/>
+        <w:numPr>
+          <w:ilvl w:val="0"/>
+          <w:numId w:val="3"/>
+        </w:numPr>
+        <w:rPr>
+          <w:color w:val="FF0000"/>
+          <w:lang w:val="en-US"/>
+        </w:rPr>
+      </w:pPr>
+      <w:r>
+        <w:rPr>
+          <w:color w:val="FF0000"/>
+          <w:lang w:val="en-US"/>
+        </w:rPr>
+        <w:t xml:space="preserve">Treatment with lithium and anticonvulsants for BPD, although increasingly AP also used. </w:t>
+      </w:r>
+    </w:p>
+    <w:p>
+      <w:pPr>
+        <w:rPr>
+          <w:color w:val="FF0000"/>
+          <w:lang w:val="en-US"/>
+        </w:rPr>
+      </w:pPr>
+    </w:p>
+    <w:p>
+      <w:pPr>
+        <w:rPr>
+          <w:color w:val="000000" w:themeColor="text1"/>
+          <w:lang w:val="nb-NO"/>
+        </w:rPr>
+      </w:pPr>
+      <w:r>
+        <w:rPr>
+          <w:color w:val="000000" w:themeColor="text1"/>
+          <w:lang w:val="en-US"/>
+        </w:rPr>
+        <w:t>BPD: onset 20-30</w:t>
+      </w:r>
     </w:p>
     <w:p>
       <w:r>
@@ -3889,6 +3886,7 @@
           <w:sz w:val="27"/>
           <w:szCs w:val="27"/>
         </w:rPr>
+        <w:lastRenderedPageBreak/>
         <w:t>There is considerable interest in whether the neurobiological abnormalities underlying the psychotic symptoms of </w:t>
       </w:r>
       <w:r>
@@ -4443,7 +4441,14 @@
           <w:color w:val="FF0000"/>
           <w:lang w:val="en-US"/>
         </w:rPr>
-        <w:t>20</w:t>
+        <w:t>2</w:t>
+      </w:r>
+      <w:r>
+        <w:rPr>
+          <w:color w:val="FF0000"/>
+          <w:lang w:val="en-US"/>
+        </w:rPr>
+        <w:t>2</w:t>
       </w:r>
       <w:r>
         <w:rPr>
@@ -4520,15 +4525,7 @@
           <w:color w:val="000000" w:themeColor="text1"/>
           <w:lang w:val="en-US"/>
         </w:rPr>
-        <w:t xml:space="preserve"> and antidepressants.  We </w:t>
-      </w:r>
-      <w:r>
-        <w:rPr>
-          <w:color w:val="000000" w:themeColor="text1"/>
-          <w:lang w:val="en-US"/>
-        </w:rPr>
-        <w:lastRenderedPageBreak/>
-        <w:t xml:space="preserve">correct for age, sex, smoking, cell types and perhaps one technical batch. Does the model get too big?? </w:t>
+        <w:t xml:space="preserve"> and antidepressants.  We correct for age, sex, smoking, cell types and perhaps one technical batch. Does the model get too big?? </w:t>
       </w:r>
       <w:r>
         <w:rPr>
@@ -4583,7 +4580,7 @@
           <w:color w:val="FF0000"/>
           <w:lang w:val="en-US"/>
         </w:rPr>
-        <w:t>1</w:t>
+        <w:t>3</w:t>
       </w:r>
       <w:r>
         <w:rPr>
@@ -4668,7 +4665,15 @@
           <w:color w:val="000000" w:themeColor="text1"/>
           <w:lang w:val="en-US"/>
         </w:rPr>
-        <w:t>Recently, Sugawara et al. suggested that gene hypermethylation of FAM63B and intergenic region on chromosome 16 may be a common epigenetic risk factor in the pathogenesis of these diseases (Sugawara et al., 2018).</w:t>
+        <w:t xml:space="preserve">Recently, Sugawara et al. suggested that gene hypermethylation of </w:t>
+      </w:r>
+      <w:r>
+        <w:rPr>
+          <w:color w:val="000000" w:themeColor="text1"/>
+          <w:lang w:val="en-US"/>
+        </w:rPr>
+        <w:lastRenderedPageBreak/>
+        <w:t>FAM63B and intergenic region on chromosome 16 may be a common epigenetic risk factor in the pathogenesis of these diseases (Sugawara et al., 2018).</w:t>
       </w:r>
     </w:p>
     <w:p>
@@ -4989,391 +4994,383 @@
           <w:highlight w:val="yellow"/>
           <w:lang w:val="en-US"/>
         </w:rPr>
-        <w:t xml:space="preserve"> Read </w:t>
-      </w:r>
+        <w:t xml:space="preserve"> Read what </w:t>
+      </w:r>
+      <w:proofErr w:type="spellStart"/>
       <w:r>
         <w:rPr>
           <w:color w:val="000000" w:themeColor="text1"/>
           <w:highlight w:val="yellow"/>
           <w:lang w:val="en-US"/>
         </w:rPr>
+        <w:t>Sudderman</w:t>
+      </w:r>
+      <w:proofErr w:type="spellEnd"/>
+      <w:r>
+        <w:rPr>
+          <w:color w:val="000000" w:themeColor="text1"/>
+          <w:highlight w:val="yellow"/>
+          <w:lang w:val="en-US"/>
+        </w:rPr>
+        <w:t xml:space="preserve"> found about adolescents – is this an indicator of a gene that points to development?</w:t>
+      </w:r>
+    </w:p>
+    <w:p>
+      <w:pPr>
+        <w:rPr>
+          <w:color w:val="FF0000"/>
+          <w:lang w:val="en-US"/>
+        </w:rPr>
+      </w:pPr>
+    </w:p>
+    <w:p>
+      <w:pPr>
+        <w:rPr>
+          <w:color w:val="FF0000"/>
+          <w:lang w:val="en-US"/>
+        </w:rPr>
+      </w:pPr>
+    </w:p>
+    <w:p>
+      <w:pPr>
+        <w:rPr>
+          <w:color w:val="FF0000"/>
+          <w:lang w:val="en-US"/>
+        </w:rPr>
+      </w:pPr>
+    </w:p>
+    <w:p>
+      <w:pPr>
+        <w:rPr>
+          <w:color w:val="FF0000"/>
+          <w:lang w:val="en-US"/>
+        </w:rPr>
+      </w:pPr>
+      <w:r>
+        <w:rPr>
+          <w:color w:val="FF0000"/>
+          <w:lang w:val="en-US"/>
+        </w:rPr>
+        <w:t xml:space="preserve">The initial studies investigating the relationship between DNA methylation alterations and major psychosis were focused on disease-related genes such as DRD2, MB−COMT, RELN, GAD1, and SOX10 (Grayson and </w:t>
+      </w:r>
+      <w:proofErr w:type="spellStart"/>
+      <w:r>
+        <w:rPr>
+          <w:color w:val="FF0000"/>
+          <w:lang w:val="en-US"/>
+        </w:rPr>
+        <w:t>Guidotti</w:t>
+      </w:r>
+      <w:proofErr w:type="spellEnd"/>
+      <w:r>
+        <w:rPr>
+          <w:color w:val="FF0000"/>
+          <w:lang w:val="en-US"/>
+        </w:rPr>
+        <w:t>, 2013; Zhao et al., 2015). Among these genes, RELN and GAD1 have been most associated with abnormal methylation in major psychosis.</w:t>
+      </w:r>
+    </w:p>
+    <w:p>
+      <w:pPr>
+        <w:rPr>
+          <w:color w:val="FF0000"/>
+          <w:lang w:val="en-US"/>
+        </w:rPr>
+      </w:pPr>
+    </w:p>
+    <w:p>
+      <w:pPr>
+        <w:rPr>
+          <w:lang w:val="en-US"/>
+        </w:rPr>
+      </w:pPr>
+      <w:r>
+        <w:rPr>
+          <w:color w:val="FF0000"/>
+          <w:lang w:val="en-US"/>
+        </w:rPr>
         <w:lastRenderedPageBreak/>
-        <w:t xml:space="preserve">what </w:t>
+        <w:t>Among these genes, RELN and GAD1 have been most associated with abnormal methylation in major psychosis.</w:t>
+      </w:r>
+      <w:r>
+        <w:t xml:space="preserve"> </w:t>
+      </w:r>
+      <w:r>
+        <w:rPr>
+          <w:lang w:val="en-US"/>
+        </w:rPr>
+        <w:t>T</w:t>
+      </w:r>
+      <w:r>
+        <w:t>he RELN gene expresses an extracellular matrix glycoprotein reelin, an important</w:t>
+      </w:r>
+      <w:r>
+        <w:rPr>
+          <w:lang w:val="en-US"/>
+        </w:rPr>
+        <w:t xml:space="preserve"> function in directing neurons and radial glial cells to their correct position in the developing brain (Lee and D’Arcangelo, 2016). GAD1 expresses the glutamic acid decarboxylase 67 (GAD67) which catalyzes the conversion of L-glutamate to the inhibitor neurotransmitter </w:t>
+      </w:r>
+      <w:r>
+        <w:rPr>
+          <w:lang w:val="nb-NO"/>
+        </w:rPr>
+        <w:t>γ</w:t>
+      </w:r>
+      <w:r>
+        <w:rPr>
+          <w:lang w:val="en-US"/>
+        </w:rPr>
+        <w:t>-amino butyric acid (GABA) (</w:t>
       </w:r>
       <w:proofErr w:type="spellStart"/>
       <w:r>
         <w:rPr>
-          <w:color w:val="000000" w:themeColor="text1"/>
-          <w:highlight w:val="yellow"/>
-          <w:lang w:val="en-US"/>
-        </w:rPr>
-        <w:t>Sudderman</w:t>
+          <w:lang w:val="en-US"/>
+        </w:rPr>
+        <w:t>Magri</w:t>
       </w:r>
       <w:proofErr w:type="spellEnd"/>
       <w:r>
         <w:rPr>
-          <w:color w:val="000000" w:themeColor="text1"/>
-          <w:highlight w:val="yellow"/>
-          <w:lang w:val="en-US"/>
-        </w:rPr>
-        <w:t xml:space="preserve"> found about adolescents – is this an indicator of a gene that points to development?</w:t>
-      </w:r>
-    </w:p>
-    <w:p>
-      <w:pPr>
-        <w:rPr>
-          <w:color w:val="FF0000"/>
-          <w:lang w:val="en-US"/>
-        </w:rPr>
-      </w:pPr>
-    </w:p>
-    <w:p>
-      <w:pPr>
-        <w:rPr>
-          <w:color w:val="FF0000"/>
-          <w:lang w:val="en-US"/>
-        </w:rPr>
-      </w:pPr>
-    </w:p>
-    <w:p>
-      <w:pPr>
-        <w:rPr>
-          <w:color w:val="FF0000"/>
-          <w:lang w:val="en-US"/>
-        </w:rPr>
-      </w:pPr>
-    </w:p>
-    <w:p>
-      <w:pPr>
-        <w:rPr>
-          <w:color w:val="FF0000"/>
-          <w:lang w:val="en-US"/>
-        </w:rPr>
-      </w:pPr>
-      <w:r>
-        <w:rPr>
-          <w:color w:val="FF0000"/>
-          <w:lang w:val="en-US"/>
-        </w:rPr>
-        <w:t xml:space="preserve">The initial studies investigating the relationship between DNA methylation alterations and major psychosis were focused on disease-related genes such as DRD2, MB−COMT, RELN, GAD1, and SOX10 (Grayson and </w:t>
+          <w:lang w:val="en-US"/>
+        </w:rPr>
+        <w:t xml:space="preserve"> et al., 2018).</w:t>
+      </w:r>
+    </w:p>
+    <w:p>
+      <w:pPr>
+        <w:rPr>
+          <w:color w:val="FF0000"/>
+          <w:lang w:val="en-US"/>
+        </w:rPr>
+      </w:pPr>
+    </w:p>
+    <w:p>
+      <w:pPr>
+        <w:rPr>
+          <w:color w:val="FF0000"/>
+          <w:lang w:val="en-US"/>
+        </w:rPr>
+      </w:pPr>
+    </w:p>
+    <w:p>
+      <w:pPr>
+        <w:rPr>
+          <w:color w:val="FF0000"/>
+          <w:lang w:val="en-US"/>
+        </w:rPr>
+      </w:pPr>
+      <w:r>
+        <w:rPr>
+          <w:color w:val="FF0000"/>
+          <w:lang w:val="en-US"/>
+        </w:rPr>
+        <w:t>But we are interested in the AP</w:t>
+      </w:r>
+    </w:p>
+    <w:p>
+      <w:pPr>
+        <w:rPr>
+          <w:color w:val="FF0000"/>
+          <w:lang w:val="en-US"/>
+        </w:rPr>
+      </w:pPr>
+    </w:p>
+    <w:p>
+      <w:pPr>
+        <w:rPr>
+          <w:color w:val="FF0000"/>
+          <w:lang w:val="en-US"/>
+        </w:rPr>
+      </w:pPr>
+      <w:r>
+        <w:rPr>
+          <w:color w:val="FF0000"/>
+          <w:lang w:val="en-US"/>
+        </w:rPr>
+        <w:t>BP patients using mood stabilizers have a higher 5mC level compared to patients using atypical antipsychotics (Burghardt et al., 2019).</w:t>
+      </w:r>
+    </w:p>
+    <w:p>
+      <w:pPr>
+        <w:rPr>
+          <w:lang w:val="en-US"/>
+        </w:rPr>
+      </w:pPr>
+    </w:p>
+    <w:p>
+      <w:pPr>
+        <w:rPr>
+          <w:lang w:val="en-US"/>
+        </w:rPr>
+      </w:pPr>
+      <w:r>
+        <w:rPr>
+          <w:lang w:val="en-US"/>
+        </w:rPr>
+        <w:t xml:space="preserve">Make a </w:t>
+      </w:r>
+      <w:r>
+        <w:rPr>
+          <w:lang w:val="en-US"/>
+        </w:rPr>
+        <w:t xml:space="preserve">demographic </w:t>
+      </w:r>
+      <w:r>
+        <w:rPr>
+          <w:lang w:val="en-US"/>
+        </w:rPr>
+        <w:t xml:space="preserve">table like </w:t>
       </w:r>
       <w:proofErr w:type="spellStart"/>
       <w:r>
         <w:rPr>
-          <w:color w:val="FF0000"/>
-          <w:lang w:val="en-US"/>
-        </w:rPr>
-        <w:t>Guidotti</w:t>
+          <w:lang w:val="en-US"/>
+        </w:rPr>
+        <w:t>Zong’s</w:t>
       </w:r>
       <w:proofErr w:type="spellEnd"/>
       <w:r>
         <w:rPr>
-          <w:color w:val="FF0000"/>
-          <w:lang w:val="en-US"/>
-        </w:rPr>
-        <w:t>, 2013; Zhao et al., 2015). Among these genes, RELN and GAD1 have been most associated with abnormal methylation in major psychosis.</w:t>
-      </w:r>
-    </w:p>
-    <w:p>
-      <w:pPr>
-        <w:rPr>
-          <w:color w:val="FF0000"/>
-          <w:lang w:val="en-US"/>
-        </w:rPr>
-      </w:pPr>
-    </w:p>
-    <w:p>
-      <w:pPr>
-        <w:rPr>
-          <w:lang w:val="en-US"/>
-        </w:rPr>
-      </w:pPr>
-      <w:r>
-        <w:rPr>
-          <w:color w:val="FF0000"/>
-          <w:lang w:val="en-US"/>
-        </w:rPr>
-        <w:t>Among these genes, RELN and GAD1 have been most associated with abnormal methylation in major psychosis.</w:t>
-      </w:r>
-      <w:r>
+          <w:lang w:val="en-US"/>
+        </w:rPr>
         <w:t xml:space="preserve"> </w:t>
       </w:r>
       <w:r>
         <w:rPr>
           <w:lang w:val="en-US"/>
         </w:rPr>
-        <w:t>T</w:t>
-      </w:r>
-      <w:r>
-        <w:t>he RELN gene expresses an extracellular matrix glycoprotein reelin, an important</w:t>
-      </w:r>
-      <w:r>
-        <w:rPr>
-          <w:lang w:val="en-US"/>
-        </w:rPr>
-        <w:t xml:space="preserve"> function in directing neurons and radial glial cells to their correct position in the developing brain (Lee and D’Arcangelo, 2016). GAD1 expresses the glutamic acid decarboxylase 67 (GAD67) which catalyzes the conversion of L-glutamate to the inhibitor neurotransmitter </w:t>
-      </w:r>
-      <w:r>
-        <w:rPr>
-          <w:lang w:val="nb-NO"/>
-        </w:rPr>
-        <w:t>γ</w:t>
-      </w:r>
-      <w:r>
-        <w:rPr>
-          <w:lang w:val="en-US"/>
-        </w:rPr>
-        <w:t>-amino butyric acid (GABA) (</w:t>
+        <w:t>Table 1</w:t>
+      </w:r>
+      <w:r>
+        <w:rPr>
+          <w:lang w:val="en-US"/>
+        </w:rPr>
+        <w:t xml:space="preserve"> but for SCZ, BPD and MDD</w:t>
+      </w:r>
+    </w:p>
+    <w:p>
+      <w:pPr>
+        <w:rPr>
+          <w:lang w:val="en-US"/>
+        </w:rPr>
+      </w:pPr>
+    </w:p>
+    <w:p>
+      <w:pPr>
+        <w:rPr>
+          <w:color w:val="FF0000"/>
+          <w:lang w:val="en-US"/>
+        </w:rPr>
+      </w:pPr>
+      <w:r>
+        <w:rPr>
+          <w:color w:val="FF0000"/>
+          <w:lang w:val="en-US"/>
+        </w:rPr>
+        <w:t xml:space="preserve">Slide </w:t>
+      </w:r>
+      <w:r>
+        <w:rPr>
+          <w:color w:val="FF0000"/>
+          <w:lang w:val="en-US"/>
+        </w:rPr>
+        <w:t>2</w:t>
+      </w:r>
+      <w:r>
+        <w:rPr>
+          <w:color w:val="FF0000"/>
+          <w:lang w:val="en-US"/>
+        </w:rPr>
+        <w:t>4</w:t>
+      </w:r>
+      <w:r>
+        <w:rPr>
+          <w:color w:val="FF0000"/>
+          <w:lang w:val="en-US"/>
+        </w:rPr>
+        <w:t>: Methods Project 3</w:t>
+      </w:r>
+    </w:p>
+    <w:p>
+      <w:pPr>
+        <w:rPr>
+          <w:color w:val="FF0000"/>
+          <w:lang w:val="en-US"/>
+        </w:rPr>
+      </w:pPr>
+    </w:p>
+    <w:p>
+      <w:pPr>
+        <w:rPr>
+          <w:color w:val="000000" w:themeColor="text1"/>
+          <w:lang w:val="en-US"/>
+        </w:rPr>
+      </w:pPr>
+      <w:r>
+        <w:rPr>
+          <w:color w:val="000000" w:themeColor="text1"/>
+          <w:lang w:val="en-US"/>
+        </w:rPr>
+        <w:t xml:space="preserve">Select SCZ and BPD cases from Project 2 </w:t>
+      </w:r>
+    </w:p>
+    <w:p>
+      <w:pPr>
+        <w:rPr>
+          <w:color w:val="000000" w:themeColor="text1"/>
+          <w:lang w:val="en-US"/>
+        </w:rPr>
+      </w:pPr>
+      <w:r>
+        <w:rPr>
+          <w:color w:val="000000" w:themeColor="text1"/>
+          <w:lang w:val="en-US"/>
+        </w:rPr>
+        <w:t xml:space="preserve">1. Extract </w:t>
       </w:r>
       <w:proofErr w:type="spellStart"/>
       <w:r>
         <w:rPr>
-          <w:lang w:val="en-US"/>
-        </w:rPr>
-        <w:t>Magri</w:t>
+          <w:color w:val="000000" w:themeColor="text1"/>
+          <w:lang w:val="en-US"/>
+        </w:rPr>
+        <w:t>CpGs</w:t>
       </w:r>
       <w:proofErr w:type="spellEnd"/>
       <w:r>
         <w:rPr>
-          <w:lang w:val="en-US"/>
-        </w:rPr>
-        <w:t xml:space="preserve"> et al., 2018).</w:t>
-      </w:r>
-    </w:p>
-    <w:p>
-      <w:pPr>
-        <w:rPr>
-          <w:color w:val="FF0000"/>
-          <w:lang w:val="en-US"/>
-        </w:rPr>
-      </w:pPr>
-    </w:p>
-    <w:p>
-      <w:pPr>
-        <w:rPr>
-          <w:color w:val="FF0000"/>
-          <w:lang w:val="en-US"/>
-        </w:rPr>
-      </w:pPr>
-    </w:p>
-    <w:p>
-      <w:pPr>
-        <w:rPr>
-          <w:color w:val="FF0000"/>
-          <w:lang w:val="en-US"/>
-        </w:rPr>
-      </w:pPr>
-      <w:r>
-        <w:rPr>
-          <w:color w:val="FF0000"/>
-          <w:lang w:val="en-US"/>
-        </w:rPr>
-        <w:t>But we are interested in the AP</w:t>
-      </w:r>
-    </w:p>
-    <w:p>
-      <w:pPr>
-        <w:rPr>
-          <w:color w:val="FF0000"/>
-          <w:lang w:val="en-US"/>
-        </w:rPr>
-      </w:pPr>
-    </w:p>
-    <w:p>
-      <w:pPr>
-        <w:rPr>
-          <w:color w:val="FF0000"/>
-          <w:lang w:val="en-US"/>
-        </w:rPr>
-      </w:pPr>
-      <w:r>
-        <w:rPr>
-          <w:color w:val="FF0000"/>
-          <w:lang w:val="en-US"/>
-        </w:rPr>
-        <w:t>BP patients using mood stabilizers have a higher 5mC level compared to patients using atypical antipsychotics (Burghardt et al., 2019).</w:t>
-      </w:r>
-    </w:p>
-    <w:p>
-      <w:pPr>
-        <w:rPr>
-          <w:lang w:val="en-US"/>
-        </w:rPr>
-      </w:pPr>
-    </w:p>
-    <w:p>
-      <w:pPr>
-        <w:rPr>
-          <w:lang w:val="en-US"/>
-        </w:rPr>
-      </w:pPr>
-      <w:r>
-        <w:rPr>
-          <w:lang w:val="en-US"/>
-        </w:rPr>
-        <w:t xml:space="preserve">Make a </w:t>
-      </w:r>
-      <w:r>
-        <w:rPr>
-          <w:lang w:val="en-US"/>
-        </w:rPr>
-        <w:t xml:space="preserve">demographic </w:t>
-      </w:r>
-      <w:r>
-        <w:rPr>
-          <w:lang w:val="en-US"/>
-        </w:rPr>
-        <w:t xml:space="preserve">table like </w:t>
+          <w:color w:val="000000" w:themeColor="text1"/>
+          <w:lang w:val="en-US"/>
+        </w:rPr>
+        <w:t xml:space="preserve"> associated with antipsychotics from Project 2 </w:t>
+      </w:r>
+    </w:p>
+    <w:p>
+      <w:pPr>
+        <w:rPr>
+          <w:color w:val="000000" w:themeColor="text1"/>
+          <w:lang w:val="en-US"/>
+        </w:rPr>
+      </w:pPr>
+      <w:r>
+        <w:rPr>
+          <w:color w:val="000000" w:themeColor="text1"/>
+          <w:lang w:val="en-US"/>
+        </w:rPr>
+        <w:t xml:space="preserve">2. Model: </w:t>
       </w:r>
       <w:proofErr w:type="spellStart"/>
       <w:r>
         <w:rPr>
-          <w:lang w:val="en-US"/>
-        </w:rPr>
-        <w:t>Zong’s</w:t>
+          <w:color w:val="000000" w:themeColor="text1"/>
+          <w:lang w:val="en-US"/>
+        </w:rPr>
+        <w:t>DNAm</w:t>
       </w:r>
       <w:proofErr w:type="spellEnd"/>
       <w:r>
         <w:rPr>
-          <w:lang w:val="en-US"/>
-        </w:rPr>
-        <w:t xml:space="preserve"> </w:t>
-      </w:r>
-      <w:r>
-        <w:rPr>
-          <w:lang w:val="en-US"/>
-        </w:rPr>
-        <w:t>Table 1</w:t>
-      </w:r>
-      <w:r>
-        <w:rPr>
-          <w:lang w:val="en-US"/>
-        </w:rPr>
-        <w:t xml:space="preserve"> but for SCZ, BPD and MDD</w:t>
-      </w:r>
-    </w:p>
-    <w:p>
-      <w:pPr>
-        <w:rPr>
-          <w:lang w:val="en-US"/>
-        </w:rPr>
-      </w:pPr>
-    </w:p>
-    <w:p>
-      <w:pPr>
-        <w:rPr>
-          <w:color w:val="FF0000"/>
-          <w:lang w:val="en-US"/>
-        </w:rPr>
-      </w:pPr>
-      <w:r>
-        <w:rPr>
-          <w:color w:val="FF0000"/>
-          <w:lang w:val="en-US"/>
-        </w:rPr>
-        <w:t xml:space="preserve">Slide </w:t>
-      </w:r>
-      <w:r>
-        <w:rPr>
-          <w:color w:val="FF0000"/>
-          <w:lang w:val="en-US"/>
-        </w:rPr>
-        <w:t>2</w:t>
-      </w:r>
-      <w:r>
-        <w:rPr>
-          <w:color w:val="FF0000"/>
-          <w:lang w:val="en-US"/>
-        </w:rPr>
-        <w:t>2</w:t>
-      </w:r>
-      <w:r>
-        <w:rPr>
-          <w:color w:val="FF0000"/>
-          <w:lang w:val="en-US"/>
-        </w:rPr>
-        <w:t>: Methods Project 3</w:t>
-      </w:r>
-    </w:p>
-    <w:p>
-      <w:pPr>
-        <w:rPr>
-          <w:color w:val="FF0000"/>
-          <w:lang w:val="en-US"/>
-        </w:rPr>
-      </w:pPr>
-    </w:p>
-    <w:p>
-      <w:pPr>
-        <w:rPr>
-          <w:color w:val="000000" w:themeColor="text1"/>
-          <w:lang w:val="en-US"/>
-        </w:rPr>
-      </w:pPr>
-      <w:r>
-        <w:rPr>
-          <w:color w:val="000000" w:themeColor="text1"/>
-          <w:lang w:val="en-US"/>
-        </w:rPr>
-        <w:t xml:space="preserve">Select SCZ and BPD cases from Project 2 </w:t>
-      </w:r>
-    </w:p>
-    <w:p>
-      <w:pPr>
-        <w:rPr>
-          <w:color w:val="000000" w:themeColor="text1"/>
-          <w:lang w:val="en-US"/>
-        </w:rPr>
-      </w:pPr>
-      <w:r>
-        <w:rPr>
-          <w:color w:val="000000" w:themeColor="text1"/>
-          <w:lang w:val="en-US"/>
-        </w:rPr>
-        <w:t xml:space="preserve">1. Extract </w:t>
-      </w:r>
-      <w:proofErr w:type="spellStart"/>
-      <w:r>
-        <w:rPr>
-          <w:color w:val="000000" w:themeColor="text1"/>
-          <w:lang w:val="en-US"/>
-        </w:rPr>
-        <w:t>CpGs</w:t>
-      </w:r>
-      <w:proofErr w:type="spellEnd"/>
-      <w:r>
-        <w:rPr>
-          <w:color w:val="000000" w:themeColor="text1"/>
-          <w:lang w:val="en-US"/>
-        </w:rPr>
-        <w:t xml:space="preserve"> associated with antipsychotics from Project 2 </w:t>
-      </w:r>
-    </w:p>
-    <w:p>
-      <w:pPr>
-        <w:rPr>
-          <w:color w:val="000000" w:themeColor="text1"/>
-          <w:lang w:val="en-US"/>
-        </w:rPr>
-      </w:pPr>
-      <w:r>
-        <w:rPr>
-          <w:color w:val="000000" w:themeColor="text1"/>
-          <w:lang w:val="en-US"/>
-        </w:rPr>
-        <w:t xml:space="preserve">2. Model: </w:t>
-      </w:r>
-      <w:proofErr w:type="spellStart"/>
-      <w:r>
-        <w:rPr>
-          <w:color w:val="000000" w:themeColor="text1"/>
-          <w:lang w:val="en-US"/>
-        </w:rPr>
-        <w:t>DNAm</w:t>
-      </w:r>
-      <w:proofErr w:type="spellEnd"/>
-      <w:r>
-        <w:rPr>
           <w:color w:val="000000" w:themeColor="text1"/>
           <w:lang w:val="en-US"/>
         </w:rPr>
@@ -5460,7 +5457,7 @@
           <w:color w:val="FF0000"/>
           <w:lang w:val="en-US"/>
         </w:rPr>
-        <w:t>3</w:t>
+        <w:t>5</w:t>
       </w:r>
       <w:r>
         <w:rPr>
@@ -5482,7 +5479,7 @@
       <w:pPr>
         <w:rPr>
           <w:color w:val="FF0000"/>
-          <w:lang w:val="nb-NO"/>
+          <w:lang w:val="en-US"/>
         </w:rPr>
       </w:pPr>
     </w:p>
@@ -5504,7 +5501,7 @@
           <w:color w:val="FF0000"/>
           <w:lang w:val="en-US"/>
         </w:rPr>
-        <w:t>4</w:t>
+        <w:t>6</w:t>
       </w:r>
       <w:r>
         <w:rPr>
@@ -5638,15 +5635,7 @@
           <w:color w:val="000000" w:themeColor="text1"/>
           <w:lang w:val="en-US"/>
         </w:rPr>
-        <w:t xml:space="preserve"> the day and are influenced by many factors, including diet, exercise, smoking, ill-health and medication use.  In this study, we looked at the </w:t>
-      </w:r>
-      <w:r>
-        <w:rPr>
-          <w:color w:val="000000" w:themeColor="text1"/>
-          <w:lang w:val="en-US"/>
-        </w:rPr>
-        <w:lastRenderedPageBreak/>
-        <w:t xml:space="preserve">association of schizophrenia versus healthy controls on cell-type proportions.  It is well documented that patients with schizophrenia have higher neutrophil-to lymphocyte ratios than controls, suggestive of a low-grade inflammatory process.  But recent studies report on the influence of time-of-day on </w:t>
+        <w:t xml:space="preserve"> the day and are influenced by many factors, including diet, exercise, smoking, ill-health and medication use.  In this study, we looked at the association of schizophrenia versus healthy controls on cell-type proportions.  It is well documented that patients with schizophrenia have higher neutrophil-to lymphocyte ratios than controls, suggestive of a low-grade inflammatory process.  But recent studies report on the influence of time-of-day on </w:t>
       </w:r>
       <w:r>
         <w:rPr>
@@ -6216,7 +6205,6 @@
           <w:color w:val="000000" w:themeColor="text1"/>
           <w:lang w:val="en-US"/>
         </w:rPr>
-        <w:lastRenderedPageBreak/>
         <w:drawing>
           <wp:inline distT="0" distB="0" distL="0" distR="0" wp14:anchorId="6C6FDE71" wp14:editId="1AB596FB">
             <wp:extent cx="2832100" cy="2578100"/>

</xml_diff>

<commit_message>
notes and script update
</commit_message>
<xml_diff>
--- a/Midway_pres_Nov25.docx
+++ b/Midway_pres_Nov25.docx
@@ -587,6 +587,13 @@
           <w:lang w:val="en-US"/>
         </w:rPr>
         <w:t>, 2019, Yu, 2019)</w:t>
+      </w:r>
+      <w:r>
+        <w:rPr>
+          <w:color w:val="000000" w:themeColor="text1"/>
+          <w:lang w:val="en-US"/>
+        </w:rPr>
+        <w:t xml:space="preserve">. Medication is the primary treatment. </w:t>
       </w:r>
     </w:p>
     <w:p>
@@ -675,21 +682,15 @@
       <w:r>
         <w:rPr>
           <w:rFonts w:ascii="Times New Roman" w:hAnsi="Times New Roman" w:cs="Times New Roman"/>
-        </w:rPr>
-        <w:t xml:space="preserve">Leverage results from </w:t>
-      </w:r>
-      <w:r>
-        <w:rPr>
-          <w:rFonts w:ascii="Times New Roman" w:hAnsi="Times New Roman" w:cs="Times New Roman"/>
-          <w:lang w:val="en-US"/>
-        </w:rPr>
-        <w:t>previous aim</w:t>
-      </w:r>
-      <w:r>
-        <w:rPr>
-          <w:rFonts w:ascii="Times New Roman" w:hAnsi="Times New Roman" w:cs="Times New Roman"/>
-        </w:rPr>
-        <w:t xml:space="preserve"> and extract </w:t>
+          <w:lang w:val="en-US"/>
+        </w:rPr>
+        <w:t>E</w:t>
+      </w:r>
+      <w:r>
+        <w:rPr>
+          <w:rFonts w:ascii="Times New Roman" w:hAnsi="Times New Roman" w:cs="Times New Roman"/>
+        </w:rPr>
+        <w:t xml:space="preserve">xtract </w:t>
       </w:r>
       <w:r>
         <w:rPr>
@@ -702,7 +703,27 @@
         <w:rPr>
           <w:rFonts w:ascii="Times New Roman" w:hAnsi="Times New Roman" w:cs="Times New Roman"/>
         </w:rPr>
-        <w:t xml:space="preserve"> treatment effects from disorder-specific differences in methylation. </w:t>
+        <w:t xml:space="preserve"> treatment effects from disorder-specific </w:t>
+      </w:r>
+      <w:r>
+        <w:rPr>
+          <w:rFonts w:ascii="Times New Roman" w:hAnsi="Times New Roman" w:cs="Times New Roman"/>
+          <w:lang w:val="en-US"/>
+        </w:rPr>
+        <w:t>effe</w:t>
+      </w:r>
+      <w:r>
+        <w:rPr>
+          <w:rFonts w:ascii="Times New Roman" w:hAnsi="Times New Roman" w:cs="Times New Roman"/>
+          <w:lang w:val="en-US"/>
+        </w:rPr>
+        <w:t>cts</w:t>
+      </w:r>
+      <w:r>
+        <w:rPr>
+          <w:rFonts w:ascii="Times New Roman" w:hAnsi="Times New Roman" w:cs="Times New Roman"/>
+        </w:rPr>
+        <w:t xml:space="preserve">. </w:t>
       </w:r>
     </w:p>
     <w:p>
@@ -1063,6 +1084,14 @@
           <w:lang w:val="en-US"/>
         </w:rPr>
       </w:pPr>
+    </w:p>
+    <w:p>
+      <w:pPr>
+        <w:rPr>
+          <w:color w:val="FF0000"/>
+          <w:lang w:val="en-US"/>
+        </w:rPr>
+      </w:pPr>
       <w:r>
         <w:rPr>
           <w:color w:val="FF0000"/>
@@ -1199,23 +1228,18 @@
         <w:spacing w:line="276" w:lineRule="auto"/>
         <w:jc w:val="both"/>
         <w:rPr>
-          <w:color w:val="000000" w:themeColor="text1"/>
-          <w:lang w:val="en-US"/>
-        </w:rPr>
-      </w:pPr>
-      <w:r>
-        <w:rPr>
-          <w:color w:val="000000" w:themeColor="text1"/>
-          <w:lang w:val="en-US"/>
-        </w:rPr>
-        <w:t>Dynamic: influenced by many environmental exposures</w:t>
-      </w:r>
-      <w:r>
-        <w:rPr>
-          <w:color w:val="000000" w:themeColor="text1"/>
-          <w:lang w:val="en-US"/>
-        </w:rPr>
-        <w:t xml:space="preserve"> – from adverse childhood events, trauma stress, diet, smoking alcohol.  These exposures are strongly associated with psychiatric disorder risk </w:t>
+          <w:rFonts w:ascii="Times New Roman" w:hAnsi="Times New Roman" w:cs="Times New Roman"/>
+          <w:color w:val="000000" w:themeColor="text1"/>
+          <w:lang w:val="en-US"/>
+        </w:rPr>
+      </w:pPr>
+      <w:r>
+        <w:rPr>
+          <w:rFonts w:ascii="Times New Roman" w:hAnsi="Times New Roman" w:cs="Times New Roman"/>
+          <w:color w:val="000000" w:themeColor="text1"/>
+          <w:lang w:val="en-US"/>
+        </w:rPr>
+        <w:t xml:space="preserve">Dynamic: influenced by many environmental exposures – from adverse childhood events, trauma stress, diet, smoking alcohol.  These exposures are strongly associated with psychiatric disorder risk </w:t>
       </w:r>
     </w:p>
     <w:p>
@@ -1239,25 +1263,41 @@
           <w:color w:val="000000" w:themeColor="text1"/>
           <w:lang w:val="en-US"/>
         </w:rPr>
-        <w:t xml:space="preserve">Methylation patterns associated with brain volume, structure and </w:t>
-      </w:r>
-      <w:proofErr w:type="gramStart"/>
-      <w:r>
-        <w:rPr>
-          <w:rFonts w:ascii="Times New Roman" w:hAnsi="Times New Roman" w:cs="Times New Roman"/>
-          <w:color w:val="000000" w:themeColor="text1"/>
-          <w:lang w:val="en-US"/>
-        </w:rPr>
-        <w:t>function;</w:t>
-      </w:r>
-      <w:proofErr w:type="gramEnd"/>
-      <w:r>
-        <w:rPr>
-          <w:rFonts w:ascii="Times New Roman" w:hAnsi="Times New Roman" w:cs="Times New Roman"/>
-          <w:color w:val="000000" w:themeColor="text1"/>
-          <w:lang w:val="en-US"/>
-        </w:rPr>
-        <w:t xml:space="preserve"> social &amp; cognitive function</w:t>
+        <w:t xml:space="preserve">MZ twins discordant for SCZ/BPD show </w:t>
+      </w:r>
+      <w:proofErr w:type="spellStart"/>
+      <w:r>
+        <w:rPr>
+          <w:rFonts w:ascii="Times New Roman" w:hAnsi="Times New Roman" w:cs="Times New Roman"/>
+          <w:color w:val="000000" w:themeColor="text1"/>
+          <w:lang w:val="en-US"/>
+        </w:rPr>
+        <w:t>DNAm</w:t>
+      </w:r>
+      <w:proofErr w:type="spellEnd"/>
+      <w:r>
+        <w:rPr>
+          <w:rFonts w:ascii="Times New Roman" w:hAnsi="Times New Roman" w:cs="Times New Roman"/>
+          <w:color w:val="000000" w:themeColor="text1"/>
+          <w:lang w:val="en-US"/>
+        </w:rPr>
+        <w:t xml:space="preserve"> associated differences </w:t>
+      </w:r>
+      <w:r>
+        <w:rPr>
+          <w:rFonts w:ascii="Times New Roman" w:hAnsi="Times New Roman" w:cs="Times New Roman"/>
+          <w:color w:val="000000" w:themeColor="text1"/>
+          <w:lang w:val="en-US"/>
+        </w:rPr>
+        <w:t>(Dempster et al., 2011)</w:t>
+      </w:r>
+      <w:r>
+        <w:rPr>
+          <w:rFonts w:ascii="Times New Roman" w:hAnsi="Times New Roman" w:cs="Times New Roman"/>
+          <w:color w:val="000000" w:themeColor="text1"/>
+          <w:lang w:val="en-US"/>
+        </w:rPr>
+        <w:t xml:space="preserve"> Hannon</w:t>
       </w:r>
     </w:p>
     <w:p>
@@ -1281,41 +1321,25 @@
           <w:color w:val="000000" w:themeColor="text1"/>
           <w:lang w:val="en-US"/>
         </w:rPr>
-        <w:t xml:space="preserve">MZ twins discordant for SCZ/BPD show </w:t>
-      </w:r>
-      <w:proofErr w:type="spellStart"/>
-      <w:r>
-        <w:rPr>
-          <w:rFonts w:ascii="Times New Roman" w:hAnsi="Times New Roman" w:cs="Times New Roman"/>
-          <w:color w:val="000000" w:themeColor="text1"/>
-          <w:lang w:val="en-US"/>
-        </w:rPr>
-        <w:t>DNAm</w:t>
-      </w:r>
-      <w:proofErr w:type="spellEnd"/>
-      <w:r>
-        <w:rPr>
-          <w:rFonts w:ascii="Times New Roman" w:hAnsi="Times New Roman" w:cs="Times New Roman"/>
-          <w:color w:val="000000" w:themeColor="text1"/>
-          <w:lang w:val="en-US"/>
-        </w:rPr>
-        <w:t xml:space="preserve"> associated differences</w:t>
-      </w:r>
-      <w:r>
-        <w:rPr>
-          <w:rFonts w:ascii="Times New Roman" w:hAnsi="Times New Roman" w:cs="Times New Roman"/>
-          <w:color w:val="000000" w:themeColor="text1"/>
-          <w:lang w:val="en-US"/>
-        </w:rPr>
-        <w:t xml:space="preserve"> </w:t>
-      </w:r>
-      <w:r>
-        <w:rPr>
-          <w:rFonts w:ascii="Times New Roman" w:hAnsi="Times New Roman" w:cs="Times New Roman"/>
-          <w:color w:val="000000" w:themeColor="text1"/>
-          <w:lang w:val="en-US"/>
-        </w:rPr>
-        <w:t>(Dempster et al., 2011)</w:t>
+        <w:t xml:space="preserve">Methylation patterns associated with brain volume, structure and </w:t>
+      </w:r>
+      <w:proofErr w:type="gramStart"/>
+      <w:r>
+        <w:rPr>
+          <w:rFonts w:ascii="Times New Roman" w:hAnsi="Times New Roman" w:cs="Times New Roman"/>
+          <w:color w:val="000000" w:themeColor="text1"/>
+          <w:lang w:val="en-US"/>
+        </w:rPr>
+        <w:t>function;</w:t>
+      </w:r>
+      <w:proofErr w:type="gramEnd"/>
+      <w:r>
+        <w:rPr>
+          <w:rFonts w:ascii="Times New Roman" w:hAnsi="Times New Roman" w:cs="Times New Roman"/>
+          <w:color w:val="000000" w:themeColor="text1"/>
+          <w:lang w:val="en-US"/>
+        </w:rPr>
+        <w:t xml:space="preserve"> social &amp; cognitive function</w:t>
       </w:r>
     </w:p>
     <w:p>
@@ -1442,7 +1466,49 @@
           <w:color w:val="000000" w:themeColor="text1"/>
           <w:lang w:val="en-US"/>
         </w:rPr>
-        <w:t xml:space="preserve">Circadian rhythms are disrupted in serious mental disorders </w:t>
+        <w:t xml:space="preserve">Methyl cycle </w:t>
+      </w:r>
+      <w:r>
+        <w:rPr>
+          <w:rFonts w:ascii="Times New Roman" w:hAnsi="Times New Roman" w:cs="Times New Roman"/>
+          <w:color w:val="000000" w:themeColor="text1"/>
+          <w:lang w:val="en-US"/>
+        </w:rPr>
+        <w:t>co-evolved with</w:t>
+      </w:r>
+      <w:r>
+        <w:rPr>
+          <w:rFonts w:ascii="Times New Roman" w:hAnsi="Times New Roman" w:cs="Times New Roman"/>
+          <w:color w:val="000000" w:themeColor="text1"/>
+          <w:lang w:val="en-US"/>
+        </w:rPr>
+        <w:t xml:space="preserve"> circadian clocks and affects biological rhythms from bacteria to humans</w:t>
+      </w:r>
+      <w:r>
+        <w:rPr>
+          <w:rFonts w:ascii="Times New Roman" w:hAnsi="Times New Roman" w:cs="Times New Roman"/>
+          <w:color w:val="000000" w:themeColor="text1"/>
+          <w:lang w:val="en-US"/>
+        </w:rPr>
+        <w:t xml:space="preserve"> (</w:t>
+      </w:r>
+      <w:proofErr w:type="spellStart"/>
+      <w:r>
+        <w:rPr>
+          <w:rFonts w:ascii="Times New Roman" w:hAnsi="Times New Roman" w:cs="Times New Roman"/>
+          <w:color w:val="000000" w:themeColor="text1"/>
+          <w:lang w:val="en-US"/>
+        </w:rPr>
+        <w:t>Fustin</w:t>
+      </w:r>
+      <w:proofErr w:type="spellEnd"/>
+      <w:r>
+        <w:rPr>
+          <w:rFonts w:ascii="Times New Roman" w:hAnsi="Times New Roman" w:cs="Times New Roman"/>
+          <w:color w:val="000000" w:themeColor="text1"/>
+          <w:lang w:val="en-US"/>
+        </w:rPr>
+        <w:t>)</w:t>
       </w:r>
     </w:p>
     <w:p>
@@ -1464,7 +1530,23 @@
           <w:color w:val="000000" w:themeColor="text1"/>
           <w:lang w:val="en-US"/>
         </w:rPr>
-        <w:t>Methyl cycle and circadian clocks co-evolved and affects biological rhythms from bacteria to humans</w:t>
+        <w:t xml:space="preserve">Circadian rhythms are disrupted in serious mental disorders </w:t>
+      </w:r>
+      <w:r>
+        <w:rPr>
+          <w:rFonts w:ascii="Times New Roman" w:hAnsi="Times New Roman" w:cs="Times New Roman"/>
+          <w:color w:val="000000" w:themeColor="text1"/>
+          <w:lang w:val="en-US"/>
+        </w:rPr>
+        <w:t xml:space="preserve">(Walker II) DISC1 gene </w:t>
+      </w:r>
+      <w:r>
+        <w:rPr>
+          <w:rFonts w:ascii="Times New Roman" w:hAnsi="Times New Roman" w:cs="Times New Roman"/>
+          <w:color w:val="000000" w:themeColor="text1"/>
+          <w:lang w:val="en-US"/>
+        </w:rPr>
+        <w:t>regulates a core clock gene (BMAL)</w:t>
       </w:r>
     </w:p>
     <w:p>
@@ -1486,27 +1568,466 @@
           <w:color w:val="000000" w:themeColor="text1"/>
           <w:lang w:val="en-US"/>
         </w:rPr>
-        <w:t xml:space="preserve">DISC1 is involved in neuronal signaling and neurodevelopment. </w:t>
-      </w:r>
-      <w:r>
-        <w:rPr>
-          <w:rFonts w:ascii="Times New Roman" w:hAnsi="Times New Roman" w:cs="Times New Roman"/>
-          <w:color w:val="000000" w:themeColor="text1"/>
-          <w:lang w:val="en-US"/>
-        </w:rPr>
-        <w:t xml:space="preserve">It has been shown to oscillate with circadian rhythms in the brain´s main pacemaker (SCN) – </w:t>
-      </w:r>
-      <w:r>
-        <w:rPr>
-          <w:rFonts w:ascii="Times New Roman" w:hAnsi="Times New Roman" w:cs="Times New Roman"/>
-          <w:color w:val="000000" w:themeColor="text1"/>
-          <w:lang w:val="en-US"/>
-        </w:rPr>
-        <w:t>and is associated with sleep behaviors</w:t>
-      </w:r>
-      <w:r>
-        <w:rPr>
-          <w:rFonts w:ascii="Times New Roman" w:hAnsi="Times New Roman" w:cs="Times New Roman"/>
+        <w:t xml:space="preserve">Chrono-epigenetics: </w:t>
+      </w:r>
+    </w:p>
+    <w:p>
+      <w:pPr>
+        <w:pStyle w:val="ListParagraph"/>
+        <w:numPr>
+          <w:ilvl w:val="1"/>
+          <w:numId w:val="3"/>
+        </w:numPr>
+        <w:rPr>
+          <w:rFonts w:ascii="Times New Roman" w:hAnsi="Times New Roman" w:cs="Times New Roman"/>
+          <w:color w:val="000000" w:themeColor="text1"/>
+          <w:lang w:val="en-US"/>
+        </w:rPr>
+      </w:pPr>
+      <w:r>
+        <w:rPr>
+          <w:rFonts w:ascii="Times New Roman" w:hAnsi="Times New Roman" w:cs="Times New Roman"/>
+          <w:color w:val="000000" w:themeColor="text1"/>
+          <w:lang w:val="en-US"/>
+        </w:rPr>
+        <w:t xml:space="preserve">temporal dynamics of epigenetic processes </w:t>
+      </w:r>
+      <w:r>
+        <w:rPr>
+          <w:rFonts w:ascii="Times New Roman" w:hAnsi="Times New Roman" w:cs="Times New Roman"/>
+          <w:color w:val="000000" w:themeColor="text1"/>
+          <w:lang w:val="en-US"/>
+        </w:rPr>
+        <w:t xml:space="preserve">(Oh E &amp; </w:t>
+      </w:r>
+      <w:proofErr w:type="spellStart"/>
+      <w:r>
+        <w:rPr>
+          <w:rFonts w:ascii="Times New Roman" w:hAnsi="Times New Roman" w:cs="Times New Roman"/>
+          <w:color w:val="000000" w:themeColor="text1"/>
+          <w:lang w:val="en-US"/>
+        </w:rPr>
+        <w:t>Petronis</w:t>
+      </w:r>
+      <w:proofErr w:type="spellEnd"/>
+      <w:r>
+        <w:rPr>
+          <w:rFonts w:ascii="Times New Roman" w:hAnsi="Times New Roman" w:cs="Times New Roman"/>
+          <w:color w:val="000000" w:themeColor="text1"/>
+          <w:lang w:val="en-US"/>
+        </w:rPr>
+        <w:t>)</w:t>
+      </w:r>
+    </w:p>
+    <w:p>
+      <w:pPr>
+        <w:pStyle w:val="ListParagraph"/>
+        <w:ind w:left="420"/>
+        <w:rPr>
+          <w:rFonts w:ascii="Times New Roman" w:hAnsi="Times New Roman" w:cs="Times New Roman"/>
+          <w:color w:val="000000" w:themeColor="text1"/>
+          <w:lang w:val="en-US"/>
+        </w:rPr>
+      </w:pPr>
+    </w:p>
+    <w:p>
+      <w:pPr>
+        <w:pStyle w:val="ListParagraph"/>
+        <w:numPr>
+          <w:ilvl w:val="0"/>
+          <w:numId w:val="3"/>
+        </w:numPr>
+        <w:rPr>
+          <w:rFonts w:ascii="Times New Roman" w:hAnsi="Times New Roman" w:cs="Times New Roman"/>
+          <w:color w:val="000000" w:themeColor="text1"/>
+          <w:lang w:val="en-US"/>
+        </w:rPr>
+      </w:pPr>
+      <w:r>
+        <w:rPr>
+          <w:rFonts w:ascii="Times New Roman" w:hAnsi="Times New Roman" w:cs="Times New Roman"/>
+          <w:color w:val="000000" w:themeColor="text1"/>
+          <w:lang w:val="en-US"/>
+        </w:rPr>
+        <w:t xml:space="preserve">oscillating cytosines contribute to epigenetic variability but not to mean methylation levels. </w:t>
+      </w:r>
+      <w:r>
+        <w:rPr>
+          <w:rFonts w:ascii="Times New Roman" w:hAnsi="Times New Roman" w:cs="Times New Roman"/>
+          <w:color w:val="000000" w:themeColor="text1"/>
+          <w:lang w:val="en-US"/>
+        </w:rPr>
+        <w:t xml:space="preserve"> </w:t>
+      </w:r>
+    </w:p>
+    <w:p>
+      <w:pPr>
+        <w:rPr>
+          <w:color w:val="000000" w:themeColor="text1"/>
+          <w:lang w:val="en-US"/>
+        </w:rPr>
+      </w:pPr>
+    </w:p>
+    <w:p>
+      <w:pPr>
+        <w:rPr>
+          <w:color w:val="000000" w:themeColor="text1"/>
+          <w:lang w:val="en-US"/>
+        </w:rPr>
+      </w:pPr>
+      <w:r>
+        <w:rPr>
+          <w:color w:val="000000" w:themeColor="text1"/>
+          <w:lang w:val="en-US"/>
+        </w:rPr>
+        <w:t xml:space="preserve">For instance, the </w:t>
+      </w:r>
+      <w:proofErr w:type="spellStart"/>
+      <w:r>
+        <w:rPr>
+          <w:color w:val="000000" w:themeColor="text1"/>
+          <w:lang w:val="en-US"/>
+        </w:rPr>
+        <w:t>mesor</w:t>
+      </w:r>
+      <w:proofErr w:type="spellEnd"/>
+      <w:r>
+        <w:rPr>
+          <w:color w:val="000000" w:themeColor="text1"/>
+          <w:lang w:val="en-US"/>
+        </w:rPr>
+        <w:t xml:space="preserve">, the average value around which oscillations occur, can be the same between the tested groups, but any minute changes to oscillatory parameters, such as </w:t>
+      </w:r>
+      <w:proofErr w:type="spellStart"/>
+      <w:r>
+        <w:rPr>
+          <w:color w:val="000000" w:themeColor="text1"/>
+          <w:lang w:val="en-US"/>
+        </w:rPr>
+        <w:t>acrophase</w:t>
+      </w:r>
+      <w:proofErr w:type="spellEnd"/>
+      <w:r>
+        <w:rPr>
+          <w:color w:val="000000" w:themeColor="text1"/>
+          <w:lang w:val="en-US"/>
+        </w:rPr>
+        <w:t>, amplitude and duration of the period, can introduce additional variability.</w:t>
+      </w:r>
+    </w:p>
+    <w:p>
+      <w:pPr>
+        <w:rPr>
+          <w:color w:val="000000" w:themeColor="text1"/>
+          <w:lang w:val="en-US"/>
+        </w:rPr>
+      </w:pPr>
+    </w:p>
+    <w:p>
+      <w:pPr>
+        <w:rPr>
+          <w:color w:val="000000" w:themeColor="text1"/>
+          <w:lang w:val="en-US"/>
+        </w:rPr>
+      </w:pPr>
+    </w:p>
+    <w:p>
+      <w:pPr>
+        <w:rPr>
+          <w:color w:val="000000" w:themeColor="text1"/>
+          <w:lang w:val="en-US"/>
+        </w:rPr>
+      </w:pPr>
+      <w:r>
+        <w:rPr>
+          <w:color w:val="000000" w:themeColor="text1"/>
+          <w:lang w:val="en-US"/>
+        </w:rPr>
+        <w:t>Hypothetical sampling times for the epigenetic oscillations in part a, as if they were collected from real- life cross- sectional investigations (red dots). The assumption was that sampling occurred between regular work hours (9 a.m.–5 p.m.; grey background) and that both cohorts visited at the same time.</w:t>
+      </w:r>
+    </w:p>
+    <w:p>
+      <w:pPr>
+        <w:rPr>
+          <w:color w:val="000000" w:themeColor="text1"/>
+          <w:lang w:val="en-US"/>
+        </w:rPr>
+      </w:pPr>
+    </w:p>
+    <w:p>
+      <w:pPr>
+        <w:rPr>
+          <w:color w:val="000000" w:themeColor="text1"/>
+          <w:lang w:val="en-US"/>
+        </w:rPr>
+      </w:pPr>
+    </w:p>
+    <w:p>
+      <w:pPr>
+        <w:rPr>
+          <w:color w:val="FF0000"/>
+          <w:lang w:val="en-US"/>
+        </w:rPr>
+      </w:pPr>
+      <w:r>
+        <w:rPr>
+          <w:color w:val="FF0000"/>
+          <w:lang w:val="en-US"/>
+        </w:rPr>
+        <w:t xml:space="preserve">Slide </w:t>
+      </w:r>
+      <w:r>
+        <w:rPr>
+          <w:color w:val="FF0000"/>
+          <w:lang w:val="en-US"/>
+        </w:rPr>
+        <w:t>9</w:t>
+      </w:r>
+      <w:r>
+        <w:rPr>
+          <w:color w:val="FF0000"/>
+          <w:lang w:val="en-US"/>
+        </w:rPr>
+        <w:t xml:space="preserve">: </w:t>
+      </w:r>
+      <w:r>
+        <w:rPr>
+          <w:color w:val="FF0000"/>
+          <w:lang w:val="en-US"/>
+        </w:rPr>
+        <w:t>Epigenetic oscillations</w:t>
+      </w:r>
+    </w:p>
+    <w:p>
+      <w:pPr>
+        <w:rPr>
+          <w:color w:val="FF0000"/>
+          <w:lang w:val="en-US"/>
+        </w:rPr>
+      </w:pPr>
+    </w:p>
+    <w:p>
+      <w:pPr>
+        <w:rPr>
+          <w:color w:val="000000" w:themeColor="text1"/>
+          <w:lang w:val="en-US"/>
+        </w:rPr>
+      </w:pPr>
+      <w:r>
+        <w:rPr>
+          <w:color w:val="000000" w:themeColor="text1"/>
+          <w:lang w:val="en-US"/>
+        </w:rPr>
+        <w:t xml:space="preserve">White blood cells oscillate with circadian rhythms suggesting that </w:t>
+      </w:r>
+      <w:proofErr w:type="spellStart"/>
+      <w:r>
+        <w:rPr>
+          <w:color w:val="000000" w:themeColor="text1"/>
+          <w:lang w:val="en-US"/>
+        </w:rPr>
+        <w:t>DNAm</w:t>
+      </w:r>
+      <w:proofErr w:type="spellEnd"/>
+      <w:r>
+        <w:rPr>
+          <w:color w:val="000000" w:themeColor="text1"/>
+          <w:lang w:val="en-US"/>
+        </w:rPr>
+        <w:t xml:space="preserve"> levels may reflect time-of blood draw.  </w:t>
+      </w:r>
+    </w:p>
+    <w:p>
+      <w:pPr>
+        <w:rPr>
+          <w:color w:val="FF0000"/>
+          <w:lang w:val="en-US"/>
+        </w:rPr>
+      </w:pPr>
+    </w:p>
+    <w:p>
+      <w:pPr>
+        <w:rPr>
+          <w:color w:val="FF0000"/>
+          <w:lang w:val="en-US"/>
+        </w:rPr>
+      </w:pPr>
+      <w:r>
+        <w:rPr>
+          <w:color w:val="FF0000"/>
+          <w:lang w:val="en-US"/>
+        </w:rPr>
+        <w:t xml:space="preserve">Slide </w:t>
+      </w:r>
+      <w:r>
+        <w:rPr>
+          <w:color w:val="FF0000"/>
+          <w:lang w:val="en-US"/>
+        </w:rPr>
+        <w:t>1</w:t>
+      </w:r>
+      <w:r>
+        <w:rPr>
+          <w:color w:val="FF0000"/>
+          <w:lang w:val="en-US"/>
+        </w:rPr>
+        <w:t>0</w:t>
+      </w:r>
+      <w:r>
+        <w:rPr>
+          <w:color w:val="FF0000"/>
+          <w:lang w:val="en-US"/>
+        </w:rPr>
+        <w:t xml:space="preserve">: Project 1 </w:t>
+      </w:r>
+    </w:p>
+    <w:p>
+      <w:pPr>
+        <w:rPr>
+          <w:color w:val="FF0000"/>
+          <w:lang w:val="en-US"/>
+        </w:rPr>
+      </w:pPr>
+    </w:p>
+    <w:p>
+      <w:pPr>
+        <w:jc w:val="both"/>
+        <w:rPr>
+          <w:color w:val="000000" w:themeColor="text1"/>
+          <w:lang w:val="en-US"/>
+        </w:rPr>
+      </w:pPr>
+      <w:r>
+        <w:rPr>
+          <w:color w:val="000000" w:themeColor="text1"/>
+          <w:lang w:val="en-US"/>
+        </w:rPr>
+        <w:t>W</w:t>
+      </w:r>
+      <w:r>
+        <w:rPr>
+          <w:color w:val="000000" w:themeColor="text1"/>
+          <w:lang w:val="en-US"/>
+        </w:rPr>
+        <w:t xml:space="preserve">e decided to look closer at this issue of time, in relation to our samples.  I am introducing a painting here as a bridge to the clinic.  The painter Eugene </w:t>
+      </w:r>
+      <w:proofErr w:type="spellStart"/>
+      <w:r>
+        <w:rPr>
+          <w:color w:val="000000" w:themeColor="text1"/>
+          <w:lang w:val="en-US"/>
+        </w:rPr>
+        <w:t>Gabritschevsky</w:t>
+      </w:r>
+      <w:proofErr w:type="spellEnd"/>
+      <w:r>
+        <w:rPr>
+          <w:color w:val="000000" w:themeColor="text1"/>
+          <w:lang w:val="en-US"/>
+        </w:rPr>
+        <w:t xml:space="preserve"> was a Russian biologist and geneticist who spent half of his adult life in an institution being treated for </w:t>
+      </w:r>
+      <w:r>
+        <w:rPr>
+          <w:color w:val="000000" w:themeColor="text1"/>
+          <w:lang w:val="en-US"/>
+        </w:rPr>
+        <w:lastRenderedPageBreak/>
+        <w:t xml:space="preserve">psychosis.  In this painting he portrays light at the horizon – it is not certain if </w:t>
+      </w:r>
+      <w:r>
+        <w:rPr>
+          <w:color w:val="000000" w:themeColor="text1"/>
+          <w:lang w:val="en-US"/>
+        </w:rPr>
+        <w:t xml:space="preserve">he saw this light when he arose in the morning, or if he had been up all night.  What we do know is that light is a strong external cue that entrains circadian rhythms in the central pacemaker in the brain which then </w:t>
+      </w:r>
+      <w:r>
+        <w:rPr>
+          <w:color w:val="000000" w:themeColor="text1"/>
+          <w:lang w:val="en-US"/>
+        </w:rPr>
+        <w:t>directs</w:t>
+      </w:r>
+      <w:r>
+        <w:rPr>
+          <w:color w:val="000000" w:themeColor="text1"/>
+          <w:lang w:val="en-US"/>
+        </w:rPr>
+        <w:t xml:space="preserve"> rhythms in cell</w:t>
+      </w:r>
+      <w:r>
+        <w:rPr>
+          <w:color w:val="000000" w:themeColor="text1"/>
+          <w:lang w:val="en-US"/>
+        </w:rPr>
+        <w:t>ular activity throughout the body, affecting physiology and behavior (Hastings, et al, 2018).</w:t>
+      </w:r>
+      <w:r>
+        <w:rPr>
+          <w:color w:val="000000" w:themeColor="text1"/>
+          <w:lang w:val="en-US"/>
+        </w:rPr>
+        <w:t xml:space="preserve"> </w:t>
+      </w:r>
+      <w:r>
+        <w:rPr>
+          <w:color w:val="000000" w:themeColor="text1"/>
+          <w:lang w:val="en-US"/>
+        </w:rPr>
+        <w:t>Virtually all cells display circadian rhythms, including w</w:t>
+      </w:r>
+      <w:r>
+        <w:rPr>
+          <w:color w:val="000000" w:themeColor="text1"/>
+          <w:lang w:val="en-US"/>
+        </w:rPr>
+        <w:t xml:space="preserve">hite blood cells </w:t>
+      </w:r>
+      <w:r>
+        <w:rPr>
+          <w:color w:val="000000" w:themeColor="text1"/>
+          <w:lang w:val="en-US"/>
+        </w:rPr>
+        <w:t>and</w:t>
+      </w:r>
+      <w:r>
+        <w:rPr>
+          <w:color w:val="000000" w:themeColor="text1"/>
+          <w:lang w:val="en-US"/>
+        </w:rPr>
+        <w:t xml:space="preserve"> DNA methylation </w:t>
+      </w:r>
+      <w:r>
+        <w:rPr>
+          <w:color w:val="000000" w:themeColor="text1"/>
+          <w:lang w:val="en-US"/>
+        </w:rPr>
+        <w:t>contributes to</w:t>
+      </w:r>
+      <w:r>
+        <w:rPr>
+          <w:color w:val="000000" w:themeColor="text1"/>
+          <w:lang w:val="en-US"/>
+        </w:rPr>
+        <w:t xml:space="preserve"> the</w:t>
+      </w:r>
+      <w:r>
+        <w:rPr>
+          <w:color w:val="000000" w:themeColor="text1"/>
+          <w:lang w:val="en-US"/>
+        </w:rPr>
+        <w:t xml:space="preserve"> precision of the molecular clock</w:t>
+      </w:r>
+      <w:r>
+        <w:rPr>
+          <w:color w:val="000000" w:themeColor="text1"/>
+          <w:lang w:val="en-US"/>
+        </w:rPr>
+        <w:t xml:space="preserve"> – as I mentioned with the example of the BMAL clock gene</w:t>
+      </w:r>
+      <w:r>
+        <w:rPr>
           <w:color w:val="000000" w:themeColor="text1"/>
           <w:lang w:val="en-US"/>
         </w:rPr>
@@ -1514,41 +2035,24 @@
       </w:r>
       <w:r>
         <w:rPr>
-          <w:rFonts w:ascii="Times New Roman" w:hAnsi="Times New Roman" w:cs="Times New Roman"/>
-          <w:color w:val="222222"/>
-          <w:shd w:val="clear" w:color="auto" w:fill="FFFFFF"/>
-        </w:rPr>
-        <w:t>DISC1 contributes to the core circadian system by regulating BMAL1 stability</w:t>
-      </w:r>
-      <w:r>
-        <w:rPr>
-          <w:rFonts w:ascii="Times New Roman" w:hAnsi="Times New Roman" w:cs="Times New Roman"/>
-          <w:color w:val="222222"/>
-          <w:shd w:val="clear" w:color="auto" w:fill="FFFFFF"/>
-          <w:lang w:val="en-US"/>
-        </w:rPr>
-        <w:t xml:space="preserve"> -</w:t>
-      </w:r>
-      <w:r>
-        <w:rPr>
-          <w:rFonts w:ascii="Times New Roman" w:hAnsi="Times New Roman" w:cs="Times New Roman"/>
+          <w:color w:val="000000" w:themeColor="text1"/>
+          <w:lang w:val="en-US"/>
         </w:rPr>
         <w:t xml:space="preserve"> </w:t>
       </w:r>
-      <w:r>
-        <w:rPr>
-          <w:rFonts w:ascii="Times New Roman" w:hAnsi="Times New Roman" w:cs="Times New Roman"/>
-          <w:color w:val="222222"/>
-          <w:shd w:val="clear" w:color="auto" w:fill="FFFFFF"/>
-          <w:lang w:val="en-US"/>
-        </w:rPr>
-        <w:t>DISC1 in SCZ has a protective role for BMAL1</w:t>
-      </w:r>
-    </w:p>
-    <w:p>
-      <w:pPr>
-        <w:rPr>
-          <w:color w:val="000000" w:themeColor="text1"/>
+    </w:p>
+    <w:p>
+      <w:pPr>
+        <w:rPr>
+          <w:color w:val="000000" w:themeColor="text1"/>
+          <w:lang w:val="en-US"/>
+        </w:rPr>
+      </w:pPr>
+    </w:p>
+    <w:p>
+      <w:pPr>
+        <w:rPr>
+          <w:color w:val="FF0000"/>
           <w:lang w:val="en-US"/>
         </w:rPr>
       </w:pPr>
@@ -1572,59 +2076,6 @@
           <w:color w:val="FF0000"/>
           <w:lang w:val="en-US"/>
         </w:rPr>
-        <w:t>9</w:t>
-      </w:r>
-      <w:r>
-        <w:rPr>
-          <w:color w:val="FF0000"/>
-          <w:lang w:val="en-US"/>
-        </w:rPr>
-        <w:t xml:space="preserve">: Time-naïve </w:t>
-      </w:r>
-      <w:proofErr w:type="spellStart"/>
-      <w:r>
-        <w:rPr>
-          <w:color w:val="FF0000"/>
-          <w:lang w:val="en-US"/>
-        </w:rPr>
-        <w:t>DNAm</w:t>
-      </w:r>
-      <w:proofErr w:type="spellEnd"/>
-      <w:r>
-        <w:rPr>
-          <w:color w:val="FF0000"/>
-          <w:lang w:val="en-US"/>
-        </w:rPr>
-        <w:t xml:space="preserve"> measurement</w:t>
-      </w:r>
-    </w:p>
-    <w:p>
-      <w:pPr>
-        <w:rPr>
-          <w:color w:val="FF0000"/>
-          <w:lang w:val="en-US"/>
-        </w:rPr>
-      </w:pPr>
-    </w:p>
-    <w:p>
-      <w:pPr>
-        <w:rPr>
-          <w:color w:val="FF0000"/>
-          <w:lang w:val="en-US"/>
-        </w:rPr>
-      </w:pPr>
-      <w:r>
-        <w:rPr>
-          <w:color w:val="FF0000"/>
-          <w:lang w:val="en-US"/>
-        </w:rPr>
-        <w:t xml:space="preserve">Slide </w:t>
-      </w:r>
-      <w:r>
-        <w:rPr>
-          <w:color w:val="FF0000"/>
-          <w:lang w:val="en-US"/>
-        </w:rPr>
         <w:t>1</w:t>
       </w:r>
       <w:r>
@@ -1632,294 +2083,6 @@
           <w:color w:val="FF0000"/>
           <w:lang w:val="en-US"/>
         </w:rPr>
-        <w:t>0</w:t>
-      </w:r>
-      <w:r>
-        <w:rPr>
-          <w:color w:val="FF0000"/>
-          <w:lang w:val="en-US"/>
-        </w:rPr>
-        <w:t xml:space="preserve">:  Time-sensitive </w:t>
-      </w:r>
-      <w:proofErr w:type="spellStart"/>
-      <w:r>
-        <w:rPr>
-          <w:color w:val="FF0000"/>
-          <w:lang w:val="en-US"/>
-        </w:rPr>
-        <w:t>DNAm</w:t>
-      </w:r>
-      <w:proofErr w:type="spellEnd"/>
-      <w:r>
-        <w:rPr>
-          <w:color w:val="FF0000"/>
-          <w:lang w:val="en-US"/>
-        </w:rPr>
-        <w:t xml:space="preserve"> measurement</w:t>
-      </w:r>
-    </w:p>
-    <w:p>
-      <w:pPr>
-        <w:rPr>
-          <w:color w:val="FF0000"/>
-          <w:lang w:val="en-US"/>
-        </w:rPr>
-      </w:pPr>
-    </w:p>
-    <w:p>
-      <w:pPr>
-        <w:jc w:val="both"/>
-        <w:rPr>
-          <w:color w:val="000000" w:themeColor="text1"/>
-          <w:lang w:val="en-US"/>
-        </w:rPr>
-      </w:pPr>
-      <w:r>
-        <w:rPr>
-          <w:color w:val="000000" w:themeColor="text1"/>
-          <w:lang w:val="en-US"/>
-        </w:rPr>
-        <w:t>Mention something about cases and controls being out of phase.</w:t>
-      </w:r>
-    </w:p>
-    <w:p>
-      <w:pPr>
-        <w:rPr>
-          <w:color w:val="FF0000"/>
-          <w:lang w:val="en-US"/>
-        </w:rPr>
-      </w:pPr>
-    </w:p>
-    <w:p>
-      <w:pPr>
-        <w:rPr>
-          <w:color w:val="FF0000"/>
-          <w:lang w:val="en-US"/>
-        </w:rPr>
-      </w:pPr>
-      <w:r>
-        <w:rPr>
-          <w:color w:val="FF0000"/>
-          <w:lang w:val="en-US"/>
-        </w:rPr>
-        <w:t xml:space="preserve">Slide </w:t>
-      </w:r>
-      <w:r>
-        <w:rPr>
-          <w:color w:val="FF0000"/>
-          <w:lang w:val="en-US"/>
-        </w:rPr>
-        <w:t>1</w:t>
-      </w:r>
-      <w:r>
-        <w:rPr>
-          <w:color w:val="FF0000"/>
-          <w:lang w:val="en-US"/>
-        </w:rPr>
-        <w:t>2</w:t>
-      </w:r>
-      <w:r>
-        <w:rPr>
-          <w:color w:val="FF0000"/>
-          <w:lang w:val="en-US"/>
-        </w:rPr>
-        <w:t xml:space="preserve">: Project 1 </w:t>
-      </w:r>
-    </w:p>
-    <w:p>
-      <w:pPr>
-        <w:rPr>
-          <w:color w:val="FF0000"/>
-          <w:lang w:val="en-US"/>
-        </w:rPr>
-      </w:pPr>
-    </w:p>
-    <w:p>
-      <w:pPr>
-        <w:jc w:val="both"/>
-        <w:rPr>
-          <w:color w:val="000000" w:themeColor="text1"/>
-          <w:lang w:val="en-US"/>
-        </w:rPr>
-      </w:pPr>
-      <w:r>
-        <w:rPr>
-          <w:color w:val="000000" w:themeColor="text1"/>
-          <w:lang w:val="en-US"/>
-        </w:rPr>
-        <w:t>W</w:t>
-      </w:r>
-      <w:r>
-        <w:rPr>
-          <w:color w:val="000000" w:themeColor="text1"/>
-          <w:lang w:val="en-US"/>
-        </w:rPr>
-        <w:t xml:space="preserve">e decided to look closer at this issue of time, in relation to our samples.  I am introducing a painting here as a bridge to the clinic.  The painter Eugene </w:t>
-      </w:r>
-      <w:proofErr w:type="spellStart"/>
-      <w:r>
-        <w:rPr>
-          <w:color w:val="000000" w:themeColor="text1"/>
-          <w:lang w:val="en-US"/>
-        </w:rPr>
-        <w:t>Gabritschevsky</w:t>
-      </w:r>
-      <w:proofErr w:type="spellEnd"/>
-      <w:r>
-        <w:rPr>
-          <w:color w:val="000000" w:themeColor="text1"/>
-          <w:lang w:val="en-US"/>
-        </w:rPr>
-        <w:t xml:space="preserve"> was a Russian biologist and geneticist who spent half of his adult life in an institution being treated for psychosis.  In this painting he portrays light at the horizon – it is not certain if </w:t>
-      </w:r>
-      <w:r>
-        <w:rPr>
-          <w:color w:val="000000" w:themeColor="text1"/>
-          <w:lang w:val="en-US"/>
-        </w:rPr>
-        <w:t xml:space="preserve">he saw this light when he arose in the morning, or if he had been up all night.  What we do know is that light is a strong external cue that entrains circadian rhythms in the central pacemaker in the brain which then </w:t>
-      </w:r>
-      <w:r>
-        <w:rPr>
-          <w:color w:val="000000" w:themeColor="text1"/>
-          <w:lang w:val="en-US"/>
-        </w:rPr>
-        <w:t>directs</w:t>
-      </w:r>
-      <w:r>
-        <w:rPr>
-          <w:color w:val="000000" w:themeColor="text1"/>
-          <w:lang w:val="en-US"/>
-        </w:rPr>
-        <w:t xml:space="preserve"> rhythms in cell</w:t>
-      </w:r>
-      <w:r>
-        <w:rPr>
-          <w:color w:val="000000" w:themeColor="text1"/>
-          <w:lang w:val="en-US"/>
-        </w:rPr>
-        <w:t>ular activity throughout the body, affecting physiology and behavior (Hastings, et al, 2018).</w:t>
-      </w:r>
-      <w:r>
-        <w:rPr>
-          <w:color w:val="000000" w:themeColor="text1"/>
-          <w:lang w:val="en-US"/>
-        </w:rPr>
-        <w:t xml:space="preserve"> </w:t>
-      </w:r>
-      <w:r>
-        <w:rPr>
-          <w:color w:val="000000" w:themeColor="text1"/>
-          <w:lang w:val="en-US"/>
-        </w:rPr>
-        <w:t>Virtually all cells display circadian rhythms, including w</w:t>
-      </w:r>
-      <w:r>
-        <w:rPr>
-          <w:color w:val="000000" w:themeColor="text1"/>
-          <w:lang w:val="en-US"/>
-        </w:rPr>
-        <w:t xml:space="preserve">hite blood cells </w:t>
-      </w:r>
-      <w:r>
-        <w:rPr>
-          <w:color w:val="000000" w:themeColor="text1"/>
-          <w:lang w:val="en-US"/>
-        </w:rPr>
-        <w:t>and</w:t>
-      </w:r>
-      <w:r>
-        <w:rPr>
-          <w:color w:val="000000" w:themeColor="text1"/>
-          <w:lang w:val="en-US"/>
-        </w:rPr>
-        <w:t xml:space="preserve"> DNA methylation </w:t>
-      </w:r>
-      <w:r>
-        <w:rPr>
-          <w:color w:val="000000" w:themeColor="text1"/>
-          <w:lang w:val="en-US"/>
-        </w:rPr>
-        <w:t>contributes to</w:t>
-      </w:r>
-      <w:r>
-        <w:rPr>
-          <w:color w:val="000000" w:themeColor="text1"/>
-          <w:lang w:val="en-US"/>
-        </w:rPr>
-        <w:t xml:space="preserve"> the</w:t>
-      </w:r>
-      <w:r>
-        <w:rPr>
-          <w:color w:val="000000" w:themeColor="text1"/>
-          <w:lang w:val="en-US"/>
-        </w:rPr>
-        <w:t xml:space="preserve"> precision of the molecular clock</w:t>
-      </w:r>
-      <w:r>
-        <w:rPr>
-          <w:color w:val="000000" w:themeColor="text1"/>
-          <w:lang w:val="en-US"/>
-        </w:rPr>
-        <w:t xml:space="preserve"> – as I mentioned with the example of the BMAL clock gene</w:t>
-      </w:r>
-      <w:r>
-        <w:rPr>
-          <w:color w:val="000000" w:themeColor="text1"/>
-          <w:lang w:val="en-US"/>
-        </w:rPr>
-        <w:t xml:space="preserve">. </w:t>
-      </w:r>
-      <w:r>
-        <w:rPr>
-          <w:color w:val="000000" w:themeColor="text1"/>
-          <w:lang w:val="en-US"/>
-        </w:rPr>
-        <w:t xml:space="preserve"> </w:t>
-      </w:r>
-    </w:p>
-    <w:p>
-      <w:pPr>
-        <w:rPr>
-          <w:color w:val="000000" w:themeColor="text1"/>
-          <w:lang w:val="en-US"/>
-        </w:rPr>
-      </w:pPr>
-    </w:p>
-    <w:p>
-      <w:pPr>
-        <w:rPr>
-          <w:color w:val="FF0000"/>
-          <w:lang w:val="en-US"/>
-        </w:rPr>
-      </w:pPr>
-    </w:p>
-    <w:p>
-      <w:pPr>
-        <w:rPr>
-          <w:color w:val="FF0000"/>
-          <w:lang w:val="en-US"/>
-        </w:rPr>
-      </w:pPr>
-      <w:r>
-        <w:rPr>
-          <w:color w:val="FF0000"/>
-          <w:lang w:val="en-US"/>
-        </w:rPr>
-        <w:t xml:space="preserve">Slide </w:t>
-      </w:r>
-      <w:r>
-        <w:rPr>
-          <w:color w:val="FF0000"/>
-          <w:lang w:val="en-US"/>
-        </w:rPr>
-        <w:t>1</w:t>
-      </w:r>
-      <w:r>
-        <w:rPr>
-          <w:color w:val="FF0000"/>
-          <w:lang w:val="en-US"/>
-        </w:rPr>
         <w:t>3</w:t>
       </w:r>
       <w:r>
@@ -1965,7 +2128,6 @@
           <w:color w:val="000000" w:themeColor="text1"/>
           <w:lang w:val="en-US"/>
         </w:rPr>
-        <w:lastRenderedPageBreak/>
         <w:t xml:space="preserve">2. Estimated cell-type proportions from </w:t>
       </w:r>
       <w:proofErr w:type="spellStart"/>
@@ -3438,6 +3600,7 @@
           <w:color w:val="FF0000"/>
           <w:lang w:val="en-US"/>
         </w:rPr>
+        <w:lastRenderedPageBreak/>
         <w:t xml:space="preserve">Slide </w:t>
       </w:r>
       <w:r>
@@ -3902,7 +4065,6 @@
           <w:color w:val="000000" w:themeColor="text1"/>
           <w:lang w:val="en-US"/>
         </w:rPr>
-        <w:lastRenderedPageBreak/>
         <w:t xml:space="preserve">Painting of “twins” </w:t>
       </w:r>
     </w:p>
@@ -4441,225 +4603,6 @@
           <w:color w:val="FF0000"/>
           <w:lang w:val="en-US"/>
         </w:rPr>
-        <w:t>Slide 2</w:t>
-      </w:r>
-      <w:r>
-        <w:rPr>
-          <w:color w:val="FF0000"/>
-          <w:lang w:val="en-US"/>
-        </w:rPr>
-        <w:t>4</w:t>
-      </w:r>
-      <w:r>
-        <w:rPr>
-          <w:color w:val="FF0000"/>
-          <w:lang w:val="en-US"/>
-        </w:rPr>
-        <w:t>: Methods Project 3</w:t>
-      </w:r>
-    </w:p>
-    <w:p>
-      <w:pPr>
-        <w:rPr>
-          <w:color w:val="FF0000"/>
-          <w:lang w:val="en-US"/>
-        </w:rPr>
-      </w:pPr>
-    </w:p>
-    <w:p>
-      <w:pPr>
-        <w:rPr>
-          <w:color w:val="000000" w:themeColor="text1"/>
-          <w:lang w:val="en-US"/>
-        </w:rPr>
-      </w:pPr>
-      <w:r>
-        <w:rPr>
-          <w:color w:val="000000" w:themeColor="text1"/>
-          <w:lang w:val="en-US"/>
-        </w:rPr>
-        <w:t xml:space="preserve">Select SCZ and BPD cases from Project 2 </w:t>
-      </w:r>
-    </w:p>
-    <w:p>
-      <w:pPr>
-        <w:rPr>
-          <w:color w:val="000000" w:themeColor="text1"/>
-          <w:lang w:val="en-US"/>
-        </w:rPr>
-      </w:pPr>
-      <w:r>
-        <w:rPr>
-          <w:color w:val="000000" w:themeColor="text1"/>
-          <w:lang w:val="en-US"/>
-        </w:rPr>
-        <w:t xml:space="preserve">1. Extract </w:t>
-      </w:r>
-      <w:proofErr w:type="spellStart"/>
-      <w:r>
-        <w:rPr>
-          <w:color w:val="000000" w:themeColor="text1"/>
-          <w:lang w:val="en-US"/>
-        </w:rPr>
-        <w:t>CpGs</w:t>
-      </w:r>
-      <w:proofErr w:type="spellEnd"/>
-      <w:r>
-        <w:rPr>
-          <w:color w:val="000000" w:themeColor="text1"/>
-          <w:lang w:val="en-US"/>
-        </w:rPr>
-        <w:t xml:space="preserve"> associated with antipsychotics from Project 2 </w:t>
-      </w:r>
-    </w:p>
-    <w:p>
-      <w:pPr>
-        <w:rPr>
-          <w:color w:val="000000" w:themeColor="text1"/>
-          <w:lang w:val="en-US"/>
-        </w:rPr>
-      </w:pPr>
-      <w:r>
-        <w:rPr>
-          <w:color w:val="000000" w:themeColor="text1"/>
-          <w:lang w:val="en-US"/>
-        </w:rPr>
-        <w:t xml:space="preserve">2. Model: </w:t>
-      </w:r>
-      <w:proofErr w:type="spellStart"/>
-      <w:r>
-        <w:rPr>
-          <w:color w:val="000000" w:themeColor="text1"/>
-          <w:lang w:val="en-US"/>
-        </w:rPr>
-        <w:t>DNAm</w:t>
-      </w:r>
-      <w:proofErr w:type="spellEnd"/>
-      <w:r>
-        <w:rPr>
-          <w:color w:val="000000" w:themeColor="text1"/>
-          <w:lang w:val="en-US"/>
-        </w:rPr>
-        <w:t xml:space="preserve"> ~ SCZ_BDP + Age + Sex + Smoking + Cells + Technical +</w:t>
-      </w:r>
-      <w:r>
-        <w:rPr>
-          <w:rFonts w:ascii="Cambria Math" w:hAnsi="Cambria Math" w:cs="Cambria Math"/>
-          <w:color w:val="000000" w:themeColor="text1"/>
-          <w:lang w:val="en-US"/>
-        </w:rPr>
-        <w:t>𝜺</w:t>
-      </w:r>
-    </w:p>
-    <w:p>
-      <w:pPr>
-        <w:rPr>
-          <w:color w:val="000000" w:themeColor="text1"/>
-          <w:lang w:val="en-US"/>
-        </w:rPr>
-      </w:pPr>
-      <w:r>
-        <w:rPr>
-          <w:color w:val="000000" w:themeColor="text1"/>
-          <w:lang w:val="en-US"/>
-        </w:rPr>
-        <w:t xml:space="preserve">3. ENCODE reference  </w:t>
-      </w:r>
-    </w:p>
-    <w:p>
-      <w:pPr>
-        <w:rPr>
-          <w:color w:val="000000" w:themeColor="text1"/>
-          <w:lang w:val="en-US"/>
-        </w:rPr>
-      </w:pPr>
-      <w:r>
-        <w:rPr>
-          <w:color w:val="000000" w:themeColor="text1"/>
-          <w:lang w:val="en-US"/>
-        </w:rPr>
-        <w:t xml:space="preserve">4. GSEA analysis  </w:t>
-      </w:r>
-    </w:p>
-    <w:p>
-      <w:pPr>
-        <w:rPr>
-          <w:color w:val="000000" w:themeColor="text1"/>
-          <w:lang w:val="en-US"/>
-        </w:rPr>
-      </w:pPr>
-      <w:r>
-        <w:rPr>
-          <w:color w:val="000000" w:themeColor="text1"/>
-          <w:lang w:val="en-US"/>
-        </w:rPr>
-        <w:t>5. Pathway analysis (GREAT)</w:t>
-      </w:r>
-    </w:p>
-    <w:p>
-      <w:pPr>
-        <w:rPr>
-          <w:color w:val="FF0000"/>
-          <w:lang w:val="en-US"/>
-        </w:rPr>
-      </w:pPr>
-    </w:p>
-    <w:p>
-      <w:pPr>
-        <w:rPr>
-          <w:color w:val="FF0000"/>
-          <w:lang w:val="en-US"/>
-        </w:rPr>
-      </w:pPr>
-      <w:r>
-        <w:rPr>
-          <w:color w:val="FF0000"/>
-          <w:lang w:val="en-US"/>
-        </w:rPr>
-        <w:t>Slide 2</w:t>
-      </w:r>
-      <w:r>
-        <w:rPr>
-          <w:color w:val="FF0000"/>
-          <w:lang w:val="en-US"/>
-        </w:rPr>
-        <w:t>5</w:t>
-      </w:r>
-      <w:r>
-        <w:rPr>
-          <w:color w:val="FF0000"/>
-          <w:lang w:val="en-US"/>
-        </w:rPr>
-        <w:t>:  References</w:t>
-      </w:r>
-    </w:p>
-    <w:p>
-      <w:pPr>
-        <w:rPr>
-          <w:color w:val="FF0000"/>
-          <w:lang w:val="en-US"/>
-        </w:rPr>
-      </w:pPr>
-    </w:p>
-    <w:p>
-      <w:pPr>
-        <w:rPr>
-          <w:color w:val="FF0000"/>
-          <w:lang w:val="en-US"/>
-        </w:rPr>
-      </w:pPr>
-    </w:p>
-    <w:p>
-      <w:pPr>
-        <w:rPr>
-          <w:lang w:val="en-US"/>
-        </w:rPr>
-      </w:pPr>
-      <w:r>
-        <w:rPr>
-          <w:color w:val="FF0000"/>
-          <w:lang w:val="en-US"/>
-        </w:rPr>
         <w:lastRenderedPageBreak/>
         <w:t>Slide 2</w:t>
       </w:r>
@@ -4668,6 +4611,225 @@
           <w:color w:val="FF0000"/>
           <w:lang w:val="en-US"/>
         </w:rPr>
+        <w:t>4</w:t>
+      </w:r>
+      <w:r>
+        <w:rPr>
+          <w:color w:val="FF0000"/>
+          <w:lang w:val="en-US"/>
+        </w:rPr>
+        <w:t>: Methods Project 3</w:t>
+      </w:r>
+    </w:p>
+    <w:p>
+      <w:pPr>
+        <w:rPr>
+          <w:color w:val="FF0000"/>
+          <w:lang w:val="en-US"/>
+        </w:rPr>
+      </w:pPr>
+    </w:p>
+    <w:p>
+      <w:pPr>
+        <w:rPr>
+          <w:color w:val="000000" w:themeColor="text1"/>
+          <w:lang w:val="en-US"/>
+        </w:rPr>
+      </w:pPr>
+      <w:r>
+        <w:rPr>
+          <w:color w:val="000000" w:themeColor="text1"/>
+          <w:lang w:val="en-US"/>
+        </w:rPr>
+        <w:t xml:space="preserve">Select SCZ and BPD cases from Project 2 </w:t>
+      </w:r>
+    </w:p>
+    <w:p>
+      <w:pPr>
+        <w:rPr>
+          <w:color w:val="000000" w:themeColor="text1"/>
+          <w:lang w:val="en-US"/>
+        </w:rPr>
+      </w:pPr>
+      <w:r>
+        <w:rPr>
+          <w:color w:val="000000" w:themeColor="text1"/>
+          <w:lang w:val="en-US"/>
+        </w:rPr>
+        <w:t xml:space="preserve">1. Extract </w:t>
+      </w:r>
+      <w:proofErr w:type="spellStart"/>
+      <w:r>
+        <w:rPr>
+          <w:color w:val="000000" w:themeColor="text1"/>
+          <w:lang w:val="en-US"/>
+        </w:rPr>
+        <w:t>CpGs</w:t>
+      </w:r>
+      <w:proofErr w:type="spellEnd"/>
+      <w:r>
+        <w:rPr>
+          <w:color w:val="000000" w:themeColor="text1"/>
+          <w:lang w:val="en-US"/>
+        </w:rPr>
+        <w:t xml:space="preserve"> associated with antipsychotics from Project 2 </w:t>
+      </w:r>
+    </w:p>
+    <w:p>
+      <w:pPr>
+        <w:rPr>
+          <w:color w:val="000000" w:themeColor="text1"/>
+          <w:lang w:val="en-US"/>
+        </w:rPr>
+      </w:pPr>
+      <w:r>
+        <w:rPr>
+          <w:color w:val="000000" w:themeColor="text1"/>
+          <w:lang w:val="en-US"/>
+        </w:rPr>
+        <w:t xml:space="preserve">2. Model: </w:t>
+      </w:r>
+      <w:proofErr w:type="spellStart"/>
+      <w:r>
+        <w:rPr>
+          <w:color w:val="000000" w:themeColor="text1"/>
+          <w:lang w:val="en-US"/>
+        </w:rPr>
+        <w:t>DNAm</w:t>
+      </w:r>
+      <w:proofErr w:type="spellEnd"/>
+      <w:r>
+        <w:rPr>
+          <w:color w:val="000000" w:themeColor="text1"/>
+          <w:lang w:val="en-US"/>
+        </w:rPr>
+        <w:t xml:space="preserve"> ~ SCZ_BDP + Age + Sex + Smoking + Cells + Technical +</w:t>
+      </w:r>
+      <w:r>
+        <w:rPr>
+          <w:rFonts w:ascii="Cambria Math" w:hAnsi="Cambria Math" w:cs="Cambria Math"/>
+          <w:color w:val="000000" w:themeColor="text1"/>
+          <w:lang w:val="en-US"/>
+        </w:rPr>
+        <w:t>𝜺</w:t>
+      </w:r>
+    </w:p>
+    <w:p>
+      <w:pPr>
+        <w:rPr>
+          <w:color w:val="000000" w:themeColor="text1"/>
+          <w:lang w:val="en-US"/>
+        </w:rPr>
+      </w:pPr>
+      <w:r>
+        <w:rPr>
+          <w:color w:val="000000" w:themeColor="text1"/>
+          <w:lang w:val="en-US"/>
+        </w:rPr>
+        <w:t xml:space="preserve">3. ENCODE reference  </w:t>
+      </w:r>
+    </w:p>
+    <w:p>
+      <w:pPr>
+        <w:rPr>
+          <w:color w:val="000000" w:themeColor="text1"/>
+          <w:lang w:val="en-US"/>
+        </w:rPr>
+      </w:pPr>
+      <w:r>
+        <w:rPr>
+          <w:color w:val="000000" w:themeColor="text1"/>
+          <w:lang w:val="en-US"/>
+        </w:rPr>
+        <w:t xml:space="preserve">4. GSEA analysis  </w:t>
+      </w:r>
+    </w:p>
+    <w:p>
+      <w:pPr>
+        <w:rPr>
+          <w:color w:val="000000" w:themeColor="text1"/>
+          <w:lang w:val="en-US"/>
+        </w:rPr>
+      </w:pPr>
+      <w:r>
+        <w:rPr>
+          <w:color w:val="000000" w:themeColor="text1"/>
+          <w:lang w:val="en-US"/>
+        </w:rPr>
+        <w:t>5. Pathway analysis (GREAT)</w:t>
+      </w:r>
+    </w:p>
+    <w:p>
+      <w:pPr>
+        <w:rPr>
+          <w:color w:val="FF0000"/>
+          <w:lang w:val="en-US"/>
+        </w:rPr>
+      </w:pPr>
+    </w:p>
+    <w:p>
+      <w:pPr>
+        <w:rPr>
+          <w:color w:val="FF0000"/>
+          <w:lang w:val="en-US"/>
+        </w:rPr>
+      </w:pPr>
+      <w:r>
+        <w:rPr>
+          <w:color w:val="FF0000"/>
+          <w:lang w:val="en-US"/>
+        </w:rPr>
+        <w:t>Slide 2</w:t>
+      </w:r>
+      <w:r>
+        <w:rPr>
+          <w:color w:val="FF0000"/>
+          <w:lang w:val="en-US"/>
+        </w:rPr>
+        <w:t>5</w:t>
+      </w:r>
+      <w:r>
+        <w:rPr>
+          <w:color w:val="FF0000"/>
+          <w:lang w:val="en-US"/>
+        </w:rPr>
+        <w:t>:  References</w:t>
+      </w:r>
+    </w:p>
+    <w:p>
+      <w:pPr>
+        <w:rPr>
+          <w:color w:val="FF0000"/>
+          <w:lang w:val="en-US"/>
+        </w:rPr>
+      </w:pPr>
+    </w:p>
+    <w:p>
+      <w:pPr>
+        <w:rPr>
+          <w:color w:val="FF0000"/>
+          <w:lang w:val="en-US"/>
+        </w:rPr>
+      </w:pPr>
+    </w:p>
+    <w:p>
+      <w:pPr>
+        <w:rPr>
+          <w:lang w:val="en-US"/>
+        </w:rPr>
+      </w:pPr>
+      <w:r>
+        <w:rPr>
+          <w:color w:val="FF0000"/>
+          <w:lang w:val="en-US"/>
+        </w:rPr>
+        <w:t>Slide 2</w:t>
+      </w:r>
+      <w:r>
+        <w:rPr>
+          <w:color w:val="FF0000"/>
+          <w:lang w:val="en-US"/>
+        </w:rPr>
         <w:t>6</w:t>
       </w:r>
       <w:r>
@@ -5100,6 +5262,7 @@
           <w:color w:val="000000" w:themeColor="text1"/>
           <w:lang w:val="en-US"/>
         </w:rPr>
+        <w:lastRenderedPageBreak/>
         <w:t xml:space="preserve">Effects of AP on </w:t>
       </w:r>
       <w:proofErr w:type="spellStart"/>
@@ -5849,7 +6012,7 @@
         <w:rFonts w:ascii="Calibri" w:eastAsiaTheme="minorHAnsi" w:hAnsi="Calibri" w:cs="Calibri" w:hint="default"/>
       </w:rPr>
     </w:lvl>
-    <w:lvl w:ilvl="1" w:tplc="08090003" w:tentative="1">
+    <w:lvl w:ilvl="1" w:tplc="08090003">
       <w:start w:val="1"/>
       <w:numFmt w:val="bullet"/>
       <w:lvlText w:val="o"/>

</xml_diff>

<commit_message>
update notes and script
</commit_message>
<xml_diff>
--- a/Midway_pres_Nov25.docx
+++ b/Midway_pres_Nov25.docx
@@ -1818,7 +1818,128 @@
           <w:color w:val="000000" w:themeColor="text1"/>
           <w:lang w:val="en-US"/>
         </w:rPr>
-        <w:t xml:space="preserve">White blood cells oscillate with circadian rhythms suggesting that </w:t>
+        <w:t>- blood collection - office hours</w:t>
+      </w:r>
+    </w:p>
+    <w:p>
+      <w:pPr>
+        <w:rPr>
+          <w:color w:val="000000" w:themeColor="text1"/>
+          <w:lang w:val="en-US"/>
+        </w:rPr>
+      </w:pPr>
+      <w:r>
+        <w:rPr>
+          <w:color w:val="000000" w:themeColor="text1"/>
+          <w:lang w:val="en-US"/>
+        </w:rPr>
+        <w:t>- assume same time - cases/controls</w:t>
+      </w:r>
+    </w:p>
+    <w:p>
+      <w:pPr>
+        <w:rPr>
+          <w:color w:val="000000" w:themeColor="text1"/>
+          <w:lang w:val="en-US"/>
+        </w:rPr>
+      </w:pPr>
+      <w:r>
+        <w:rPr>
+          <w:color w:val="000000" w:themeColor="text1"/>
+          <w:lang w:val="en-US"/>
+        </w:rPr>
+        <w:t>- black lines - oscillation profiles</w:t>
+      </w:r>
+    </w:p>
+    <w:p>
+      <w:pPr>
+        <w:rPr>
+          <w:color w:val="000000" w:themeColor="text1"/>
+          <w:lang w:val="en-US"/>
+        </w:rPr>
+      </w:pPr>
+      <w:r>
+        <w:rPr>
+          <w:color w:val="000000" w:themeColor="text1"/>
+          <w:lang w:val="en-US"/>
+        </w:rPr>
+        <w:t>- red dots - collection time</w:t>
+      </w:r>
+    </w:p>
+    <w:p>
+      <w:pPr>
+        <w:rPr>
+          <w:color w:val="FF0000"/>
+          <w:lang w:val="en-US"/>
+        </w:rPr>
+      </w:pPr>
+    </w:p>
+    <w:p>
+      <w:pPr>
+        <w:rPr>
+          <w:color w:val="FF0000"/>
+          <w:lang w:val="en-US"/>
+        </w:rPr>
+      </w:pPr>
+      <w:r>
+        <w:rPr>
+          <w:color w:val="FF0000"/>
+          <w:lang w:val="en-US"/>
+        </w:rPr>
+        <w:t xml:space="preserve">Slide </w:t>
+      </w:r>
+      <w:r>
+        <w:rPr>
+          <w:color w:val="FF0000"/>
+          <w:lang w:val="en-US"/>
+        </w:rPr>
+        <w:t>1</w:t>
+      </w:r>
+      <w:r>
+        <w:rPr>
+          <w:color w:val="FF0000"/>
+          <w:lang w:val="en-US"/>
+        </w:rPr>
+        <w:t>0</w:t>
+      </w:r>
+      <w:r>
+        <w:rPr>
+          <w:color w:val="FF0000"/>
+          <w:lang w:val="en-US"/>
+        </w:rPr>
+        <w:t xml:space="preserve">: Project 1 </w:t>
+      </w:r>
+    </w:p>
+    <w:p>
+      <w:pPr>
+        <w:rPr>
+          <w:color w:val="FF0000"/>
+          <w:lang w:val="en-US"/>
+        </w:rPr>
+      </w:pPr>
+    </w:p>
+    <w:p>
+      <w:pPr>
+        <w:jc w:val="both"/>
+        <w:rPr>
+          <w:color w:val="000000" w:themeColor="text1"/>
+          <w:lang w:val="en-US"/>
+        </w:rPr>
+      </w:pPr>
+      <w:r>
+        <w:rPr>
+          <w:color w:val="000000" w:themeColor="text1"/>
+          <w:lang w:val="en-US"/>
+        </w:rPr>
+        <w:lastRenderedPageBreak/>
+        <w:t>W</w:t>
+      </w:r>
+      <w:r>
+        <w:rPr>
+          <w:color w:val="000000" w:themeColor="text1"/>
+          <w:lang w:val="en-US"/>
+        </w:rPr>
+        <w:t xml:space="preserve">e decided to look closer at this issue of time, in relation to our samples.  I am introducing a painting here as a bridge to the clinic.  The painter Eugene </w:t>
       </w:r>
       <w:proofErr w:type="spellStart"/>
       <w:r>
@@ -1826,6 +1947,291 @@
           <w:color w:val="000000" w:themeColor="text1"/>
           <w:lang w:val="en-US"/>
         </w:rPr>
+        <w:t>Gabritschevsky</w:t>
+      </w:r>
+      <w:proofErr w:type="spellEnd"/>
+      <w:r>
+        <w:rPr>
+          <w:color w:val="000000" w:themeColor="text1"/>
+          <w:lang w:val="en-US"/>
+        </w:rPr>
+        <w:t xml:space="preserve"> was a Russian biologist and geneticist who spent half of his adult life in an institution being treated for psychosis.  In this painting he portrays light at the horizon – it is not certain if </w:t>
+      </w:r>
+      <w:r>
+        <w:rPr>
+          <w:color w:val="000000" w:themeColor="text1"/>
+          <w:lang w:val="en-US"/>
+        </w:rPr>
+        <w:t xml:space="preserve">he saw this light when he arose in the morning, or if he had been up all night.  What we do know is that light is a strong external cue that entrains circadian rhythms in the central pacemaker in the brain which then </w:t>
+      </w:r>
+      <w:r>
+        <w:rPr>
+          <w:color w:val="000000" w:themeColor="text1"/>
+          <w:lang w:val="en-US"/>
+        </w:rPr>
+        <w:t>directs</w:t>
+      </w:r>
+      <w:r>
+        <w:rPr>
+          <w:color w:val="000000" w:themeColor="text1"/>
+          <w:lang w:val="en-US"/>
+        </w:rPr>
+        <w:t xml:space="preserve"> rhythms in cell</w:t>
+      </w:r>
+      <w:r>
+        <w:rPr>
+          <w:color w:val="000000" w:themeColor="text1"/>
+          <w:lang w:val="en-US"/>
+        </w:rPr>
+        <w:t>ular activity throughout the body, affecting physiology and behavior (Hastings, et al, 2018).</w:t>
+      </w:r>
+      <w:r>
+        <w:rPr>
+          <w:color w:val="000000" w:themeColor="text1"/>
+          <w:lang w:val="en-US"/>
+        </w:rPr>
+        <w:t xml:space="preserve"> </w:t>
+      </w:r>
+      <w:r>
+        <w:rPr>
+          <w:color w:val="000000" w:themeColor="text1"/>
+          <w:lang w:val="en-US"/>
+        </w:rPr>
+        <w:t>Virtually all cells display circadian rhythms, including w</w:t>
+      </w:r>
+      <w:r>
+        <w:rPr>
+          <w:color w:val="000000" w:themeColor="text1"/>
+          <w:lang w:val="en-US"/>
+        </w:rPr>
+        <w:t xml:space="preserve">hite blood cells </w:t>
+      </w:r>
+      <w:r>
+        <w:rPr>
+          <w:color w:val="000000" w:themeColor="text1"/>
+          <w:lang w:val="en-US"/>
+        </w:rPr>
+        <w:t>and</w:t>
+      </w:r>
+      <w:r>
+        <w:rPr>
+          <w:color w:val="000000" w:themeColor="text1"/>
+          <w:lang w:val="en-US"/>
+        </w:rPr>
+        <w:t xml:space="preserve"> DNA methylation </w:t>
+      </w:r>
+      <w:r>
+        <w:rPr>
+          <w:color w:val="000000" w:themeColor="text1"/>
+          <w:lang w:val="en-US"/>
+        </w:rPr>
+        <w:t>contributes to</w:t>
+      </w:r>
+      <w:r>
+        <w:rPr>
+          <w:color w:val="000000" w:themeColor="text1"/>
+          <w:lang w:val="en-US"/>
+        </w:rPr>
+        <w:t xml:space="preserve"> the</w:t>
+      </w:r>
+      <w:r>
+        <w:rPr>
+          <w:color w:val="000000" w:themeColor="text1"/>
+          <w:lang w:val="en-US"/>
+        </w:rPr>
+        <w:t xml:space="preserve"> precision of the molecular clock</w:t>
+      </w:r>
+      <w:r>
+        <w:rPr>
+          <w:color w:val="000000" w:themeColor="text1"/>
+          <w:lang w:val="en-US"/>
+        </w:rPr>
+        <w:t xml:space="preserve"> – as I mentioned with the example of the BMAL clock gene</w:t>
+      </w:r>
+      <w:r>
+        <w:rPr>
+          <w:color w:val="000000" w:themeColor="text1"/>
+          <w:lang w:val="en-US"/>
+        </w:rPr>
+        <w:t xml:space="preserve">. </w:t>
+      </w:r>
+      <w:r>
+        <w:rPr>
+          <w:color w:val="000000" w:themeColor="text1"/>
+          <w:lang w:val="en-US"/>
+        </w:rPr>
+        <w:t xml:space="preserve"> </w:t>
+      </w:r>
+    </w:p>
+    <w:p>
+      <w:pPr>
+        <w:rPr>
+          <w:color w:val="000000" w:themeColor="text1"/>
+          <w:lang w:val="en-US"/>
+        </w:rPr>
+      </w:pPr>
+    </w:p>
+    <w:p>
+      <w:pPr>
+        <w:rPr>
+          <w:color w:val="FF0000"/>
+          <w:lang w:val="en-US"/>
+        </w:rPr>
+      </w:pPr>
+    </w:p>
+    <w:p>
+      <w:pPr>
+        <w:rPr>
+          <w:color w:val="FF0000"/>
+          <w:lang w:val="en-US"/>
+        </w:rPr>
+      </w:pPr>
+      <w:r>
+        <w:rPr>
+          <w:color w:val="FF0000"/>
+          <w:lang w:val="en-US"/>
+        </w:rPr>
+        <w:t xml:space="preserve">Slide </w:t>
+      </w:r>
+      <w:r>
+        <w:rPr>
+          <w:color w:val="FF0000"/>
+          <w:lang w:val="en-US"/>
+        </w:rPr>
+        <w:t>1</w:t>
+      </w:r>
+      <w:r>
+        <w:rPr>
+          <w:color w:val="FF0000"/>
+          <w:lang w:val="en-US"/>
+        </w:rPr>
+        <w:t>3</w:t>
+      </w:r>
+      <w:r>
+        <w:rPr>
+          <w:color w:val="FF0000"/>
+          <w:lang w:val="en-US"/>
+        </w:rPr>
+        <w:t xml:space="preserve">:  Methods </w:t>
+      </w:r>
+      <w:r>
+        <w:rPr>
+          <w:color w:val="FF0000"/>
+          <w:lang w:val="en-US"/>
+        </w:rPr>
+        <w:t xml:space="preserve">- </w:t>
+      </w:r>
+      <w:r>
+        <w:rPr>
+          <w:color w:val="FF0000"/>
+          <w:lang w:val="en-US"/>
+        </w:rPr>
+        <w:t>Pre-data analysis</w:t>
+      </w:r>
+    </w:p>
+    <w:p>
+      <w:pPr>
+        <w:rPr>
+          <w:color w:val="FF0000"/>
+          <w:lang w:val="en-US"/>
+        </w:rPr>
+      </w:pPr>
+    </w:p>
+    <w:p>
+      <w:pPr>
+        <w:rPr>
+          <w:color w:val="000000" w:themeColor="text1"/>
+          <w:lang w:val="en-US"/>
+        </w:rPr>
+      </w:pPr>
+      <w:r>
+        <w:rPr>
+          <w:color w:val="000000" w:themeColor="text1"/>
+          <w:lang w:val="en-US"/>
+        </w:rPr>
+        <w:t xml:space="preserve">DNA extraction from blood samples by FHI </w:t>
+      </w:r>
+    </w:p>
+    <w:p>
+      <w:pPr>
+        <w:rPr>
+          <w:color w:val="000000" w:themeColor="text1"/>
+          <w:lang w:val="en-US"/>
+        </w:rPr>
+      </w:pPr>
+      <w:r>
+        <w:rPr>
+          <w:color w:val="000000" w:themeColor="text1"/>
+          <w:lang w:val="en-US"/>
+        </w:rPr>
+        <w:t xml:space="preserve">1. State-of-the art microarray analysis: **Illumina EPIC 850K**  </w:t>
+      </w:r>
+    </w:p>
+    <w:p>
+      <w:pPr>
+        <w:rPr>
+          <w:color w:val="000000" w:themeColor="text1"/>
+          <w:lang w:val="en-US"/>
+        </w:rPr>
+      </w:pPr>
+      <w:r>
+        <w:rPr>
+          <w:color w:val="000000" w:themeColor="text1"/>
+          <w:lang w:val="en-US"/>
+        </w:rPr>
+        <w:t>2</w:t>
+      </w:r>
+      <w:r>
+        <w:rPr>
+          <w:color w:val="000000" w:themeColor="text1"/>
+          <w:lang w:val="en-US"/>
+        </w:rPr>
+        <w:t xml:space="preserve">. QC: Three phases of TOP methylation data </w:t>
+      </w:r>
+      <w:proofErr w:type="spellStart"/>
+      <w:r>
+        <w:rPr>
+          <w:color w:val="000000" w:themeColor="text1"/>
+          <w:lang w:val="en-US"/>
+        </w:rPr>
+        <w:t>QCed</w:t>
+      </w:r>
+      <w:proofErr w:type="spellEnd"/>
+      <w:r>
+        <w:rPr>
+          <w:color w:val="000000" w:themeColor="text1"/>
+          <w:lang w:val="en-US"/>
+        </w:rPr>
+        <w:t xml:space="preserve"> separately and then merged  </w:t>
+      </w:r>
+    </w:p>
+    <w:p>
+      <w:pPr>
+        <w:rPr>
+          <w:color w:val="000000" w:themeColor="text1"/>
+          <w:lang w:val="en-US"/>
+        </w:rPr>
+      </w:pPr>
+      <w:r>
+        <w:rPr>
+          <w:color w:val="000000" w:themeColor="text1"/>
+          <w:lang w:val="en-US"/>
+        </w:rPr>
+        <w:t>3</w:t>
+      </w:r>
+      <w:r>
+        <w:rPr>
+          <w:color w:val="000000" w:themeColor="text1"/>
+          <w:lang w:val="en-US"/>
+        </w:rPr>
+        <w:t xml:space="preserve">. Estimated cell-type proportions from </w:t>
+      </w:r>
+      <w:proofErr w:type="spellStart"/>
+      <w:r>
+        <w:rPr>
+          <w:color w:val="000000" w:themeColor="text1"/>
+          <w:lang w:val="en-US"/>
+        </w:rPr>
         <w:t>DNAm</w:t>
       </w:r>
       <w:proofErr w:type="spellEnd"/>
@@ -1834,51 +2240,329 @@
           <w:color w:val="000000" w:themeColor="text1"/>
           <w:lang w:val="en-US"/>
         </w:rPr>
-        <w:t xml:space="preserve"> levels may reflect time-of blood draw.  </w:t>
-      </w:r>
-    </w:p>
-    <w:p>
-      <w:pPr>
-        <w:rPr>
-          <w:color w:val="FF0000"/>
-          <w:lang w:val="en-US"/>
-        </w:rPr>
-      </w:pPr>
-    </w:p>
-    <w:p>
-      <w:pPr>
-        <w:rPr>
-          <w:color w:val="FF0000"/>
-          <w:lang w:val="en-US"/>
-        </w:rPr>
-      </w:pPr>
-      <w:r>
-        <w:rPr>
-          <w:color w:val="FF0000"/>
-          <w:lang w:val="en-US"/>
-        </w:rPr>
-        <w:t xml:space="preserve">Slide </w:t>
-      </w:r>
-      <w:r>
-        <w:rPr>
-          <w:color w:val="FF0000"/>
-          <w:lang w:val="en-US"/>
-        </w:rPr>
-        <w:t>1</w:t>
-      </w:r>
-      <w:r>
-        <w:rPr>
-          <w:color w:val="FF0000"/>
-          <w:lang w:val="en-US"/>
-        </w:rPr>
-        <w:t>0</w:t>
-      </w:r>
-      <w:r>
-        <w:rPr>
-          <w:color w:val="FF0000"/>
-          <w:lang w:val="en-US"/>
-        </w:rPr>
-        <w:t xml:space="preserve">: Project 1 </w:t>
+        <w:t xml:space="preserve"> data (Salas, _et al._, 2018) </w:t>
+      </w:r>
+    </w:p>
+    <w:p>
+      <w:pPr>
+        <w:rPr>
+          <w:color w:val="000000" w:themeColor="text1"/>
+          <w:lang w:val="en-US"/>
+        </w:rPr>
+      </w:pPr>
+      <w:r>
+        <w:rPr>
+          <w:color w:val="000000" w:themeColor="text1"/>
+          <w:lang w:val="en-US"/>
+        </w:rPr>
+        <w:t>4</w:t>
+      </w:r>
+      <w:r>
+        <w:rPr>
+          <w:color w:val="000000" w:themeColor="text1"/>
+          <w:lang w:val="en-US"/>
+        </w:rPr>
+        <w:t xml:space="preserve">. Evaluated quality of cell-type estimation with Deconvolution Specific Root Mean Squared Error (DSRMSE) </w:t>
+      </w:r>
+      <w:proofErr w:type="spellStart"/>
+      <w:r>
+        <w:rPr>
+          <w:color w:val="000000" w:themeColor="text1"/>
+          <w:lang w:val="en-US"/>
+        </w:rPr>
+        <w:t>Vellame</w:t>
+      </w:r>
+      <w:proofErr w:type="spellEnd"/>
+      <w:r>
+        <w:rPr>
+          <w:color w:val="000000" w:themeColor="text1"/>
+          <w:lang w:val="en-US"/>
+        </w:rPr>
+        <w:t>, _et al._, 2020.</w:t>
+      </w:r>
+    </w:p>
+    <w:p>
+      <w:pPr>
+        <w:rPr>
+          <w:color w:val="FF0000"/>
+          <w:lang w:val="en-US"/>
+        </w:rPr>
+      </w:pPr>
+    </w:p>
+    <w:p>
+      <w:pPr>
+        <w:rPr>
+          <w:color w:val="FF0000"/>
+          <w:lang w:val="en-US"/>
+        </w:rPr>
+      </w:pPr>
+    </w:p>
+    <w:p>
+      <w:pPr>
+        <w:rPr>
+          <w:color w:val="FF0000"/>
+          <w:lang w:val="en-US"/>
+        </w:rPr>
+      </w:pPr>
+      <w:r>
+        <w:rPr>
+          <w:color w:val="FF0000"/>
+          <w:lang w:val="en-US"/>
+        </w:rPr>
+        <w:t xml:space="preserve">Slide 14:  </w:t>
+      </w:r>
+      <w:r>
+        <w:rPr>
+          <w:color w:val="FF0000"/>
+          <w:lang w:val="en-US"/>
+        </w:rPr>
+        <w:t>Methods: Analysis pipeline</w:t>
+      </w:r>
+      <w:r>
+        <w:rPr>
+          <w:color w:val="FF0000"/>
+          <w:lang w:val="en-US"/>
+        </w:rPr>
+        <w:t xml:space="preserve">  </w:t>
+      </w:r>
+    </w:p>
+    <w:p>
+      <w:pPr>
+        <w:rPr>
+          <w:color w:val="FF0000"/>
+          <w:lang w:val="en-US"/>
+        </w:rPr>
+      </w:pPr>
+    </w:p>
+    <w:p>
+      <w:pPr>
+        <w:rPr>
+          <w:color w:val="FF0000"/>
+          <w:lang w:val="en-US"/>
+        </w:rPr>
+      </w:pPr>
+    </w:p>
+    <w:p>
+      <w:pPr>
+        <w:rPr>
+          <w:color w:val="FF0000"/>
+          <w:lang w:val="en-US"/>
+        </w:rPr>
+      </w:pPr>
+      <w:r>
+        <w:rPr>
+          <w:color w:val="FF0000"/>
+          <w:lang w:val="en-US"/>
+        </w:rPr>
+        <w:t>Slide 1</w:t>
+      </w:r>
+      <w:r>
+        <w:rPr>
+          <w:color w:val="FF0000"/>
+          <w:lang w:val="en-US"/>
+        </w:rPr>
+        <w:t>5</w:t>
+      </w:r>
+      <w:r>
+        <w:rPr>
+          <w:color w:val="FF0000"/>
+          <w:lang w:val="en-US"/>
+        </w:rPr>
+        <w:t xml:space="preserve">:  Distribution of time and models  </w:t>
+      </w:r>
+    </w:p>
+    <w:p>
+      <w:pPr>
+        <w:rPr>
+          <w:color w:val="FF0000"/>
+          <w:lang w:val="en-US"/>
+        </w:rPr>
+      </w:pPr>
+    </w:p>
+    <w:p>
+      <w:pPr>
+        <w:rPr>
+          <w:color w:val="FF0000"/>
+          <w:lang w:val="en-US"/>
+        </w:rPr>
+      </w:pPr>
+    </w:p>
+    <w:p>
+      <w:pPr>
+        <w:rPr>
+          <w:color w:val="FF0000"/>
+          <w:lang w:val="en-US"/>
+        </w:rPr>
+      </w:pPr>
+      <w:r>
+        <w:rPr>
+          <w:color w:val="FF0000"/>
+          <w:lang w:val="en-US"/>
+        </w:rPr>
+        <w:t>Slide 1</w:t>
+      </w:r>
+      <w:r>
+        <w:rPr>
+          <w:color w:val="FF0000"/>
+          <w:lang w:val="en-US"/>
+        </w:rPr>
+        <w:t>6</w:t>
+      </w:r>
+      <w:r>
+        <w:rPr>
+          <w:color w:val="FF0000"/>
+          <w:lang w:val="en-US"/>
+        </w:rPr>
+        <w:t xml:space="preserve">: Results </w:t>
+      </w:r>
+    </w:p>
+    <w:p>
+      <w:pPr>
+        <w:rPr>
+          <w:color w:val="FF0000"/>
+          <w:lang w:val="en-US"/>
+        </w:rPr>
+      </w:pPr>
+    </w:p>
+    <w:p>
+      <w:pPr>
+        <w:rPr>
+          <w:color w:val="FF0000"/>
+          <w:lang w:val="en-US"/>
+        </w:rPr>
+      </w:pPr>
+    </w:p>
+    <w:p>
+      <w:pPr>
+        <w:rPr>
+          <w:color w:val="000000" w:themeColor="text1"/>
+          <w:lang w:val="en-US"/>
+        </w:rPr>
+      </w:pPr>
+      <w:r>
+        <w:rPr>
+          <w:color w:val="000000" w:themeColor="text1"/>
+          <w:lang w:val="en-US"/>
+        </w:rPr>
+        <w:t xml:space="preserve">Check results for NLR – Medication did not have an affect </w:t>
+      </w:r>
+    </w:p>
+    <w:p>
+      <w:pPr>
+        <w:rPr>
+          <w:color w:val="000000" w:themeColor="text1"/>
+          <w:lang w:val="en-US"/>
+        </w:rPr>
+      </w:pPr>
+      <w:r>
+        <w:rPr>
+          <w:color w:val="000000" w:themeColor="text1"/>
+          <w:lang w:val="en-US"/>
+        </w:rPr>
+        <w:t xml:space="preserve">Conclusion: </w:t>
+      </w:r>
+      <w:r>
+        <w:rPr>
+          <w:color w:val="000000" w:themeColor="text1"/>
+          <w:lang w:val="en-US"/>
+        </w:rPr>
+        <w:t>Overlooking time-of-blood draw may lead to false association in omics studies of Schizophrenia</w:t>
+      </w:r>
+    </w:p>
+    <w:p>
+      <w:pPr>
+        <w:rPr>
+          <w:color w:val="FF0000"/>
+          <w:lang w:val="en-US"/>
+        </w:rPr>
+      </w:pPr>
+    </w:p>
+    <w:p>
+      <w:pPr>
+        <w:rPr>
+          <w:color w:val="FF0000"/>
+          <w:lang w:val="en-US"/>
+        </w:rPr>
+      </w:pPr>
+      <w:r>
+        <w:rPr>
+          <w:color w:val="FF0000"/>
+          <w:lang w:val="en-US"/>
+        </w:rPr>
+        <w:t>Slide 1</w:t>
+      </w:r>
+      <w:r>
+        <w:rPr>
+          <w:color w:val="FF0000"/>
+          <w:lang w:val="en-US"/>
+        </w:rPr>
+        <w:t>7</w:t>
+      </w:r>
+      <w:r>
+        <w:rPr>
+          <w:color w:val="FF0000"/>
+          <w:lang w:val="en-US"/>
+        </w:rPr>
+        <w:t>: Results</w:t>
+      </w:r>
+      <w:r>
+        <w:rPr>
+          <w:color w:val="FF0000"/>
+          <w:lang w:val="en-US"/>
+        </w:rPr>
+        <w:t>: Sub-analysis</w:t>
+      </w:r>
+    </w:p>
+    <w:p>
+      <w:pPr>
+        <w:rPr>
+          <w:color w:val="FF0000"/>
+          <w:lang w:val="en-US"/>
+        </w:rPr>
+      </w:pPr>
+    </w:p>
+    <w:p>
+      <w:pPr>
+        <w:rPr>
+          <w:color w:val="FF0000"/>
+          <w:lang w:val="en-US"/>
+        </w:rPr>
+      </w:pPr>
+    </w:p>
+    <w:p>
+      <w:pPr>
+        <w:rPr>
+          <w:color w:val="FF0000"/>
+          <w:lang w:val="en-US"/>
+        </w:rPr>
+      </w:pPr>
+      <w:r>
+        <w:rPr>
+          <w:color w:val="FF0000"/>
+          <w:lang w:val="en-US"/>
+        </w:rPr>
+        <w:t>Slide 1</w:t>
+      </w:r>
+      <w:r>
+        <w:rPr>
+          <w:color w:val="FF0000"/>
+          <w:lang w:val="en-US"/>
+        </w:rPr>
+        <w:t>8</w:t>
+      </w:r>
+      <w:r>
+        <w:rPr>
+          <w:color w:val="FF0000"/>
+          <w:lang w:val="en-US"/>
+        </w:rPr>
+        <w:t xml:space="preserve">: Project 2 </w:t>
+      </w:r>
+      <w:r>
+        <w:rPr>
+          <w:color w:val="FF0000"/>
+          <w:lang w:val="en-US"/>
+        </w:rPr>
+        <w:t xml:space="preserve">- Common and Specific effects of antipsychotics on DNA methylation in Psychosis </w:t>
       </w:r>
     </w:p>
     <w:p>
@@ -1902,19 +2586,145 @@
           <w:color w:val="000000" w:themeColor="text1"/>
           <w:lang w:val="en-US"/>
         </w:rPr>
-        <w:t>W</w:t>
-      </w:r>
-      <w:r>
-        <w:rPr>
-          <w:color w:val="000000" w:themeColor="text1"/>
-          <w:lang w:val="en-US"/>
-        </w:rPr>
-        <w:t xml:space="preserve">e decided to look closer at this issue of time, in relation to our samples.  I am introducing a painting here as a bridge to the clinic.  The painter Eugene </w:t>
+        <w:t xml:space="preserve">Antipsychotics are central to the treatment of psychosis and </w:t>
+      </w:r>
+      <w:r>
+        <w:rPr>
+          <w:color w:val="000000" w:themeColor="text1"/>
+          <w:lang w:val="en-US"/>
+        </w:rPr>
+        <w:t>reduc</w:t>
+      </w:r>
+      <w:r>
+        <w:rPr>
+          <w:color w:val="000000" w:themeColor="text1"/>
+          <w:lang w:val="en-US"/>
+        </w:rPr>
+        <w:t>e</w:t>
+      </w:r>
+      <w:r>
+        <w:rPr>
+          <w:color w:val="000000" w:themeColor="text1"/>
+          <w:lang w:val="en-US"/>
+        </w:rPr>
+        <w:t xml:space="preserve"> </w:t>
+      </w:r>
+      <w:r>
+        <w:rPr>
+          <w:color w:val="000000" w:themeColor="text1"/>
+          <w:lang w:val="en-US"/>
+        </w:rPr>
+        <w:t xml:space="preserve">distressful </w:t>
+      </w:r>
+      <w:r>
+        <w:rPr>
+          <w:color w:val="000000" w:themeColor="text1"/>
+          <w:lang w:val="en-US"/>
+        </w:rPr>
+        <w:t xml:space="preserve">symptoms </w:t>
+      </w:r>
+      <w:r>
+        <w:rPr>
+          <w:color w:val="000000" w:themeColor="text1"/>
+          <w:lang w:val="en-US"/>
+        </w:rPr>
+        <w:t>in most patients</w:t>
+      </w:r>
+      <w:r>
+        <w:rPr>
+          <w:color w:val="000000" w:themeColor="text1"/>
+          <w:lang w:val="en-US"/>
+        </w:rPr>
+        <w:t xml:space="preserve">. But for many, the side-effects can challenge compliance.  </w:t>
+      </w:r>
+      <w:r>
+        <w:rPr>
+          <w:color w:val="000000" w:themeColor="text1"/>
+          <w:lang w:val="en-US"/>
+        </w:rPr>
+        <w:t xml:space="preserve">Physical side-effects include weight gain, </w:t>
+      </w:r>
+      <w:r>
+        <w:rPr>
+          <w:color w:val="000000" w:themeColor="text1"/>
+          <w:lang w:val="en-US"/>
+        </w:rPr>
+        <w:t xml:space="preserve">but </w:t>
+      </w:r>
+      <w:r>
+        <w:rPr>
+          <w:color w:val="000000" w:themeColor="text1"/>
+          <w:lang w:val="en-US"/>
+        </w:rPr>
+        <w:t xml:space="preserve">also </w:t>
+      </w:r>
+      <w:r>
+        <w:rPr>
+          <w:color w:val="000000" w:themeColor="text1"/>
+          <w:lang w:val="en-US"/>
+        </w:rPr>
+        <w:t>sedation, and patients report feeling</w:t>
+      </w:r>
+      <w:r>
+        <w:rPr>
+          <w:color w:val="000000" w:themeColor="text1"/>
+          <w:shd w:val="clear" w:color="auto" w:fill="FCFCFC"/>
+        </w:rPr>
+        <w:t xml:space="preserve"> letharg</w:t>
       </w:r>
       <w:proofErr w:type="spellStart"/>
       <w:r>
         <w:rPr>
           <w:color w:val="000000" w:themeColor="text1"/>
+          <w:shd w:val="clear" w:color="auto" w:fill="FCFCFC"/>
+          <w:lang w:val="en-US"/>
+        </w:rPr>
+        <w:t>ic</w:t>
+      </w:r>
+      <w:proofErr w:type="spellEnd"/>
+      <w:r>
+        <w:rPr>
+          <w:color w:val="000000" w:themeColor="text1"/>
+          <w:shd w:val="clear" w:color="auto" w:fill="FCFCFC"/>
+        </w:rPr>
+        <w:t xml:space="preserve">, </w:t>
+      </w:r>
+      <w:r>
+        <w:rPr>
+          <w:color w:val="000000" w:themeColor="text1"/>
+          <w:shd w:val="clear" w:color="auto" w:fill="FCFCFC"/>
+          <w:lang w:val="en-US"/>
+        </w:rPr>
+        <w:t xml:space="preserve">have </w:t>
+      </w:r>
+      <w:r>
+        <w:rPr>
+          <w:color w:val="000000" w:themeColor="text1"/>
+          <w:shd w:val="clear" w:color="auto" w:fill="FCFCFC"/>
+        </w:rPr>
+        <w:t>cognitive slowing, and reduced motivation</w:t>
+      </w:r>
+      <w:r>
+        <w:rPr>
+          <w:color w:val="000000" w:themeColor="text1"/>
+          <w:shd w:val="clear" w:color="auto" w:fill="FCFCFC"/>
+          <w:lang w:val="en-US"/>
+        </w:rPr>
+        <w:t xml:space="preserve">. </w:t>
+      </w:r>
+      <w:r>
+        <w:rPr>
+          <w:color w:val="000000" w:themeColor="text1"/>
+          <w:shd w:val="clear" w:color="auto" w:fill="FCFCFC"/>
+          <w:lang w:val="en-US"/>
+        </w:rPr>
+        <w:t xml:space="preserve">I think this painting by </w:t>
+      </w:r>
+      <w:proofErr w:type="spellStart"/>
+      <w:r>
+        <w:rPr>
+          <w:color w:val="000000" w:themeColor="text1"/>
+          <w:shd w:val="clear" w:color="auto" w:fill="FCFCFC"/>
           <w:lang w:val="en-US"/>
         </w:rPr>
         <w:t>Gabritschevsky</w:t>
@@ -1923,763 +2733,109 @@
       <w:r>
         <w:rPr>
           <w:color w:val="000000" w:themeColor="text1"/>
-          <w:lang w:val="en-US"/>
-        </w:rPr>
-        <w:t xml:space="preserve"> was a Russian biologist and geneticist who spent half of his adult life in an institution being treated for </w:t>
-      </w:r>
+          <w:shd w:val="clear" w:color="auto" w:fill="FCFCFC"/>
+          <w:lang w:val="en-US"/>
+        </w:rPr>
+        <w:t xml:space="preserve"> portrays the </w:t>
+      </w:r>
+      <w:r>
+        <w:rPr>
+          <w:color w:val="000000" w:themeColor="text1"/>
+          <w:shd w:val="clear" w:color="auto" w:fill="FCFCFC"/>
+        </w:rPr>
+        <w:t>emotional blunting</w:t>
+      </w:r>
+      <w:r>
+        <w:rPr>
+          <w:color w:val="000000" w:themeColor="text1"/>
+          <w:shd w:val="clear" w:color="auto" w:fill="FCFCFC"/>
+          <w:lang w:val="en-US"/>
+        </w:rPr>
+        <w:t xml:space="preserve"> that he may have felt. </w:t>
+      </w:r>
+      <w:r>
+        <w:rPr>
+          <w:color w:val="000000" w:themeColor="text1"/>
+          <w:shd w:val="clear" w:color="auto" w:fill="FCFCFC"/>
+          <w:lang w:val="en-US"/>
+        </w:rPr>
+        <w:t xml:space="preserve"> Gaining a better understanding of these medications is important to improving </w:t>
+      </w:r>
+      <w:r>
+        <w:rPr>
+          <w:color w:val="000000" w:themeColor="text1"/>
+          <w:shd w:val="clear" w:color="auto" w:fill="FCFCFC"/>
+          <w:lang w:val="en-US"/>
+        </w:rPr>
+        <w:t>treatment and</w:t>
+      </w:r>
+      <w:r>
+        <w:rPr>
+          <w:color w:val="000000" w:themeColor="text1"/>
+          <w:shd w:val="clear" w:color="auto" w:fill="FCFCFC"/>
+          <w:lang w:val="en-US"/>
+        </w:rPr>
+        <w:t xml:space="preserve"> providing an effective treatment option to the approximately 30% who do not respond well to these drugs.</w:t>
+      </w:r>
+    </w:p>
+    <w:p>
+      <w:pPr>
+        <w:rPr>
+          <w:color w:val="FF0000"/>
+          <w:lang w:val="en-US"/>
+        </w:rPr>
+      </w:pPr>
+    </w:p>
+    <w:p>
+      <w:pPr>
+        <w:rPr>
+          <w:color w:val="FF0000"/>
+          <w:lang w:val="en-US"/>
+        </w:rPr>
+      </w:pPr>
+      <w:r>
+        <w:rPr>
+          <w:color w:val="FF0000"/>
+          <w:lang w:val="en-US"/>
+        </w:rPr>
+        <w:t>Slide 1</w:t>
+      </w:r>
+      <w:r>
+        <w:rPr>
+          <w:color w:val="FF0000"/>
+          <w:lang w:val="en-US"/>
+        </w:rPr>
+        <w:t>9</w:t>
+      </w:r>
+      <w:r>
+        <w:rPr>
+          <w:color w:val="FF0000"/>
+          <w:lang w:val="en-US"/>
+        </w:rPr>
+        <w:t xml:space="preserve">: </w:t>
+      </w:r>
+      <w:r>
+        <w:rPr>
+          <w:color w:val="FF0000"/>
+          <w:lang w:val="en-US"/>
+        </w:rPr>
+        <w:t>AP and corresponding receptors</w:t>
+      </w:r>
+    </w:p>
+    <w:p>
+      <w:pPr>
+        <w:jc w:val="both"/>
+        <w:rPr>
+          <w:color w:val="000000" w:themeColor="text1"/>
+          <w:lang w:val="en-US"/>
+        </w:rPr>
+      </w:pPr>
       <w:r>
         <w:rPr>
           <w:color w:val="000000" w:themeColor="text1"/>
           <w:lang w:val="en-US"/>
         </w:rPr>
         <w:lastRenderedPageBreak/>
-        <w:t xml:space="preserve">psychosis.  In this painting he portrays light at the horizon – it is not certain if </w:t>
-      </w:r>
-      <w:r>
-        <w:rPr>
-          <w:color w:val="000000" w:themeColor="text1"/>
-          <w:lang w:val="en-US"/>
-        </w:rPr>
-        <w:t xml:space="preserve">he saw this light when he arose in the morning, or if he had been up all night.  What we do know is that light is a strong external cue that entrains circadian rhythms in the central pacemaker in the brain which then </w:t>
-      </w:r>
-      <w:r>
-        <w:rPr>
-          <w:color w:val="000000" w:themeColor="text1"/>
-          <w:lang w:val="en-US"/>
-        </w:rPr>
-        <w:t>directs</w:t>
-      </w:r>
-      <w:r>
-        <w:rPr>
-          <w:color w:val="000000" w:themeColor="text1"/>
-          <w:lang w:val="en-US"/>
-        </w:rPr>
-        <w:t xml:space="preserve"> rhythms in cell</w:t>
-      </w:r>
-      <w:r>
-        <w:rPr>
-          <w:color w:val="000000" w:themeColor="text1"/>
-          <w:lang w:val="en-US"/>
-        </w:rPr>
-        <w:t>ular activity throughout the body, affecting physiology and behavior (Hastings, et al, 2018).</w:t>
-      </w:r>
-      <w:r>
-        <w:rPr>
-          <w:color w:val="000000" w:themeColor="text1"/>
-          <w:lang w:val="en-US"/>
-        </w:rPr>
-        <w:t xml:space="preserve"> </w:t>
-      </w:r>
-      <w:r>
-        <w:rPr>
-          <w:color w:val="000000" w:themeColor="text1"/>
-          <w:lang w:val="en-US"/>
-        </w:rPr>
-        <w:t>Virtually all cells display circadian rhythms, including w</w:t>
-      </w:r>
-      <w:r>
-        <w:rPr>
-          <w:color w:val="000000" w:themeColor="text1"/>
-          <w:lang w:val="en-US"/>
-        </w:rPr>
-        <w:t xml:space="preserve">hite blood cells </w:t>
-      </w:r>
-      <w:r>
-        <w:rPr>
-          <w:color w:val="000000" w:themeColor="text1"/>
-          <w:lang w:val="en-US"/>
-        </w:rPr>
-        <w:t>and</w:t>
-      </w:r>
-      <w:r>
-        <w:rPr>
-          <w:color w:val="000000" w:themeColor="text1"/>
-          <w:lang w:val="en-US"/>
-        </w:rPr>
-        <w:t xml:space="preserve"> DNA methylation </w:t>
-      </w:r>
-      <w:r>
-        <w:rPr>
-          <w:color w:val="000000" w:themeColor="text1"/>
-          <w:lang w:val="en-US"/>
-        </w:rPr>
-        <w:t>contributes to</w:t>
-      </w:r>
-      <w:r>
-        <w:rPr>
-          <w:color w:val="000000" w:themeColor="text1"/>
-          <w:lang w:val="en-US"/>
-        </w:rPr>
-        <w:t xml:space="preserve"> the</w:t>
-      </w:r>
-      <w:r>
-        <w:rPr>
-          <w:color w:val="000000" w:themeColor="text1"/>
-          <w:lang w:val="en-US"/>
-        </w:rPr>
-        <w:t xml:space="preserve"> precision of the molecular clock</w:t>
-      </w:r>
-      <w:r>
-        <w:rPr>
-          <w:color w:val="000000" w:themeColor="text1"/>
-          <w:lang w:val="en-US"/>
-        </w:rPr>
-        <w:t xml:space="preserve"> – as I mentioned with the example of the BMAL clock gene</w:t>
-      </w:r>
-      <w:r>
-        <w:rPr>
-          <w:color w:val="000000" w:themeColor="text1"/>
-          <w:lang w:val="en-US"/>
-        </w:rPr>
-        <w:t xml:space="preserve">. </w:t>
-      </w:r>
-      <w:r>
-        <w:rPr>
-          <w:color w:val="000000" w:themeColor="text1"/>
-          <w:lang w:val="en-US"/>
-        </w:rPr>
-        <w:t xml:space="preserve"> </w:t>
-      </w:r>
-    </w:p>
-    <w:p>
-      <w:pPr>
-        <w:rPr>
-          <w:color w:val="000000" w:themeColor="text1"/>
-          <w:lang w:val="en-US"/>
-        </w:rPr>
-      </w:pPr>
-    </w:p>
-    <w:p>
-      <w:pPr>
-        <w:rPr>
-          <w:color w:val="FF0000"/>
-          <w:lang w:val="en-US"/>
-        </w:rPr>
-      </w:pPr>
-    </w:p>
-    <w:p>
-      <w:pPr>
-        <w:rPr>
-          <w:color w:val="FF0000"/>
-          <w:lang w:val="en-US"/>
-        </w:rPr>
-      </w:pPr>
-      <w:r>
-        <w:rPr>
-          <w:color w:val="FF0000"/>
-          <w:lang w:val="en-US"/>
-        </w:rPr>
-        <w:t xml:space="preserve">Slide </w:t>
-      </w:r>
-      <w:r>
-        <w:rPr>
-          <w:color w:val="FF0000"/>
-          <w:lang w:val="en-US"/>
-        </w:rPr>
-        <w:t>1</w:t>
-      </w:r>
-      <w:r>
-        <w:rPr>
-          <w:color w:val="FF0000"/>
-          <w:lang w:val="en-US"/>
-        </w:rPr>
-        <w:t>3</w:t>
-      </w:r>
-      <w:r>
-        <w:rPr>
-          <w:color w:val="FF0000"/>
-          <w:lang w:val="en-US"/>
-        </w:rPr>
-        <w:t xml:space="preserve">:  Methods </w:t>
-      </w:r>
-    </w:p>
-    <w:p>
-      <w:pPr>
-        <w:rPr>
-          <w:color w:val="FF0000"/>
-          <w:lang w:val="en-US"/>
-        </w:rPr>
-      </w:pPr>
-    </w:p>
-    <w:p>
-      <w:pPr>
-        <w:rPr>
-          <w:color w:val="000000" w:themeColor="text1"/>
-          <w:lang w:val="en-US"/>
-        </w:rPr>
-      </w:pPr>
-      <w:r>
-        <w:rPr>
-          <w:color w:val="000000" w:themeColor="text1"/>
-          <w:lang w:val="en-US"/>
-        </w:rPr>
-        <w:t xml:space="preserve">1. Selected SCZ cases &amp; controls with recorded time-of-blood draw (n=729) </w:t>
-      </w:r>
-    </w:p>
-    <w:p>
-      <w:pPr>
-        <w:rPr>
-          <w:color w:val="000000" w:themeColor="text1"/>
-          <w:lang w:val="en-US"/>
-        </w:rPr>
-      </w:pPr>
-      <w:r>
-        <w:rPr>
-          <w:color w:val="000000" w:themeColor="text1"/>
-          <w:lang w:val="en-US"/>
-        </w:rPr>
-        <w:t xml:space="preserve">2. Estimated cell-type proportions from </w:t>
-      </w:r>
-      <w:proofErr w:type="spellStart"/>
-      <w:r>
-        <w:rPr>
-          <w:color w:val="000000" w:themeColor="text1"/>
-          <w:lang w:val="en-US"/>
-        </w:rPr>
-        <w:t>DNAm</w:t>
-      </w:r>
-      <w:proofErr w:type="spellEnd"/>
-      <w:r>
-        <w:rPr>
-          <w:color w:val="000000" w:themeColor="text1"/>
-          <w:lang w:val="en-US"/>
-        </w:rPr>
-        <w:t xml:space="preserve"> </w:t>
-      </w:r>
-      <w:proofErr w:type="gramStart"/>
-      <w:r>
-        <w:rPr>
-          <w:color w:val="000000" w:themeColor="text1"/>
-          <w:lang w:val="en-US"/>
-        </w:rPr>
-        <w:t>data  *</w:t>
-      </w:r>
-      <w:proofErr w:type="gramEnd"/>
-      <w:r>
-        <w:rPr>
-          <w:color w:val="000000" w:themeColor="text1"/>
-          <w:lang w:val="en-US"/>
-        </w:rPr>
-        <w:t xml:space="preserve">Salas _et al.,_ 2018* </w:t>
-      </w:r>
-    </w:p>
-    <w:p>
-      <w:pPr>
-        <w:rPr>
-          <w:color w:val="000000" w:themeColor="text1"/>
-          <w:lang w:val="en-US"/>
-        </w:rPr>
-      </w:pPr>
-      <w:r>
-        <w:rPr>
-          <w:color w:val="000000" w:themeColor="text1"/>
-          <w:lang w:val="en-US"/>
-        </w:rPr>
-        <w:t xml:space="preserve">3. Compared linear regression models when adjusting for blood draw time.  </w:t>
-      </w:r>
-    </w:p>
-    <w:p>
-      <w:pPr>
-        <w:rPr>
-          <w:color w:val="000000" w:themeColor="text1"/>
-          <w:lang w:val="en-US"/>
-        </w:rPr>
-      </w:pPr>
-      <w:r>
-        <w:rPr>
-          <w:color w:val="000000" w:themeColor="text1"/>
-          <w:lang w:val="en-US"/>
-        </w:rPr>
-        <w:t xml:space="preserve">4. Compared full day vs half day </w:t>
-      </w:r>
-    </w:p>
-    <w:p>
-      <w:pPr>
-        <w:rPr>
-          <w:color w:val="000000" w:themeColor="text1"/>
-          <w:lang w:val="en-US"/>
-        </w:rPr>
-      </w:pPr>
-      <w:r>
-        <w:rPr>
-          <w:color w:val="000000" w:themeColor="text1"/>
-          <w:lang w:val="en-US"/>
-        </w:rPr>
-        <w:t>5. Sub-analyses: Neutrophil-to-lymp</w:t>
-      </w:r>
-      <w:r>
-        <w:rPr>
-          <w:color w:val="000000" w:themeColor="text1"/>
-          <w:lang w:val="en-US"/>
-        </w:rPr>
-        <w:t>h</w:t>
-      </w:r>
-      <w:r>
-        <w:rPr>
-          <w:color w:val="000000" w:themeColor="text1"/>
-          <w:lang w:val="en-US"/>
-        </w:rPr>
-        <w:t>ocyte ratio / Medication-free SCZ</w:t>
-      </w:r>
-    </w:p>
-    <w:p>
-      <w:pPr>
-        <w:rPr>
-          <w:color w:val="000000" w:themeColor="text1"/>
-          <w:lang w:val="en-US"/>
-        </w:rPr>
-      </w:pPr>
-    </w:p>
-    <w:p>
-      <w:pPr>
-        <w:rPr>
-          <w:color w:val="FF0000"/>
-          <w:lang w:val="en-US"/>
-        </w:rPr>
-      </w:pPr>
-    </w:p>
-    <w:p>
-      <w:pPr>
-        <w:rPr>
-          <w:color w:val="FF0000"/>
-          <w:lang w:val="en-US"/>
-        </w:rPr>
-      </w:pPr>
-      <w:r>
-        <w:rPr>
-          <w:color w:val="FF0000"/>
-          <w:lang w:val="en-US"/>
-        </w:rPr>
-        <w:t>Slide 1</w:t>
-      </w:r>
-      <w:r>
-        <w:rPr>
-          <w:color w:val="FF0000"/>
-          <w:lang w:val="en-US"/>
-        </w:rPr>
-        <w:t>4</w:t>
-      </w:r>
-      <w:r>
-        <w:rPr>
-          <w:color w:val="FF0000"/>
-          <w:lang w:val="en-US"/>
-        </w:rPr>
-        <w:t xml:space="preserve">:  Distribution of time and models  </w:t>
-      </w:r>
-    </w:p>
-    <w:p>
-      <w:pPr>
-        <w:rPr>
-          <w:color w:val="FF0000"/>
-          <w:lang w:val="en-US"/>
-        </w:rPr>
-      </w:pPr>
-    </w:p>
-    <w:p>
-      <w:pPr>
-        <w:rPr>
-          <w:color w:val="FF0000"/>
-          <w:lang w:val="en-US"/>
-        </w:rPr>
-      </w:pPr>
-    </w:p>
-    <w:p>
-      <w:pPr>
-        <w:rPr>
-          <w:color w:val="FF0000"/>
-          <w:lang w:val="en-US"/>
-        </w:rPr>
-      </w:pPr>
-      <w:r>
-        <w:rPr>
-          <w:color w:val="FF0000"/>
-          <w:lang w:val="en-US"/>
-        </w:rPr>
-        <w:t>Slide 1</w:t>
-      </w:r>
-      <w:r>
-        <w:rPr>
-          <w:color w:val="FF0000"/>
-          <w:lang w:val="en-US"/>
-        </w:rPr>
-        <w:t>5</w:t>
-      </w:r>
-      <w:r>
-        <w:rPr>
-          <w:color w:val="FF0000"/>
-          <w:lang w:val="en-US"/>
-        </w:rPr>
-        <w:t xml:space="preserve">: Results </w:t>
-      </w:r>
-    </w:p>
-    <w:p>
-      <w:pPr>
-        <w:rPr>
-          <w:color w:val="FF0000"/>
-          <w:lang w:val="en-US"/>
-        </w:rPr>
-      </w:pPr>
-    </w:p>
-    <w:p>
-      <w:pPr>
-        <w:rPr>
-          <w:color w:val="FF0000"/>
-          <w:lang w:val="en-US"/>
-        </w:rPr>
-      </w:pPr>
-    </w:p>
-    <w:p>
-      <w:pPr>
-        <w:rPr>
-          <w:color w:val="000000" w:themeColor="text1"/>
-          <w:lang w:val="en-US"/>
-        </w:rPr>
-      </w:pPr>
-      <w:r>
-        <w:rPr>
-          <w:color w:val="000000" w:themeColor="text1"/>
-          <w:lang w:val="en-US"/>
-        </w:rPr>
-        <w:t xml:space="preserve">Check results for NLR – Medication did not have an affect </w:t>
-      </w:r>
-    </w:p>
-    <w:p>
-      <w:pPr>
-        <w:rPr>
-          <w:color w:val="000000" w:themeColor="text1"/>
-          <w:lang w:val="en-US"/>
-        </w:rPr>
-      </w:pPr>
-      <w:r>
-        <w:rPr>
-          <w:color w:val="000000" w:themeColor="text1"/>
-          <w:lang w:val="en-US"/>
-        </w:rPr>
-        <w:t xml:space="preserve">Conclusion: </w:t>
-      </w:r>
-      <w:r>
-        <w:rPr>
-          <w:color w:val="000000" w:themeColor="text1"/>
-          <w:lang w:val="en-US"/>
-        </w:rPr>
-        <w:t>Overlooking time-of-blood draw may lead to false association in omics studies of Schizophrenia</w:t>
-      </w:r>
-    </w:p>
-    <w:p>
-      <w:pPr>
-        <w:rPr>
-          <w:color w:val="FF0000"/>
-          <w:lang w:val="en-US"/>
-        </w:rPr>
-      </w:pPr>
-    </w:p>
-    <w:p>
-      <w:pPr>
-        <w:rPr>
-          <w:color w:val="FF0000"/>
-          <w:lang w:val="en-US"/>
-        </w:rPr>
-      </w:pPr>
-    </w:p>
-    <w:p>
-      <w:pPr>
-        <w:rPr>
-          <w:color w:val="FF0000"/>
-          <w:lang w:val="en-US"/>
-        </w:rPr>
-      </w:pPr>
-      <w:r>
-        <w:rPr>
-          <w:color w:val="FF0000"/>
-          <w:lang w:val="en-US"/>
-        </w:rPr>
-        <w:t>Slide 1</w:t>
-      </w:r>
-      <w:r>
-        <w:rPr>
-          <w:color w:val="FF0000"/>
-          <w:lang w:val="en-US"/>
-        </w:rPr>
-        <w:t>6</w:t>
-      </w:r>
-      <w:r>
-        <w:rPr>
-          <w:color w:val="FF0000"/>
-          <w:lang w:val="en-US"/>
-        </w:rPr>
-        <w:t xml:space="preserve">: Project 2 </w:t>
-      </w:r>
-      <w:r>
-        <w:rPr>
-          <w:color w:val="FF0000"/>
-          <w:lang w:val="en-US"/>
-        </w:rPr>
-        <w:t xml:space="preserve">- Common and Specific effects of antipsychotics on DNA methylation in Psychosis </w:t>
-      </w:r>
-    </w:p>
-    <w:p>
-      <w:pPr>
-        <w:rPr>
-          <w:color w:val="FF0000"/>
-          <w:lang w:val="en-US"/>
-        </w:rPr>
-      </w:pPr>
-    </w:p>
-    <w:p>
-      <w:pPr>
-        <w:jc w:val="both"/>
-        <w:rPr>
-          <w:color w:val="000000" w:themeColor="text1"/>
-          <w:lang w:val="en-US"/>
-        </w:rPr>
-      </w:pPr>
-      <w:r>
-        <w:rPr>
-          <w:color w:val="000000" w:themeColor="text1"/>
-          <w:lang w:val="en-US"/>
-        </w:rPr>
-        <w:t xml:space="preserve">Antipsychotics are central to the treatment of psychosis and </w:t>
-      </w:r>
-      <w:r>
-        <w:rPr>
-          <w:color w:val="000000" w:themeColor="text1"/>
-          <w:lang w:val="en-US"/>
-        </w:rPr>
-        <w:t>reduc</w:t>
-      </w:r>
-      <w:r>
-        <w:rPr>
-          <w:color w:val="000000" w:themeColor="text1"/>
-          <w:lang w:val="en-US"/>
-        </w:rPr>
-        <w:t>e</w:t>
-      </w:r>
-      <w:r>
-        <w:rPr>
-          <w:color w:val="000000" w:themeColor="text1"/>
-          <w:lang w:val="en-US"/>
-        </w:rPr>
-        <w:t xml:space="preserve"> </w:t>
-      </w:r>
-      <w:r>
-        <w:rPr>
-          <w:color w:val="000000" w:themeColor="text1"/>
-          <w:lang w:val="en-US"/>
-        </w:rPr>
-        <w:t xml:space="preserve">distressful </w:t>
-      </w:r>
-      <w:r>
-        <w:rPr>
-          <w:color w:val="000000" w:themeColor="text1"/>
-          <w:lang w:val="en-US"/>
-        </w:rPr>
-        <w:t xml:space="preserve">symptoms </w:t>
-      </w:r>
-      <w:r>
-        <w:rPr>
-          <w:color w:val="000000" w:themeColor="text1"/>
-          <w:lang w:val="en-US"/>
-        </w:rPr>
-        <w:t>in most patients</w:t>
-      </w:r>
-      <w:r>
-        <w:rPr>
-          <w:color w:val="000000" w:themeColor="text1"/>
-          <w:lang w:val="en-US"/>
-        </w:rPr>
-        <w:t xml:space="preserve">. But for many, the side-effects can challenge compliance.  </w:t>
-      </w:r>
-      <w:r>
-        <w:rPr>
-          <w:color w:val="000000" w:themeColor="text1"/>
-          <w:lang w:val="en-US"/>
-        </w:rPr>
-        <w:t xml:space="preserve">Physical side-effects include weight gain, </w:t>
-      </w:r>
-      <w:r>
-        <w:rPr>
-          <w:color w:val="000000" w:themeColor="text1"/>
-          <w:lang w:val="en-US"/>
-        </w:rPr>
-        <w:t xml:space="preserve">but </w:t>
-      </w:r>
-      <w:r>
-        <w:rPr>
-          <w:color w:val="000000" w:themeColor="text1"/>
-          <w:lang w:val="en-US"/>
-        </w:rPr>
-        <w:t xml:space="preserve">also </w:t>
-      </w:r>
-      <w:r>
-        <w:rPr>
-          <w:color w:val="000000" w:themeColor="text1"/>
-          <w:lang w:val="en-US"/>
-        </w:rPr>
-        <w:t>sedation, and patients report feeling</w:t>
-      </w:r>
-      <w:r>
-        <w:rPr>
-          <w:color w:val="000000" w:themeColor="text1"/>
-          <w:shd w:val="clear" w:color="auto" w:fill="FCFCFC"/>
-        </w:rPr>
-        <w:t xml:space="preserve"> letharg</w:t>
-      </w:r>
-      <w:proofErr w:type="spellStart"/>
-      <w:r>
-        <w:rPr>
-          <w:color w:val="000000" w:themeColor="text1"/>
-          <w:shd w:val="clear" w:color="auto" w:fill="FCFCFC"/>
-          <w:lang w:val="en-US"/>
-        </w:rPr>
-        <w:t>ic</w:t>
-      </w:r>
-      <w:proofErr w:type="spellEnd"/>
-      <w:r>
-        <w:rPr>
-          <w:color w:val="000000" w:themeColor="text1"/>
-          <w:shd w:val="clear" w:color="auto" w:fill="FCFCFC"/>
-        </w:rPr>
-        <w:t xml:space="preserve">, </w:t>
-      </w:r>
-      <w:r>
-        <w:rPr>
-          <w:color w:val="000000" w:themeColor="text1"/>
-          <w:shd w:val="clear" w:color="auto" w:fill="FCFCFC"/>
-          <w:lang w:val="en-US"/>
-        </w:rPr>
-        <w:t xml:space="preserve">have </w:t>
-      </w:r>
-      <w:r>
-        <w:rPr>
-          <w:color w:val="000000" w:themeColor="text1"/>
-          <w:shd w:val="clear" w:color="auto" w:fill="FCFCFC"/>
-        </w:rPr>
-        <w:t>cognitive slowing, and reduced motivation</w:t>
-      </w:r>
-      <w:r>
-        <w:rPr>
-          <w:color w:val="000000" w:themeColor="text1"/>
-          <w:shd w:val="clear" w:color="auto" w:fill="FCFCFC"/>
-          <w:lang w:val="en-US"/>
-        </w:rPr>
-        <w:t xml:space="preserve">. </w:t>
-      </w:r>
-      <w:r>
-        <w:rPr>
-          <w:color w:val="000000" w:themeColor="text1"/>
-          <w:shd w:val="clear" w:color="auto" w:fill="FCFCFC"/>
-          <w:lang w:val="en-US"/>
-        </w:rPr>
-        <w:t xml:space="preserve">I think this painting by </w:t>
-      </w:r>
-      <w:proofErr w:type="spellStart"/>
-      <w:r>
-        <w:rPr>
-          <w:color w:val="000000" w:themeColor="text1"/>
-          <w:shd w:val="clear" w:color="auto" w:fill="FCFCFC"/>
-          <w:lang w:val="en-US"/>
-        </w:rPr>
-        <w:t>Gabritschevsky</w:t>
-      </w:r>
-      <w:proofErr w:type="spellEnd"/>
-      <w:r>
-        <w:rPr>
-          <w:color w:val="000000" w:themeColor="text1"/>
-          <w:shd w:val="clear" w:color="auto" w:fill="FCFCFC"/>
-          <w:lang w:val="en-US"/>
-        </w:rPr>
-        <w:t xml:space="preserve"> portrays the </w:t>
-      </w:r>
-      <w:r>
-        <w:rPr>
-          <w:color w:val="000000" w:themeColor="text1"/>
-          <w:shd w:val="clear" w:color="auto" w:fill="FCFCFC"/>
-        </w:rPr>
-        <w:t>emotional blunting</w:t>
-      </w:r>
-      <w:r>
-        <w:rPr>
-          <w:color w:val="000000" w:themeColor="text1"/>
-          <w:shd w:val="clear" w:color="auto" w:fill="FCFCFC"/>
-          <w:lang w:val="en-US"/>
-        </w:rPr>
-        <w:t xml:space="preserve"> that he may have felt. </w:t>
-      </w:r>
-      <w:r>
-        <w:rPr>
-          <w:color w:val="000000" w:themeColor="text1"/>
-          <w:shd w:val="clear" w:color="auto" w:fill="FCFCFC"/>
-          <w:lang w:val="en-US"/>
-        </w:rPr>
-        <w:t xml:space="preserve"> Gaining a better understanding of these medications is important to improving </w:t>
-      </w:r>
-      <w:r>
-        <w:rPr>
-          <w:color w:val="000000" w:themeColor="text1"/>
-          <w:shd w:val="clear" w:color="auto" w:fill="FCFCFC"/>
-          <w:lang w:val="en-US"/>
-        </w:rPr>
-        <w:t>treatment and</w:t>
-      </w:r>
-      <w:r>
-        <w:rPr>
-          <w:color w:val="000000" w:themeColor="text1"/>
-          <w:shd w:val="clear" w:color="auto" w:fill="FCFCFC"/>
-          <w:lang w:val="en-US"/>
-        </w:rPr>
-        <w:t xml:space="preserve"> providing an effective treatment option to the approximately 30% who do not respond well to these drugs.</w:t>
-      </w:r>
-    </w:p>
-    <w:p>
-      <w:pPr>
-        <w:rPr>
-          <w:color w:val="FF0000"/>
-          <w:lang w:val="en-US"/>
-        </w:rPr>
-      </w:pPr>
-    </w:p>
-    <w:p>
-      <w:pPr>
-        <w:rPr>
-          <w:color w:val="FF0000"/>
-          <w:lang w:val="en-US"/>
-        </w:rPr>
-      </w:pPr>
-      <w:r>
-        <w:rPr>
-          <w:color w:val="FF0000"/>
-          <w:lang w:val="en-US"/>
-        </w:rPr>
-        <w:t>Slide 1</w:t>
-      </w:r>
-      <w:r>
-        <w:rPr>
-          <w:color w:val="FF0000"/>
-          <w:lang w:val="en-US"/>
-        </w:rPr>
-        <w:t>7</w:t>
-      </w:r>
-      <w:r>
-        <w:rPr>
-          <w:color w:val="FF0000"/>
-          <w:lang w:val="en-US"/>
-        </w:rPr>
-        <w:t>: How we think AP work</w:t>
-      </w:r>
-    </w:p>
-    <w:p>
-      <w:pPr>
-        <w:jc w:val="both"/>
-        <w:rPr>
-          <w:color w:val="000000" w:themeColor="text1"/>
-          <w:lang w:val="en-US"/>
-        </w:rPr>
-      </w:pPr>
-      <w:r>
-        <w:rPr>
-          <w:color w:val="000000" w:themeColor="text1"/>
-          <w:lang w:val="en-US"/>
-        </w:rPr>
         <w:t>The key role for clinical response is dopamine D2 receptor blockade in the striatum</w:t>
       </w:r>
       <w:r>
@@ -3092,14 +3248,14 @@
           <w:color w:val="FF0000"/>
           <w:lang w:val="en-US"/>
         </w:rPr>
-        <w:t>Slide 1</w:t>
-      </w:r>
-      <w:r>
-        <w:rPr>
-          <w:color w:val="FF0000"/>
-          <w:lang w:val="en-US"/>
-        </w:rPr>
-        <w:t>8</w:t>
+        <w:t xml:space="preserve">Slide </w:t>
+      </w:r>
+      <w:r>
+        <w:rPr>
+          <w:color w:val="FF0000"/>
+          <w:lang w:val="en-US"/>
+        </w:rPr>
+        <w:t>20</w:t>
       </w:r>
       <w:r>
         <w:rPr>
@@ -3312,14 +3468,14 @@
           <w:color w:val="FF0000"/>
           <w:lang w:val="en-US"/>
         </w:rPr>
-        <w:t>Slide 1</w:t>
-      </w:r>
-      <w:r>
-        <w:rPr>
-          <w:color w:val="FF0000"/>
-          <w:lang w:val="en-US"/>
-        </w:rPr>
-        <w:t>9</w:t>
+        <w:t xml:space="preserve">Slide </w:t>
+      </w:r>
+      <w:r>
+        <w:rPr>
+          <w:color w:val="FF0000"/>
+          <w:lang w:val="en-US"/>
+        </w:rPr>
+        <w:t>21</w:t>
       </w:r>
       <w:r>
         <w:rPr>
@@ -3492,7 +3648,15 @@
           <w:color w:val="0070C0"/>
           <w:lang w:val="en-US"/>
         </w:rPr>
-        <w:t>a large number of</w:t>
+        <w:t xml:space="preserve">a large </w:t>
+      </w:r>
+      <w:r>
+        <w:rPr>
+          <w:color w:val="0070C0"/>
+          <w:lang w:val="en-US"/>
+        </w:rPr>
+        <w:lastRenderedPageBreak/>
+        <w:t>number of</w:t>
       </w:r>
       <w:proofErr w:type="gramEnd"/>
       <w:r>
@@ -3600,7 +3764,6 @@
           <w:color w:val="FF0000"/>
           <w:lang w:val="en-US"/>
         </w:rPr>
-        <w:lastRenderedPageBreak/>
         <w:t xml:space="preserve">Slide </w:t>
       </w:r>
       <w:r>
@@ -3608,7 +3771,14 @@
           <w:color w:val="FF0000"/>
           <w:lang w:val="en-US"/>
         </w:rPr>
-        <w:t>20</w:t>
+        <w:t>2</w:t>
+      </w:r>
+      <w:r>
+        <w:rPr>
+          <w:color w:val="FF0000"/>
+          <w:lang w:val="en-US"/>
+        </w:rPr>
+        <w:t>2</w:t>
       </w:r>
       <w:r>
         <w:rPr>
@@ -3905,7 +4075,21 @@
           <w:color w:val="000000" w:themeColor="text1"/>
           <w:lang w:val="en-US"/>
         </w:rPr>
-        <w:t xml:space="preserve"> (Annotation lib)</w:t>
+        <w:t xml:space="preserve"> (</w:t>
+      </w:r>
+      <w:r>
+        <w:rPr>
+          <w:color w:val="000000" w:themeColor="text1"/>
+          <w:lang w:val="en-US"/>
+        </w:rPr>
+        <w:t xml:space="preserve">Illumina </w:t>
+      </w:r>
+      <w:r>
+        <w:rPr>
+          <w:color w:val="000000" w:themeColor="text1"/>
+          <w:lang w:val="en-US"/>
+        </w:rPr>
+        <w:t>Annotation lib)</w:t>
       </w:r>
       <w:r>
         <w:rPr>
@@ -4020,7 +4204,14 @@
           <w:color w:val="FF0000"/>
           <w:lang w:val="en-US"/>
         </w:rPr>
-        <w:t>21</w:t>
+        <w:t>2</w:t>
+      </w:r>
+      <w:r>
+        <w:rPr>
+          <w:color w:val="FF0000"/>
+          <w:lang w:val="en-US"/>
+        </w:rPr>
+        <w:t>3</w:t>
       </w:r>
       <w:r>
         <w:rPr>
@@ -4094,6 +4285,50 @@
     <w:p>
       <w:pPr>
         <w:rPr>
+          <w:color w:val="FF0000"/>
+          <w:lang w:val="en-US"/>
+        </w:rPr>
+      </w:pPr>
+      <w:r>
+        <w:rPr>
+          <w:color w:val="FF0000"/>
+          <w:lang w:val="en-US"/>
+        </w:rPr>
+        <w:t>Slide 2</w:t>
+      </w:r>
+      <w:r>
+        <w:rPr>
+          <w:color w:val="FF0000"/>
+          <w:lang w:val="en-US"/>
+        </w:rPr>
+        <w:t>4</w:t>
+      </w:r>
+      <w:r>
+        <w:rPr>
+          <w:color w:val="FF0000"/>
+          <w:lang w:val="en-US"/>
+        </w:rPr>
+        <w:t xml:space="preserve">: </w:t>
+      </w:r>
+      <w:r>
+        <w:rPr>
+          <w:color w:val="FF0000"/>
+          <w:lang w:val="en-US"/>
+        </w:rPr>
+        <w:t xml:space="preserve">Characteristics </w:t>
+      </w:r>
+    </w:p>
+    <w:p>
+      <w:pPr>
+        <w:rPr>
+          <w:color w:val="000000" w:themeColor="text1"/>
+          <w:lang w:val="en-US"/>
+        </w:rPr>
+      </w:pPr>
+    </w:p>
+    <w:p>
+      <w:pPr>
+        <w:rPr>
           <w:color w:val="0070C0"/>
           <w:lang w:val="en-US"/>
         </w:rPr>
@@ -4103,29 +4338,6 @@
           <w:color w:val="0070C0"/>
           <w:lang w:val="en-US"/>
         </w:rPr>
-        <w:t xml:space="preserve">Characteristics </w:t>
-      </w:r>
-    </w:p>
-    <w:p>
-      <w:pPr>
-        <w:rPr>
-          <w:color w:val="000000" w:themeColor="text1"/>
-          <w:lang w:val="en-US"/>
-        </w:rPr>
-      </w:pPr>
-    </w:p>
-    <w:p>
-      <w:pPr>
-        <w:rPr>
-          <w:color w:val="0070C0"/>
-          <w:lang w:val="en-US"/>
-        </w:rPr>
-      </w:pPr>
-      <w:r>
-        <w:rPr>
-          <w:color w:val="0070C0"/>
-          <w:lang w:val="en-US"/>
-        </w:rPr>
         <w:t>Similarities</w:t>
       </w:r>
     </w:p>
@@ -4211,6 +4423,42 @@
           <w:lang w:val="en-US"/>
         </w:rPr>
       </w:pPr>
+    </w:p>
+    <w:p>
+      <w:pPr>
+        <w:rPr>
+          <w:color w:val="FF0000"/>
+          <w:lang w:val="en-US"/>
+        </w:rPr>
+      </w:pPr>
+      <w:r>
+        <w:rPr>
+          <w:color w:val="FF0000"/>
+          <w:lang w:val="en-US"/>
+        </w:rPr>
+        <w:t>Slide 2</w:t>
+      </w:r>
+      <w:r>
+        <w:rPr>
+          <w:color w:val="FF0000"/>
+          <w:lang w:val="en-US"/>
+        </w:rPr>
+        <w:t>5</w:t>
+      </w:r>
+      <w:r>
+        <w:rPr>
+          <w:color w:val="FF0000"/>
+          <w:lang w:val="en-US"/>
+        </w:rPr>
+        <w:t xml:space="preserve">: </w:t>
+      </w:r>
+      <w:r>
+        <w:rPr>
+          <w:color w:val="FF0000"/>
+          <w:lang w:val="en-US"/>
+        </w:rPr>
+        <w:t>Differences</w:t>
+      </w:r>
     </w:p>
     <w:p>
       <w:pPr>
@@ -4355,45 +4603,129 @@
           <w:color w:val="FF0000"/>
           <w:lang w:val="en-US"/>
         </w:rPr>
+        <w:t>6</w:t>
+      </w:r>
+      <w:r>
+        <w:rPr>
+          <w:color w:val="FF0000"/>
+          <w:lang w:val="en-US"/>
+        </w:rPr>
+        <w:t xml:space="preserve">: Clinical Course of SCZ and BPD </w:t>
+      </w:r>
+    </w:p>
+    <w:p>
+      <w:pPr>
+        <w:rPr>
+          <w:color w:val="000000" w:themeColor="text1"/>
+          <w:lang w:val="en-US"/>
+        </w:rPr>
+      </w:pPr>
+      <w:r>
+        <w:rPr>
+          <w:color w:val="000000" w:themeColor="text1"/>
+          <w:lang w:val="en-US"/>
+        </w:rPr>
+        <w:t xml:space="preserve">We receive patients in the research project when they are stable.  </w:t>
+      </w:r>
+      <w:proofErr w:type="gramStart"/>
+      <w:r>
+        <w:rPr>
+          <w:color w:val="000000" w:themeColor="text1"/>
+          <w:lang w:val="en-US"/>
+        </w:rPr>
+        <w:t>So</w:t>
+      </w:r>
+      <w:proofErr w:type="gramEnd"/>
+      <w:r>
+        <w:rPr>
+          <w:color w:val="000000" w:themeColor="text1"/>
+          <w:lang w:val="en-US"/>
+        </w:rPr>
+        <w:t xml:space="preserve"> what are we measuring? We have removed </w:t>
+      </w:r>
+      <w:proofErr w:type="spellStart"/>
+      <w:r>
+        <w:rPr>
+          <w:color w:val="000000" w:themeColor="text1"/>
+          <w:lang w:val="en-US"/>
+        </w:rPr>
+        <w:t>CpGs</w:t>
+      </w:r>
+      <w:proofErr w:type="spellEnd"/>
+      <w:r>
+        <w:rPr>
+          <w:color w:val="000000" w:themeColor="text1"/>
+          <w:lang w:val="en-US"/>
+        </w:rPr>
+        <w:t xml:space="preserve"> with AP effects. </w:t>
+      </w:r>
+    </w:p>
+    <w:p/>
+    <w:p>
+      <w:pPr>
+        <w:rPr>
+          <w:color w:val="FF0000"/>
+          <w:lang w:val="en-US"/>
+        </w:rPr>
+      </w:pPr>
+      <w:r>
+        <w:rPr>
+          <w:color w:val="FF0000"/>
+          <w:lang w:val="en-US"/>
+        </w:rPr>
+        <w:t xml:space="preserve">Slide </w:t>
+      </w:r>
+      <w:r>
+        <w:rPr>
+          <w:color w:val="FF0000"/>
+          <w:lang w:val="en-US"/>
+        </w:rPr>
+        <w:t>27: Methods</w:t>
+      </w:r>
+    </w:p>
+    <w:p>
+      <w:pPr>
+        <w:rPr>
+          <w:color w:val="000000" w:themeColor="text1"/>
+          <w:lang w:val="en-US"/>
+        </w:rPr>
+      </w:pPr>
+    </w:p>
+    <w:p>
+      <w:pPr>
+        <w:rPr>
+          <w:color w:val="000000" w:themeColor="text1"/>
+          <w:lang w:val="en-US"/>
+        </w:rPr>
+      </w:pPr>
+      <w:r>
+        <w:rPr>
+          <w:color w:val="000000" w:themeColor="text1"/>
+          <w:lang w:val="en-US"/>
+        </w:rPr>
+        <w:t xml:space="preserve">1. Select SCZ and BPD cases from Project 2 </w:t>
+      </w:r>
+    </w:p>
+    <w:p>
+      <w:pPr>
+        <w:rPr>
+          <w:color w:val="000000" w:themeColor="text1"/>
+          <w:lang w:val="en-US"/>
+        </w:rPr>
+      </w:pPr>
+      <w:r>
+        <w:rPr>
+          <w:color w:val="000000" w:themeColor="text1"/>
+          <w:lang w:val="en-US"/>
+        </w:rPr>
         <w:t>2</w:t>
       </w:r>
       <w:r>
         <w:rPr>
-          <w:color w:val="FF0000"/>
-          <w:lang w:val="en-US"/>
-        </w:rPr>
-        <w:t xml:space="preserve">: Clinical Course of SCZ and BPD </w:t>
-      </w:r>
-    </w:p>
-    <w:p>
-      <w:pPr>
-        <w:rPr>
-          <w:color w:val="000000" w:themeColor="text1"/>
-          <w:lang w:val="en-US"/>
-        </w:rPr>
-      </w:pPr>
-      <w:r>
-        <w:rPr>
-          <w:color w:val="000000" w:themeColor="text1"/>
-          <w:lang w:val="en-US"/>
-        </w:rPr>
-        <w:t xml:space="preserve">We receive patients in the research project when they are stable.  </w:t>
-      </w:r>
-      <w:proofErr w:type="gramStart"/>
-      <w:r>
-        <w:rPr>
-          <w:color w:val="000000" w:themeColor="text1"/>
-          <w:lang w:val="en-US"/>
-        </w:rPr>
-        <w:t>So</w:t>
-      </w:r>
-      <w:proofErr w:type="gramEnd"/>
-      <w:r>
-        <w:rPr>
-          <w:color w:val="000000" w:themeColor="text1"/>
-          <w:lang w:val="en-US"/>
-        </w:rPr>
-        <w:t xml:space="preserve"> what are we measuring? We have removed </w:t>
+          <w:color w:val="000000" w:themeColor="text1"/>
+          <w:lang w:val="en-US"/>
+        </w:rPr>
+        <w:t xml:space="preserve">. Extract </w:t>
       </w:r>
       <w:proofErr w:type="spellStart"/>
       <w:r>
@@ -4409,49 +4741,35 @@
           <w:color w:val="000000" w:themeColor="text1"/>
           <w:lang w:val="en-US"/>
         </w:rPr>
-        <w:t xml:space="preserve"> with AP effects. </w:t>
-      </w:r>
-    </w:p>
-    <w:p/>
-    <w:p>
-      <w:pPr>
-        <w:rPr>
-          <w:color w:val="FF0000"/>
-          <w:lang w:val="en-US"/>
-        </w:rPr>
-      </w:pPr>
-      <w:r>
-        <w:rPr>
-          <w:color w:val="FF0000"/>
-          <w:lang w:val="en-US"/>
-        </w:rPr>
-        <w:t xml:space="preserve">Slide </w:t>
-      </w:r>
-      <w:r>
-        <w:rPr>
-          <w:color w:val="FF0000"/>
-          <w:lang w:val="en-US"/>
-        </w:rPr>
-        <w:t>2</w:t>
-      </w:r>
-      <w:r>
-        <w:rPr>
-          <w:color w:val="FF0000"/>
-          <w:lang w:val="en-US"/>
-        </w:rPr>
+        <w:t xml:space="preserve"> associated with antipsychotics from Project 2</w:t>
+      </w:r>
+    </w:p>
+    <w:p>
+      <w:pPr>
+        <w:rPr>
+          <w:color w:val="000000" w:themeColor="text1"/>
+          <w:lang w:val="en-US"/>
+        </w:rPr>
+      </w:pPr>
+      <w:r>
+        <w:rPr>
+          <w:color w:val="000000" w:themeColor="text1"/>
+          <w:lang w:val="en-US"/>
+        </w:rPr>
+        <w:lastRenderedPageBreak/>
         <w:t>3</w:t>
       </w:r>
       <w:r>
         <w:rPr>
-          <w:color w:val="FF0000"/>
-          <w:lang w:val="en-US"/>
-        </w:rPr>
-        <w:t xml:space="preserve">: </w:t>
+          <w:color w:val="000000" w:themeColor="text1"/>
+          <w:lang w:val="en-US"/>
+        </w:rPr>
+        <w:t xml:space="preserve">. Model: </w:t>
       </w:r>
       <w:proofErr w:type="spellStart"/>
       <w:r>
         <w:rPr>
-          <w:color w:val="FF0000"/>
+          <w:color w:val="000000" w:themeColor="text1"/>
           <w:lang w:val="en-US"/>
         </w:rPr>
         <w:t>DNAm</w:t>
@@ -4459,151 +4777,266 @@
       <w:proofErr w:type="spellEnd"/>
       <w:r>
         <w:rPr>
-          <w:color w:val="FF0000"/>
-          <w:lang w:val="en-US"/>
-        </w:rPr>
-        <w:t xml:space="preserve"> findings from the literature</w:t>
-      </w:r>
-    </w:p>
-    <w:p>
-      <w:pPr>
-        <w:rPr>
-          <w:color w:val="000000" w:themeColor="text1"/>
-          <w:lang w:val="en-US"/>
-        </w:rPr>
-      </w:pPr>
-    </w:p>
-    <w:p>
-      <w:pPr>
-        <w:rPr>
-          <w:color w:val="000000" w:themeColor="text1"/>
-          <w:lang w:val="en-US"/>
-        </w:rPr>
-      </w:pPr>
-    </w:p>
-    <w:p>
-      <w:pPr>
-        <w:rPr>
-          <w:color w:val="000000" w:themeColor="text1"/>
-          <w:lang w:val="en-US"/>
-        </w:rPr>
-      </w:pPr>
-      <w:r>
-        <w:rPr>
-          <w:color w:val="000000" w:themeColor="text1"/>
-          <w:highlight w:val="yellow"/>
-          <w:lang w:val="en-US"/>
-        </w:rPr>
-        <w:t xml:space="preserve">Pai, et al, 2019, reported that significant hypomethylation of an enhancer in the insulin-like growth factor 2 (IGF2) gene was observed in major psychosis neurons. This enhancer targets the tyrosine hydroxylase (TH) gene which is responsible for dopamine synthesis (Ibid).  Read what </w:t>
+          <w:color w:val="000000" w:themeColor="text1"/>
+          <w:lang w:val="en-US"/>
+        </w:rPr>
+        <w:t xml:space="preserve"> ~ SCZ_BDP + Age + Sex + Smoking + Cells + Technical +</w:t>
+      </w:r>
+      <w:r>
+        <w:rPr>
+          <w:rFonts w:ascii="Cambria Math" w:hAnsi="Cambria Math" w:cs="Cambria Math"/>
+          <w:color w:val="000000" w:themeColor="text1"/>
+          <w:lang w:val="en-US"/>
+        </w:rPr>
+        <w:t>𝜺</w:t>
+      </w:r>
+    </w:p>
+    <w:p>
+      <w:pPr>
+        <w:rPr>
+          <w:color w:val="000000" w:themeColor="text1"/>
+          <w:lang w:val="en-US"/>
+        </w:rPr>
+      </w:pPr>
+      <w:r>
+        <w:rPr>
+          <w:color w:val="000000" w:themeColor="text1"/>
+          <w:lang w:val="en-US"/>
+        </w:rPr>
+        <w:t>4</w:t>
+      </w:r>
+      <w:r>
+        <w:rPr>
+          <w:color w:val="000000" w:themeColor="text1"/>
+          <w:lang w:val="en-US"/>
+        </w:rPr>
+        <w:t xml:space="preserve">. GSEA and pathway analyses (GREAT) </w:t>
+      </w:r>
+    </w:p>
+    <w:p>
+      <w:pPr>
+        <w:rPr>
+          <w:color w:val="000000" w:themeColor="text1"/>
+          <w:lang w:val="en-US"/>
+        </w:rPr>
+      </w:pPr>
+      <w:r>
+        <w:rPr>
+          <w:color w:val="000000" w:themeColor="text1"/>
+          <w:lang w:val="en-US"/>
+        </w:rPr>
+        <w:t>5</w:t>
+      </w:r>
+      <w:r>
+        <w:rPr>
+          <w:color w:val="000000" w:themeColor="text1"/>
+          <w:lang w:val="en-US"/>
+        </w:rPr>
+        <w:t>. Compare annotated genes to GWAS findings</w:t>
+      </w:r>
+    </w:p>
+    <w:p>
+      <w:pPr>
+        <w:rPr>
+          <w:color w:val="000000" w:themeColor="text1"/>
+          <w:lang w:val="en-US"/>
+        </w:rPr>
+      </w:pPr>
+    </w:p>
+    <w:p>
+      <w:pPr>
+        <w:rPr>
+          <w:lang w:val="en-US"/>
+        </w:rPr>
+      </w:pPr>
+    </w:p>
+    <w:p>
+      <w:pPr>
+        <w:rPr>
+          <w:color w:val="FF0000"/>
+          <w:lang w:val="en-US"/>
+        </w:rPr>
+      </w:pPr>
+      <w:r>
+        <w:rPr>
+          <w:color w:val="FF0000"/>
+          <w:lang w:val="en-US"/>
+        </w:rPr>
+        <w:t>Slide 2</w:t>
+      </w:r>
+      <w:r>
+        <w:rPr>
+          <w:color w:val="FF0000"/>
+          <w:lang w:val="en-US"/>
+        </w:rPr>
+        <w:t>4</w:t>
+      </w:r>
+      <w:r>
+        <w:rPr>
+          <w:color w:val="FF0000"/>
+          <w:lang w:val="en-US"/>
+        </w:rPr>
+        <w:t>: Methods Project 3</w:t>
+      </w:r>
+    </w:p>
+    <w:p>
+      <w:pPr>
+        <w:rPr>
+          <w:color w:val="FF0000"/>
+          <w:lang w:val="en-US"/>
+        </w:rPr>
+      </w:pPr>
+    </w:p>
+    <w:p>
+      <w:pPr>
+        <w:rPr>
+          <w:color w:val="000000" w:themeColor="text1"/>
+          <w:lang w:val="en-US"/>
+        </w:rPr>
+      </w:pPr>
+      <w:r>
+        <w:rPr>
+          <w:color w:val="000000" w:themeColor="text1"/>
+          <w:lang w:val="en-US"/>
+        </w:rPr>
+        <w:t xml:space="preserve">Select SCZ and BPD cases from Project 2 </w:t>
+      </w:r>
+    </w:p>
+    <w:p>
+      <w:pPr>
+        <w:rPr>
+          <w:color w:val="000000" w:themeColor="text1"/>
+          <w:lang w:val="en-US"/>
+        </w:rPr>
+      </w:pPr>
+      <w:r>
+        <w:rPr>
+          <w:color w:val="000000" w:themeColor="text1"/>
+          <w:lang w:val="en-US"/>
+        </w:rPr>
+        <w:t xml:space="preserve">1. Extract </w:t>
       </w:r>
       <w:proofErr w:type="spellStart"/>
       <w:r>
         <w:rPr>
           <w:color w:val="000000" w:themeColor="text1"/>
-          <w:highlight w:val="yellow"/>
-          <w:lang w:val="en-US"/>
-        </w:rPr>
-        <w:t>Sudderman</w:t>
+          <w:lang w:val="en-US"/>
+        </w:rPr>
+        <w:t>CpGs</w:t>
       </w:r>
       <w:proofErr w:type="spellEnd"/>
       <w:r>
         <w:rPr>
           <w:color w:val="000000" w:themeColor="text1"/>
-          <w:highlight w:val="yellow"/>
-          <w:lang w:val="en-US"/>
-        </w:rPr>
-        <w:t xml:space="preserve"> found about adolescents – is this an indicator of a gene that points to development?</w:t>
-      </w:r>
-    </w:p>
-    <w:p>
-      <w:pPr>
-        <w:rPr>
-          <w:color w:val="FF0000"/>
-          <w:lang w:val="en-US"/>
-        </w:rPr>
-      </w:pPr>
-    </w:p>
-    <w:p>
-      <w:pPr>
-        <w:rPr>
-          <w:color w:val="FF0000"/>
-          <w:lang w:val="en-US"/>
-        </w:rPr>
-      </w:pPr>
-      <w:r>
-        <w:rPr>
-          <w:color w:val="FF0000"/>
-          <w:lang w:val="en-US"/>
-        </w:rPr>
-        <w:t>BP patients using mood stabilizers have a higher 5mC level compared to patients using atypical antipsychotics (Burghardt et al., 2019).</w:t>
-      </w:r>
-    </w:p>
-    <w:p>
-      <w:pPr>
-        <w:rPr>
-          <w:lang w:val="en-US"/>
-        </w:rPr>
-      </w:pPr>
-    </w:p>
-    <w:p>
-      <w:pPr>
-        <w:rPr>
-          <w:lang w:val="en-US"/>
-        </w:rPr>
-      </w:pPr>
-      <w:r>
-        <w:rPr>
-          <w:lang w:val="en-US"/>
-        </w:rPr>
-        <w:t xml:space="preserve">Make a </w:t>
-      </w:r>
-      <w:r>
-        <w:rPr>
-          <w:lang w:val="en-US"/>
-        </w:rPr>
-        <w:t xml:space="preserve">demographic </w:t>
-      </w:r>
-      <w:r>
-        <w:rPr>
-          <w:lang w:val="en-US"/>
-        </w:rPr>
-        <w:t xml:space="preserve">table like </w:t>
+          <w:lang w:val="en-US"/>
+        </w:rPr>
+        <w:t xml:space="preserve"> associated with antipsychotics from Project 2 </w:t>
+      </w:r>
+    </w:p>
+    <w:p>
+      <w:pPr>
+        <w:rPr>
+          <w:color w:val="000000" w:themeColor="text1"/>
+          <w:lang w:val="en-US"/>
+        </w:rPr>
+      </w:pPr>
+      <w:r>
+        <w:rPr>
+          <w:color w:val="000000" w:themeColor="text1"/>
+          <w:lang w:val="en-US"/>
+        </w:rPr>
+        <w:t xml:space="preserve">2. Model: </w:t>
       </w:r>
       <w:proofErr w:type="spellStart"/>
       <w:r>
         <w:rPr>
-          <w:lang w:val="en-US"/>
-        </w:rPr>
-        <w:t>Zong’s</w:t>
+          <w:color w:val="000000" w:themeColor="text1"/>
+          <w:lang w:val="en-US"/>
+        </w:rPr>
+        <w:t>DNAm</w:t>
       </w:r>
       <w:proofErr w:type="spellEnd"/>
       <w:r>
         <w:rPr>
-          <w:lang w:val="en-US"/>
-        </w:rPr>
-        <w:t xml:space="preserve"> Table 1 but for SCZ, BPD and MDD</w:t>
-      </w:r>
-    </w:p>
-    <w:p>
-      <w:pPr>
-        <w:rPr>
-          <w:lang w:val="en-US"/>
-        </w:rPr>
-      </w:pPr>
-    </w:p>
-    <w:p>
-      <w:pPr>
-        <w:rPr>
-          <w:color w:val="FF0000"/>
-          <w:lang w:val="en-US"/>
-        </w:rPr>
-      </w:pPr>
-      <w:r>
-        <w:rPr>
-          <w:color w:val="FF0000"/>
-          <w:lang w:val="en-US"/>
-        </w:rPr>
-        <w:lastRenderedPageBreak/>
+          <w:color w:val="000000" w:themeColor="text1"/>
+          <w:lang w:val="en-US"/>
+        </w:rPr>
+        <w:t xml:space="preserve"> ~ SCZ_BDP + Age + Sex + Smoking + Cells + Technical +</w:t>
+      </w:r>
+      <w:r>
+        <w:rPr>
+          <w:rFonts w:ascii="Cambria Math" w:hAnsi="Cambria Math" w:cs="Cambria Math"/>
+          <w:color w:val="000000" w:themeColor="text1"/>
+          <w:lang w:val="en-US"/>
+        </w:rPr>
+        <w:t>𝜺</w:t>
+      </w:r>
+    </w:p>
+    <w:p>
+      <w:pPr>
+        <w:rPr>
+          <w:color w:val="000000" w:themeColor="text1"/>
+          <w:lang w:val="en-US"/>
+        </w:rPr>
+      </w:pPr>
+      <w:r>
+        <w:rPr>
+          <w:color w:val="000000" w:themeColor="text1"/>
+          <w:lang w:val="en-US"/>
+        </w:rPr>
+        <w:t xml:space="preserve">3. ENCODE reference  </w:t>
+      </w:r>
+    </w:p>
+    <w:p>
+      <w:pPr>
+        <w:rPr>
+          <w:color w:val="000000" w:themeColor="text1"/>
+          <w:lang w:val="en-US"/>
+        </w:rPr>
+      </w:pPr>
+      <w:r>
+        <w:rPr>
+          <w:color w:val="000000" w:themeColor="text1"/>
+          <w:lang w:val="en-US"/>
+        </w:rPr>
+        <w:t xml:space="preserve">4. GSEA analysis  </w:t>
+      </w:r>
+    </w:p>
+    <w:p>
+      <w:pPr>
+        <w:rPr>
+          <w:color w:val="000000" w:themeColor="text1"/>
+          <w:lang w:val="en-US"/>
+        </w:rPr>
+      </w:pPr>
+      <w:r>
+        <w:rPr>
+          <w:color w:val="000000" w:themeColor="text1"/>
+          <w:lang w:val="en-US"/>
+        </w:rPr>
+        <w:t>5. Pathway analysis (GREAT)</w:t>
+      </w:r>
+    </w:p>
+    <w:p>
+      <w:pPr>
+        <w:rPr>
+          <w:color w:val="FF0000"/>
+          <w:lang w:val="en-US"/>
+        </w:rPr>
+      </w:pPr>
+    </w:p>
+    <w:p>
+      <w:pPr>
+        <w:rPr>
+          <w:color w:val="FF0000"/>
+          <w:lang w:val="en-US"/>
+        </w:rPr>
+      </w:pPr>
+      <w:r>
+        <w:rPr>
+          <w:color w:val="FF0000"/>
+          <w:lang w:val="en-US"/>
+        </w:rPr>
         <w:t>Slide 2</w:t>
       </w:r>
       <w:r>
@@ -4611,161 +5044,15 @@
           <w:color w:val="FF0000"/>
           <w:lang w:val="en-US"/>
         </w:rPr>
-        <w:t>4</w:t>
-      </w:r>
-      <w:r>
-        <w:rPr>
-          <w:color w:val="FF0000"/>
-          <w:lang w:val="en-US"/>
-        </w:rPr>
-        <w:t>: Methods Project 3</w:t>
-      </w:r>
-    </w:p>
-    <w:p>
-      <w:pPr>
-        <w:rPr>
-          <w:color w:val="FF0000"/>
-          <w:lang w:val="en-US"/>
-        </w:rPr>
-      </w:pPr>
-    </w:p>
-    <w:p>
-      <w:pPr>
-        <w:rPr>
-          <w:color w:val="000000" w:themeColor="text1"/>
-          <w:lang w:val="en-US"/>
-        </w:rPr>
-      </w:pPr>
-      <w:r>
-        <w:rPr>
-          <w:color w:val="000000" w:themeColor="text1"/>
-          <w:lang w:val="en-US"/>
-        </w:rPr>
-        <w:t xml:space="preserve">Select SCZ and BPD cases from Project 2 </w:t>
-      </w:r>
-    </w:p>
-    <w:p>
-      <w:pPr>
-        <w:rPr>
-          <w:color w:val="000000" w:themeColor="text1"/>
-          <w:lang w:val="en-US"/>
-        </w:rPr>
-      </w:pPr>
-      <w:r>
-        <w:rPr>
-          <w:color w:val="000000" w:themeColor="text1"/>
-          <w:lang w:val="en-US"/>
-        </w:rPr>
-        <w:t xml:space="preserve">1. Extract </w:t>
-      </w:r>
-      <w:proofErr w:type="spellStart"/>
-      <w:r>
-        <w:rPr>
-          <w:color w:val="000000" w:themeColor="text1"/>
-          <w:lang w:val="en-US"/>
-        </w:rPr>
-        <w:t>CpGs</w:t>
-      </w:r>
-      <w:proofErr w:type="spellEnd"/>
-      <w:r>
-        <w:rPr>
-          <w:color w:val="000000" w:themeColor="text1"/>
-          <w:lang w:val="en-US"/>
-        </w:rPr>
-        <w:t xml:space="preserve"> associated with antipsychotics from Project 2 </w:t>
-      </w:r>
-    </w:p>
-    <w:p>
-      <w:pPr>
-        <w:rPr>
-          <w:color w:val="000000" w:themeColor="text1"/>
-          <w:lang w:val="en-US"/>
-        </w:rPr>
-      </w:pPr>
-      <w:r>
-        <w:rPr>
-          <w:color w:val="000000" w:themeColor="text1"/>
-          <w:lang w:val="en-US"/>
-        </w:rPr>
-        <w:t xml:space="preserve">2. Model: </w:t>
-      </w:r>
-      <w:proofErr w:type="spellStart"/>
-      <w:r>
-        <w:rPr>
-          <w:color w:val="000000" w:themeColor="text1"/>
-          <w:lang w:val="en-US"/>
-        </w:rPr>
-        <w:t>DNAm</w:t>
-      </w:r>
-      <w:proofErr w:type="spellEnd"/>
-      <w:r>
-        <w:rPr>
-          <w:color w:val="000000" w:themeColor="text1"/>
-          <w:lang w:val="en-US"/>
-        </w:rPr>
-        <w:t xml:space="preserve"> ~ SCZ_BDP + Age + Sex + Smoking + Cells + Technical +</w:t>
-      </w:r>
-      <w:r>
-        <w:rPr>
-          <w:rFonts w:ascii="Cambria Math" w:hAnsi="Cambria Math" w:cs="Cambria Math"/>
-          <w:color w:val="000000" w:themeColor="text1"/>
-          <w:lang w:val="en-US"/>
-        </w:rPr>
-        <w:t>𝜺</w:t>
-      </w:r>
-    </w:p>
-    <w:p>
-      <w:pPr>
-        <w:rPr>
-          <w:color w:val="000000" w:themeColor="text1"/>
-          <w:lang w:val="en-US"/>
-        </w:rPr>
-      </w:pPr>
-      <w:r>
-        <w:rPr>
-          <w:color w:val="000000" w:themeColor="text1"/>
-          <w:lang w:val="en-US"/>
-        </w:rPr>
-        <w:t xml:space="preserve">3. ENCODE reference  </w:t>
-      </w:r>
-    </w:p>
-    <w:p>
-      <w:pPr>
-        <w:rPr>
-          <w:color w:val="000000" w:themeColor="text1"/>
-          <w:lang w:val="en-US"/>
-        </w:rPr>
-      </w:pPr>
-      <w:r>
-        <w:rPr>
-          <w:color w:val="000000" w:themeColor="text1"/>
-          <w:lang w:val="en-US"/>
-        </w:rPr>
-        <w:t xml:space="preserve">4. GSEA analysis  </w:t>
-      </w:r>
-    </w:p>
-    <w:p>
-      <w:pPr>
-        <w:rPr>
-          <w:color w:val="000000" w:themeColor="text1"/>
-          <w:lang w:val="en-US"/>
-        </w:rPr>
-      </w:pPr>
-      <w:r>
-        <w:rPr>
-          <w:color w:val="000000" w:themeColor="text1"/>
-          <w:lang w:val="en-US"/>
-        </w:rPr>
-        <w:t>5. Pathway analysis (GREAT)</w:t>
-      </w:r>
-    </w:p>
-    <w:p>
-      <w:pPr>
-        <w:rPr>
-          <w:color w:val="FF0000"/>
-          <w:lang w:val="en-US"/>
-        </w:rPr>
-      </w:pPr>
+        <w:t>5</w:t>
+      </w:r>
+      <w:r>
+        <w:rPr>
+          <w:color w:val="FF0000"/>
+          <w:lang w:val="en-US"/>
+        </w:rPr>
+        <w:t>:  References</w:t>
+      </w:r>
     </w:p>
     <w:p>
       <w:pPr>
@@ -4786,7 +5073,7 @@
           <w:color w:val="FF0000"/>
           <w:lang w:val="en-US"/>
         </w:rPr>
-        <w:t>5</w:t>
+        <w:t>6</w:t>
       </w:r>
       <w:r>
         <w:rPr>
@@ -4803,21 +5090,6 @@
           <w:lang w:val="en-US"/>
         </w:rPr>
       </w:pPr>
-    </w:p>
-    <w:p>
-      <w:pPr>
-        <w:rPr>
-          <w:color w:val="FF0000"/>
-          <w:lang w:val="en-US"/>
-        </w:rPr>
-      </w:pPr>
-    </w:p>
-    <w:p>
-      <w:pPr>
-        <w:rPr>
-          <w:lang w:val="en-US"/>
-        </w:rPr>
-      </w:pPr>
       <w:r>
         <w:rPr>
           <w:color w:val="FF0000"/>
@@ -4830,7 +5102,51 @@
           <w:color w:val="FF0000"/>
           <w:lang w:val="en-US"/>
         </w:rPr>
-        <w:t>6</w:t>
+        <w:t>7</w:t>
+      </w:r>
+      <w:r>
+        <w:rPr>
+          <w:color w:val="FF0000"/>
+          <w:lang w:val="en-US"/>
+        </w:rPr>
+        <w:t>:  References</w:t>
+      </w:r>
+    </w:p>
+    <w:p>
+      <w:pPr>
+        <w:rPr>
+          <w:color w:val="FF0000"/>
+          <w:lang w:val="en-US"/>
+        </w:rPr>
+      </w:pPr>
+    </w:p>
+    <w:p>
+      <w:pPr>
+        <w:rPr>
+          <w:color w:val="FF0000"/>
+          <w:lang w:val="en-US"/>
+        </w:rPr>
+      </w:pPr>
+    </w:p>
+    <w:p>
+      <w:pPr>
+        <w:rPr>
+          <w:lang w:val="en-US"/>
+        </w:rPr>
+      </w:pPr>
+      <w:r>
+        <w:rPr>
+          <w:color w:val="FF0000"/>
+          <w:lang w:val="en-US"/>
+        </w:rPr>
+        <w:t>Slide 2</w:t>
+      </w:r>
+      <w:r>
+        <w:rPr>
+          <w:color w:val="FF0000"/>
+          <w:lang w:val="en-US"/>
+        </w:rPr>
+        <w:t>8</w:t>
       </w:r>
       <w:r>
         <w:rPr>
@@ -4878,709 +5194,25 @@
     <w:p>
       <w:pPr>
         <w:rPr>
-          <w:lang w:val="en-US"/>
-        </w:rPr>
-      </w:pPr>
-      <w:r>
-        <w:rPr>
-          <w:lang w:val="en-US"/>
-        </w:rPr>
-        <w:t>### notes</w:t>
-      </w:r>
-    </w:p>
-    <w:p>
-      <w:pPr>
-        <w:rPr>
-          <w:color w:val="000000" w:themeColor="text1"/>
-          <w:lang w:val="en-US"/>
-        </w:rPr>
-      </w:pPr>
-    </w:p>
-    <w:p>
-      <w:pPr>
-        <w:spacing w:line="276" w:lineRule="auto"/>
-        <w:jc w:val="both"/>
-        <w:rPr>
-          <w:color w:val="000000" w:themeColor="text1"/>
-          <w:lang w:val="en-US"/>
-        </w:rPr>
-      </w:pPr>
-      <w:r>
-        <w:rPr>
-          <w:color w:val="000000" w:themeColor="text1"/>
-          <w:lang w:val="en-US"/>
-        </w:rPr>
-        <w:t>Project 1</w:t>
-      </w:r>
-      <w:r>
-        <w:rPr>
-          <w:color w:val="000000" w:themeColor="text1"/>
-          <w:lang w:val="en-US"/>
-        </w:rPr>
-        <w:t xml:space="preserve"> - Time of Blood Sampling</w:t>
-      </w:r>
-    </w:p>
-    <w:p>
-      <w:pPr>
-        <w:spacing w:line="276" w:lineRule="auto"/>
-        <w:jc w:val="both"/>
-        <w:rPr>
-          <w:color w:val="000000" w:themeColor="text1"/>
-          <w:lang w:val="en-US"/>
-        </w:rPr>
-      </w:pPr>
-      <w:r>
-        <w:rPr>
-          <w:color w:val="000000" w:themeColor="text1"/>
-          <w:lang w:val="en-US"/>
-        </w:rPr>
-        <w:t xml:space="preserve">It is standard practice in EWA- studies to adjust for the heterogeneity of cell-type proportions. Cell-type proportions change </w:t>
-      </w:r>
-      <w:proofErr w:type="gramStart"/>
-      <w:r>
-        <w:rPr>
-          <w:color w:val="000000" w:themeColor="text1"/>
-          <w:lang w:val="en-US"/>
-        </w:rPr>
-        <w:t>during the course of</w:t>
-      </w:r>
-      <w:proofErr w:type="gramEnd"/>
-      <w:r>
-        <w:rPr>
-          <w:color w:val="000000" w:themeColor="text1"/>
-          <w:lang w:val="en-US"/>
-        </w:rPr>
-        <w:t xml:space="preserve"> the day and are influenced by many factors, including diet, exercise, smoking, ill-health and medication use.  In this study, we looked at the association of schizophrenia versus healthy controls on cell-type proportions.  It is well documented that patients with schizophrenia have higher neutrophil-to lymphocyte ratios than controls, suggestive of a low-grade inflammatory process.  But recent studies report on the influence of time-of-day on </w:t>
-      </w:r>
-      <w:r>
-        <w:rPr>
-          <w:color w:val="000000" w:themeColor="text1"/>
-          <w:lang w:val="en-US"/>
-        </w:rPr>
-        <w:t>DNA methylation levels.  Here the natural process of methylation/demethylation in white blood cells is oscillating with circadian rhythms.</w:t>
-      </w:r>
-      <w:r>
-        <w:rPr>
-          <w:color w:val="000000" w:themeColor="text1"/>
-          <w:lang w:val="en-US"/>
-        </w:rPr>
-        <w:t xml:space="preserve"> Overlaps of these oscillating methylated cytosines with methylated sites associated with SCZ</w:t>
-      </w:r>
-      <w:r>
-        <w:rPr>
-          <w:color w:val="000000" w:themeColor="text1"/>
-          <w:lang w:val="en-US"/>
-        </w:rPr>
-        <w:t xml:space="preserve">. The Function of the Circadian Clock Is Tissue </w:t>
-      </w:r>
-      <w:proofErr w:type="spellStart"/>
-      <w:r>
-        <w:rPr>
-          <w:color w:val="000000" w:themeColor="text1"/>
-          <w:lang w:val="en-US"/>
-        </w:rPr>
-        <w:t>Speciﬁc.Yeung</w:t>
-      </w:r>
-      <w:proofErr w:type="spellEnd"/>
-      <w:r>
-        <w:rPr>
-          <w:color w:val="000000" w:themeColor="text1"/>
-          <w:lang w:val="en-US"/>
-        </w:rPr>
-        <w:t xml:space="preserve"> and </w:t>
-      </w:r>
-      <w:proofErr w:type="spellStart"/>
-      <w:r>
-        <w:rPr>
-          <w:color w:val="000000" w:themeColor="text1"/>
-          <w:lang w:val="en-US"/>
-        </w:rPr>
-        <w:t>Feliz</w:t>
-      </w:r>
-      <w:proofErr w:type="spellEnd"/>
-      <w:r>
-        <w:rPr>
-          <w:color w:val="000000" w:themeColor="text1"/>
-          <w:lang w:val="en-US"/>
-        </w:rPr>
-        <w:t>, 2018</w:t>
-      </w:r>
-    </w:p>
-    <w:p>
-      <w:pPr>
-        <w:rPr>
-          <w:color w:val="000000" w:themeColor="text1"/>
-          <w:lang w:val="en-US"/>
-        </w:rPr>
-      </w:pPr>
-    </w:p>
-    <w:p>
-      <w:pPr>
-        <w:rPr>
-          <w:color w:val="000000" w:themeColor="text1"/>
-          <w:lang w:val="en-US"/>
-        </w:rPr>
-      </w:pPr>
-    </w:p>
-    <w:p>
-      <w:pPr>
-        <w:rPr>
-          <w:lang w:val="en-US"/>
-        </w:rPr>
-      </w:pPr>
-    </w:p>
-    <w:p>
-      <w:pPr>
-        <w:rPr>
-          <w:color w:val="000000" w:themeColor="text1"/>
-          <w:lang w:val="en-US"/>
-        </w:rPr>
-      </w:pPr>
-      <w:r>
-        <w:rPr>
-          <w:color w:val="000000" w:themeColor="text1"/>
-          <w:lang w:val="en-US"/>
-        </w:rPr>
-        <w:t>Project 2</w:t>
-      </w:r>
-    </w:p>
-    <w:p>
-      <w:pPr>
-        <w:rPr>
-          <w:color w:val="000000" w:themeColor="text1"/>
-          <w:lang w:val="en-US"/>
-        </w:rPr>
-      </w:pPr>
-      <w:r>
-        <w:rPr>
-          <w:color w:val="000000" w:themeColor="text1"/>
-          <w:lang w:val="en-US"/>
-        </w:rPr>
-        <w:t xml:space="preserve">To date there is evidence that antipsychotics ameliorate the symptoms of psychosis by … affecting neurotransmitter systems, like </w:t>
-      </w:r>
-      <w:proofErr w:type="spellStart"/>
-      <w:r>
-        <w:rPr>
-          <w:color w:val="000000" w:themeColor="text1"/>
-          <w:lang w:val="en-US"/>
-        </w:rPr>
-        <w:t>gaba</w:t>
-      </w:r>
-      <w:proofErr w:type="spellEnd"/>
-      <w:r>
-        <w:rPr>
-          <w:color w:val="000000" w:themeColor="text1"/>
-          <w:lang w:val="en-US"/>
-        </w:rPr>
-        <w:t xml:space="preserve"> and glutamate, as serotonin.  Evidence from DNA methylation studies ….</w:t>
-      </w:r>
-    </w:p>
-    <w:p>
-      <w:pPr>
-        <w:rPr>
-          <w:color w:val="000000" w:themeColor="text1"/>
-          <w:lang w:val="en-US"/>
-        </w:rPr>
-      </w:pPr>
-      <w:proofErr w:type="gramStart"/>
-      <w:r>
-        <w:rPr>
-          <w:color w:val="000000" w:themeColor="text1"/>
-          <w:lang w:val="en-US"/>
-        </w:rPr>
-        <w:t>Therefore</w:t>
-      </w:r>
-      <w:proofErr w:type="gramEnd"/>
-      <w:r>
-        <w:rPr>
-          <w:color w:val="000000" w:themeColor="text1"/>
-          <w:lang w:val="en-US"/>
-        </w:rPr>
-        <w:t xml:space="preserve"> we wish to see identify the common effects of antipsychotics in part one of the study, followed by the specific effects in part 2. </w:t>
-      </w:r>
-    </w:p>
-    <w:p>
-      <w:pPr>
-        <w:rPr>
-          <w:color w:val="000000" w:themeColor="text1"/>
-          <w:lang w:val="en-US"/>
-        </w:rPr>
-      </w:pPr>
-      <w:r>
-        <w:rPr>
-          <w:color w:val="000000" w:themeColor="text1"/>
-          <w:lang w:val="en-US"/>
-        </w:rPr>
-        <w:t xml:space="preserve">We can validate the risperidone. </w:t>
-      </w:r>
-    </w:p>
-    <w:p>
-      <w:pPr>
-        <w:rPr>
-          <w:color w:val="000000" w:themeColor="text1"/>
-          <w:lang w:val="en-US"/>
-        </w:rPr>
-      </w:pPr>
-    </w:p>
-    <w:p>
-      <w:pPr>
-        <w:rPr>
-          <w:color w:val="000000" w:themeColor="text1"/>
-          <w:lang w:val="en-US"/>
-        </w:rPr>
-      </w:pPr>
-      <w:proofErr w:type="spellStart"/>
-      <w:r>
-        <w:rPr>
-          <w:color w:val="000000" w:themeColor="text1"/>
-          <w:lang w:val="en-US"/>
-        </w:rPr>
-        <w:t>Thefirst</w:t>
-      </w:r>
-      <w:proofErr w:type="spellEnd"/>
-      <w:r>
-        <w:rPr>
-          <w:color w:val="000000" w:themeColor="text1"/>
-          <w:lang w:val="en-US"/>
-        </w:rPr>
-        <w:t xml:space="preserve"> antipsychotic medication was introduced in the 1950s. Al-though this was </w:t>
-      </w:r>
-      <w:proofErr w:type="spellStart"/>
-      <w:r>
-        <w:rPr>
-          <w:color w:val="000000" w:themeColor="text1"/>
-          <w:lang w:val="en-US"/>
-        </w:rPr>
-        <w:t>thefirst</w:t>
-      </w:r>
-      <w:proofErr w:type="spellEnd"/>
-      <w:r>
-        <w:rPr>
-          <w:color w:val="000000" w:themeColor="text1"/>
-          <w:lang w:val="en-US"/>
-        </w:rPr>
-        <w:t xml:space="preserve"> medical treatment to reduce psychotic </w:t>
-      </w:r>
-      <w:proofErr w:type="spellStart"/>
-      <w:r>
-        <w:rPr>
-          <w:color w:val="000000" w:themeColor="text1"/>
-          <w:lang w:val="en-US"/>
-        </w:rPr>
-        <w:t>symp</w:t>
-      </w:r>
-      <w:proofErr w:type="spellEnd"/>
-      <w:r>
-        <w:rPr>
-          <w:color w:val="000000" w:themeColor="text1"/>
-          <w:lang w:val="en-US"/>
-        </w:rPr>
-        <w:t xml:space="preserve">-toms, it was not until 20 years later that the underlying mechanism </w:t>
-      </w:r>
-      <w:proofErr w:type="spellStart"/>
-      <w:r>
-        <w:rPr>
-          <w:color w:val="000000" w:themeColor="text1"/>
-          <w:lang w:val="en-US"/>
-        </w:rPr>
-        <w:t>ofaction</w:t>
-      </w:r>
-      <w:proofErr w:type="spellEnd"/>
-      <w:r>
-        <w:rPr>
-          <w:color w:val="000000" w:themeColor="text1"/>
-          <w:lang w:val="en-US"/>
-        </w:rPr>
-        <w:t xml:space="preserve">—blockade of the dopamine D2 receptor—was identified. </w:t>
-      </w:r>
-      <w:proofErr w:type="spellStart"/>
-      <w:r>
-        <w:rPr>
-          <w:color w:val="000000" w:themeColor="text1"/>
-          <w:lang w:val="en-US"/>
-        </w:rPr>
-        <w:t>Themost</w:t>
-      </w:r>
-      <w:proofErr w:type="spellEnd"/>
-      <w:r>
-        <w:rPr>
-          <w:color w:val="000000" w:themeColor="text1"/>
-          <w:lang w:val="en-US"/>
-        </w:rPr>
-        <w:t xml:space="preserve"> consistent and influential theory to date to explain the develop-</w:t>
-      </w:r>
-      <w:proofErr w:type="spellStart"/>
-      <w:r>
-        <w:rPr>
-          <w:color w:val="000000" w:themeColor="text1"/>
-          <w:lang w:val="en-US"/>
-        </w:rPr>
-        <w:t>ment</w:t>
-      </w:r>
-      <w:proofErr w:type="spellEnd"/>
-      <w:r>
-        <w:rPr>
-          <w:color w:val="000000" w:themeColor="text1"/>
-          <w:lang w:val="en-US"/>
-        </w:rPr>
-        <w:t xml:space="preserve"> of psychosis is that the disease is related to dopaminergic alter-</w:t>
-      </w:r>
-      <w:proofErr w:type="spellStart"/>
-      <w:r>
-        <w:rPr>
-          <w:color w:val="000000" w:themeColor="text1"/>
-          <w:lang w:val="en-US"/>
-        </w:rPr>
-        <w:t>ations</w:t>
-      </w:r>
-      <w:proofErr w:type="spellEnd"/>
-      <w:r>
-        <w:rPr>
-          <w:color w:val="000000" w:themeColor="text1"/>
-          <w:lang w:val="en-US"/>
-        </w:rPr>
-        <w:t>. (Devi Treen)</w:t>
-      </w:r>
-    </w:p>
-    <w:p>
-      <w:pPr>
-        <w:rPr>
-          <w:color w:val="000000" w:themeColor="text1"/>
-          <w:lang w:val="en-US"/>
-        </w:rPr>
-      </w:pPr>
-    </w:p>
-    <w:p>
-      <w:pPr>
-        <w:rPr>
-          <w:color w:val="000000" w:themeColor="text1"/>
-          <w:lang w:val="en-US"/>
-        </w:rPr>
-      </w:pPr>
-      <w:r>
-        <w:rPr>
-          <w:color w:val="000000" w:themeColor="text1"/>
-          <w:lang w:val="en-US"/>
-        </w:rPr>
-        <w:lastRenderedPageBreak/>
-        <w:t xml:space="preserve">Effects of AP on </w:t>
-      </w:r>
-      <w:proofErr w:type="spellStart"/>
-      <w:r>
-        <w:rPr>
-          <w:color w:val="000000" w:themeColor="text1"/>
-          <w:lang w:val="en-US"/>
-        </w:rPr>
-        <w:t>neutrotransmitter</w:t>
-      </w:r>
-      <w:proofErr w:type="spellEnd"/>
-      <w:r>
-        <w:rPr>
-          <w:color w:val="000000" w:themeColor="text1"/>
-          <w:lang w:val="en-US"/>
-        </w:rPr>
-        <w:t xml:space="preserve"> levels (</w:t>
-      </w:r>
-      <w:proofErr w:type="spellStart"/>
-      <w:r>
-        <w:rPr>
-          <w:color w:val="000000" w:themeColor="text1"/>
-          <w:lang w:val="en-US"/>
-        </w:rPr>
-        <w:t>Bojesen</w:t>
-      </w:r>
-      <w:proofErr w:type="spellEnd"/>
-      <w:r>
-        <w:rPr>
-          <w:color w:val="000000" w:themeColor="text1"/>
-          <w:lang w:val="en-US"/>
-        </w:rPr>
-        <w:t>, 2020)</w:t>
-      </w:r>
-    </w:p>
-    <w:p>
-      <w:pPr>
-        <w:rPr>
-          <w:color w:val="000000" w:themeColor="text1"/>
-          <w:lang w:val="en-US"/>
-        </w:rPr>
-      </w:pPr>
-    </w:p>
-    <w:p>
-      <w:pPr>
-        <w:rPr>
-          <w:lang w:val="en-US"/>
-        </w:rPr>
-      </w:pPr>
-    </w:p>
-    <w:p>
-      <w:pPr>
-        <w:rPr>
-          <w:lang w:val="en-US"/>
-        </w:rPr>
-      </w:pPr>
-    </w:p>
-    <w:p>
-      <w:pPr>
-        <w:rPr>
-          <w:color w:val="FF0000"/>
-          <w:lang w:val="en-US"/>
-        </w:rPr>
-      </w:pPr>
-      <w:r>
-        <w:rPr>
-          <w:color w:val="FF0000"/>
-          <w:lang w:val="en-US"/>
-        </w:rPr>
-        <w:t>Slide 13</w:t>
-      </w:r>
-    </w:p>
-    <w:p>
-      <w:pPr>
-        <w:rPr>
-          <w:color w:val="000000" w:themeColor="text1"/>
-          <w:lang w:val="en-US"/>
-        </w:rPr>
-      </w:pPr>
-      <w:r>
-        <w:rPr>
-          <w:color w:val="000000" w:themeColor="text1"/>
-          <w:lang w:val="en-US"/>
-        </w:rPr>
-        <w:t>Project 3</w:t>
-      </w:r>
-    </w:p>
-    <w:p>
-      <w:pPr>
-        <w:rPr>
-          <w:color w:val="000000" w:themeColor="text1"/>
-          <w:lang w:val="en-US"/>
-        </w:rPr>
-      </w:pPr>
-    </w:p>
-    <w:p>
-      <w:pPr>
-        <w:rPr>
-          <w:color w:val="000000" w:themeColor="text1"/>
-          <w:lang w:val="en-US"/>
-        </w:rPr>
-      </w:pPr>
-      <w:r>
-        <w:rPr>
-          <w:color w:val="000000" w:themeColor="text1"/>
-          <w:lang w:val="en-US"/>
-        </w:rPr>
-        <w:t xml:space="preserve">Peripheral blood </w:t>
-      </w:r>
-      <w:proofErr w:type="spellStart"/>
-      <w:r>
-        <w:rPr>
-          <w:color w:val="000000" w:themeColor="text1"/>
-          <w:lang w:val="en-US"/>
-        </w:rPr>
-        <w:t>DNAm</w:t>
-      </w:r>
-      <w:proofErr w:type="spellEnd"/>
-      <w:r>
-        <w:rPr>
-          <w:color w:val="000000" w:themeColor="text1"/>
-          <w:lang w:val="en-US"/>
-        </w:rPr>
-        <w:t xml:space="preserve"> </w:t>
-      </w:r>
-      <w:r>
-        <w:rPr>
-          <w:color w:val="000000" w:themeColor="text1"/>
-          <w:lang w:val="en-US"/>
-        </w:rPr>
-        <w:t>of SZ and BPD compared to controls has shown that the promoter methylation of the serotonin receptor type-1 (HTR1A) gene is significantly increased (</w:t>
-      </w:r>
-      <w:proofErr w:type="spellStart"/>
-      <w:r>
-        <w:rPr>
-          <w:color w:val="000000" w:themeColor="text1"/>
-          <w:lang w:val="en-US"/>
-        </w:rPr>
-        <w:t>Carrard</w:t>
-      </w:r>
-      <w:proofErr w:type="spellEnd"/>
-      <w:r>
-        <w:rPr>
-          <w:color w:val="000000" w:themeColor="text1"/>
-          <w:lang w:val="en-US"/>
-        </w:rPr>
-        <w:t xml:space="preserve"> et al, 2011). Recently, Sugawara et al. suggested that gene hypermethylation of FAM63B and intergenic region on chromosome 16 may be a common epigenetic risk factor in the pathogenesis of these diseases (Sugawara et al., 2018).</w:t>
-      </w:r>
-    </w:p>
-    <w:p>
-      <w:pPr>
-        <w:rPr>
-          <w:color w:val="000000" w:themeColor="text1"/>
-          <w:lang w:val="en-US"/>
-        </w:rPr>
-      </w:pPr>
-    </w:p>
-    <w:p>
-      <w:pPr>
-        <w:rPr>
-          <w:color w:val="000000" w:themeColor="text1"/>
-          <w:lang w:val="en-US"/>
-        </w:rPr>
-      </w:pPr>
-      <w:r>
-        <w:rPr>
-          <w:color w:val="000000" w:themeColor="text1"/>
-          <w:lang w:val="en-US"/>
-        </w:rPr>
-        <w:t xml:space="preserve">Point out the difference between SCZ and BPD findings – are any associated with development. </w:t>
-      </w:r>
-    </w:p>
-    <w:p>
-      <w:pPr>
-        <w:rPr>
-          <w:color w:val="000000" w:themeColor="text1"/>
-          <w:lang w:val="en-US"/>
-        </w:rPr>
-      </w:pPr>
-    </w:p>
-    <w:p>
-      <w:pPr>
-        <w:rPr>
-          <w:color w:val="000000" w:themeColor="text1"/>
-          <w:lang w:val="en-US"/>
-        </w:rPr>
-      </w:pPr>
-      <w:r>
-        <w:rPr>
-          <w:color w:val="000000" w:themeColor="text1"/>
-          <w:lang w:val="en-US"/>
-        </w:rPr>
-        <w:t xml:space="preserve">Check Hannon papers – and Mill </w:t>
-      </w:r>
-    </w:p>
-    <w:p>
-      <w:pPr>
-        <w:rPr>
-          <w:color w:val="000000" w:themeColor="text1"/>
-          <w:lang w:val="en-US"/>
-        </w:rPr>
-      </w:pPr>
-    </w:p>
-    <w:p>
-      <w:pPr>
-        <w:rPr>
-          <w:color w:val="000000" w:themeColor="text1"/>
-          <w:lang w:val="en-US"/>
-        </w:rPr>
-      </w:pPr>
-      <w:r>
-        <w:rPr>
-          <w:noProof/>
-          <w:color w:val="000000" w:themeColor="text1"/>
-          <w:lang w:val="en-US"/>
-        </w:rPr>
-        <w:drawing>
-          <wp:inline distT="0" distB="0" distL="0" distR="0" wp14:anchorId="6C6FDE71" wp14:editId="1AB596FB">
-            <wp:extent cx="2832100" cy="2578100"/>
-            <wp:effectExtent l="0" t="0" r="0" b="0"/>
-            <wp:docPr id="2" name="Picture 2" descr="Table&#10;&#10;Description automatically generated"/>
-            <wp:cNvGraphicFramePr>
-              <a:graphicFrameLocks xmlns:a="http://schemas.openxmlformats.org/drawingml/2006/main" noChangeAspect="1"/>
-            </wp:cNvGraphicFramePr>
-            <a:graphic xmlns:a="http://schemas.openxmlformats.org/drawingml/2006/main">
-              <a:graphicData uri="http://schemas.openxmlformats.org/drawingml/2006/picture">
-                <pic:pic xmlns:pic="http://schemas.openxmlformats.org/drawingml/2006/picture">
-                  <pic:nvPicPr>
-                    <pic:cNvPr id="1" name="Picture 1" descr="Table&#10;&#10;Description automatically generated"/>
-                    <pic:cNvPicPr/>
-                  </pic:nvPicPr>
-                  <pic:blipFill>
-                    <a:blip r:embed="rId5"/>
-                    <a:stretch>
-                      <a:fillRect/>
-                    </a:stretch>
-                  </pic:blipFill>
-                  <pic:spPr>
-                    <a:xfrm>
-                      <a:off x="0" y="0"/>
-                      <a:ext cx="2832100" cy="2578100"/>
-                    </a:xfrm>
-                    <a:prstGeom prst="rect">
-                      <a:avLst/>
-                    </a:prstGeom>
-                  </pic:spPr>
-                </pic:pic>
-              </a:graphicData>
-            </a:graphic>
-          </wp:inline>
-        </w:drawing>
-      </w:r>
-    </w:p>
-    <w:p>
-      <w:pPr>
-        <w:rPr>
-          <w:lang w:val="en-US"/>
-        </w:rPr>
-      </w:pPr>
-    </w:p>
-    <w:p>
-      <w:pPr>
-        <w:rPr>
-          <w:color w:val="000000" w:themeColor="text1"/>
-          <w:lang w:val="en-US"/>
-        </w:rPr>
-      </w:pPr>
-    </w:p>
-    <w:p>
-      <w:pPr>
-        <w:rPr>
-          <w:color w:val="000000" w:themeColor="text1"/>
-          <w:lang w:val="en-US"/>
-        </w:rPr>
-      </w:pPr>
-      <w:r>
-        <w:rPr>
-          <w:noProof/>
-          <w:color w:val="000000" w:themeColor="text1"/>
-          <w:lang w:val="en-US"/>
-        </w:rPr>
-        <w:lastRenderedPageBreak/>
-        <w:drawing>
-          <wp:inline distT="0" distB="0" distL="0" distR="0" wp14:anchorId="25459D98" wp14:editId="7ABB98AC">
-            <wp:extent cx="4787900" cy="6997700"/>
-            <wp:effectExtent l="0" t="0" r="0" b="0"/>
-            <wp:docPr id="1" name="Picture 1" descr="Table&#10;&#10;Description automatically generated"/>
-            <wp:cNvGraphicFramePr>
-              <a:graphicFrameLocks xmlns:a="http://schemas.openxmlformats.org/drawingml/2006/main" noChangeAspect="1"/>
-            </wp:cNvGraphicFramePr>
-            <a:graphic xmlns:a="http://schemas.openxmlformats.org/drawingml/2006/main">
-              <a:graphicData uri="http://schemas.openxmlformats.org/drawingml/2006/picture">
-                <pic:pic xmlns:pic="http://schemas.openxmlformats.org/drawingml/2006/picture">
-                  <pic:nvPicPr>
-                    <pic:cNvPr id="1" name="Picture 1" descr="Table&#10;&#10;Description automatically generated"/>
-                    <pic:cNvPicPr/>
-                  </pic:nvPicPr>
-                  <pic:blipFill>
-                    <a:blip r:embed="rId6"/>
-                    <a:stretch>
-                      <a:fillRect/>
-                    </a:stretch>
-                  </pic:blipFill>
-                  <pic:spPr>
-                    <a:xfrm>
-                      <a:off x="0" y="0"/>
-                      <a:ext cx="4787900" cy="6997700"/>
-                    </a:xfrm>
-                    <a:prstGeom prst="rect">
-                      <a:avLst/>
-                    </a:prstGeom>
-                  </pic:spPr>
-                </pic:pic>
-              </a:graphicData>
-            </a:graphic>
-          </wp:inline>
-        </w:drawing>
-      </w:r>
+          <w:color w:val="000000" w:themeColor="text1"/>
+          <w:lang w:val="en-US"/>
+        </w:rPr>
+      </w:pPr>
+    </w:p>
+    <w:p>
+      <w:pPr>
+        <w:rPr>
+          <w:lang w:val="en-US"/>
+        </w:rPr>
+      </w:pPr>
+    </w:p>
+    <w:p>
+      <w:pPr>
+        <w:rPr>
+          <w:color w:val="000000" w:themeColor="text1"/>
+          <w:lang w:val="en-US"/>
+        </w:rPr>
+      </w:pPr>
     </w:p>
     <w:sectPr>
       <w:pgSz w:w="11906" w:h="16838"/>

</xml_diff>